<commit_message>
created test script to run on PI with nothing connected and simulated value for adc
</commit_message>
<xml_diff>
--- a/README2.docx
+++ b/README2.docx
@@ -619,25 +619,7 @@
           <w:szCs w:val="24"/>
         </w:rPr>
         <w:tab/>
-        <w:t xml:space="preserve">SSID: </w:t>
-      </w:r>
-      <w:proofErr w:type="spellStart"/>
-      <w:r>
-        <w:rPr>
-          <w:rFonts w:ascii="Courier New" w:hAnsi="Courier New" w:cs="Courier New"/>
-          <w:sz w:val="24"/>
-          <w:szCs w:val="24"/>
-        </w:rPr>
-        <w:t>Wifi</w:t>
-      </w:r>
-      <w:proofErr w:type="spellEnd"/>
-      <w:r>
-        <w:rPr>
-          <w:rFonts w:ascii="Courier New" w:hAnsi="Courier New" w:cs="Courier New"/>
-          <w:sz w:val="24"/>
-          <w:szCs w:val="24"/>
-        </w:rPr>
-        <w:t xml:space="preserve"> network name (new_aspen_2022)</w:t>
+        <w:t>SSID: Wifi network name (new_aspen_2022)</w:t>
       </w:r>
     </w:p>
     <w:p>
@@ -657,25 +639,7 @@
           <w:szCs w:val="24"/>
         </w:rPr>
         <w:tab/>
-        <w:t xml:space="preserve">Password: </w:t>
-      </w:r>
-      <w:proofErr w:type="spellStart"/>
-      <w:r>
-        <w:rPr>
-          <w:rFonts w:ascii="Courier New" w:hAnsi="Courier New" w:cs="Courier New"/>
-          <w:sz w:val="24"/>
-          <w:szCs w:val="24"/>
-        </w:rPr>
-        <w:t>Wifi</w:t>
-      </w:r>
-      <w:proofErr w:type="spellEnd"/>
-      <w:r>
-        <w:rPr>
-          <w:rFonts w:ascii="Courier New" w:hAnsi="Courier New" w:cs="Courier New"/>
-          <w:sz w:val="24"/>
-          <w:szCs w:val="24"/>
-        </w:rPr>
-        <w:t xml:space="preserve"> Password (Aspen2022)</w:t>
+        <w:t>Password: Wifi Password (Aspen2022)</w:t>
       </w:r>
     </w:p>
     <w:p>
@@ -1221,20 +1185,8 @@
           <w:sz w:val="24"/>
           <w:szCs w:val="24"/>
         </w:rPr>
-        <w:t>username@{hostname</w:t>
-      </w:r>
-      <w:proofErr w:type="gramStart"/>
-      <w:r>
-        <w:rPr>
-          <w:rFonts w:ascii="Courier New" w:hAnsi="Courier New" w:cs="Courier New"/>
-          <w:i/>
-          <w:iCs/>
-          <w:sz w:val="24"/>
-          <w:szCs w:val="24"/>
-        </w:rPr>
-        <w:t>}.local</w:t>
-      </w:r>
-      <w:proofErr w:type="gramEnd"/>
+        <w:t>username@{hostname}.local</w:t>
+      </w:r>
     </w:p>
     <w:p>
       <w:pPr>
@@ -1256,10 +1208,43 @@
           <w:sz w:val="20"/>
           <w:szCs w:val="20"/>
         </w:rPr>
-        <w:t xml:space="preserve">EXAMPLE: ssh </w:t>
-      </w:r>
-      <w:proofErr w:type="spellStart"/>
-      <w:r>
+        <w:t>EXAMPLE: ssh madlab@DorvalTest.local</w:t>
+      </w:r>
+    </w:p>
+    <w:p>
+      <w:pPr>
+        <w:pStyle w:val="PlainText"/>
+        <w:spacing w:line="276" w:lineRule="auto"/>
+        <w:rPr>
+          <w:rFonts w:ascii="Courier New" w:hAnsi="Courier New" w:cs="Courier New"/>
+          <w:sz w:val="24"/>
+          <w:szCs w:val="24"/>
+        </w:rPr>
+      </w:pPr>
+    </w:p>
+    <w:p>
+      <w:pPr>
+        <w:pStyle w:val="PlainText"/>
+        <w:spacing w:line="276" w:lineRule="auto"/>
+        <w:rPr>
+          <w:rFonts w:ascii="Courier New" w:hAnsi="Courier New" w:cs="Courier New"/>
+          <w:sz w:val="24"/>
+          <w:szCs w:val="24"/>
+        </w:rPr>
+      </w:pPr>
+      <w:r>
+        <w:rPr>
+          <w:rFonts w:ascii="Courier New" w:hAnsi="Courier New" w:cs="Courier New"/>
+          <w:sz w:val="24"/>
+          <w:szCs w:val="24"/>
+        </w:rPr>
+        <w:t>When prompted for password: input Password from OS Customization</w:t>
+      </w:r>
+    </w:p>
+    <w:p>
+      <w:pPr>
+        <w:pStyle w:val="PlainText"/>
+        <w:spacing w:line="276" w:lineRule="auto"/>
         <w:rPr>
           <w:rFonts w:ascii="Courier New" w:hAnsi="Courier New" w:cs="Courier New"/>
           <w:i/>
@@ -1267,400 +1252,8 @@
           <w:sz w:val="20"/>
           <w:szCs w:val="20"/>
         </w:rPr>
-        <w:t>madlab@DorvalTest.local</w:t>
-      </w:r>
-      <w:proofErr w:type="spellEnd"/>
-    </w:p>
-    <w:p>
-      <w:pPr>
-        <w:pStyle w:val="PlainText"/>
-        <w:spacing w:line="276" w:lineRule="auto"/>
-        <w:rPr>
-          <w:rFonts w:ascii="Courier New" w:hAnsi="Courier New" w:cs="Courier New"/>
-          <w:sz w:val="24"/>
-          <w:szCs w:val="24"/>
-        </w:rPr>
-      </w:pPr>
-    </w:p>
-    <w:p>
-      <w:pPr>
-        <w:pStyle w:val="PlainText"/>
-        <w:spacing w:line="276" w:lineRule="auto"/>
-        <w:rPr>
-          <w:rFonts w:ascii="Courier New" w:hAnsi="Courier New" w:cs="Courier New"/>
-          <w:sz w:val="24"/>
-          <w:szCs w:val="24"/>
-        </w:rPr>
-      </w:pPr>
-      <w:r>
-        <w:rPr>
-          <w:rFonts w:ascii="Courier New" w:hAnsi="Courier New" w:cs="Courier New"/>
-          <w:sz w:val="24"/>
-          <w:szCs w:val="24"/>
-        </w:rPr>
-        <w:t>When prompted for password: input Password from OS Customization</w:t>
-      </w:r>
-    </w:p>
-    <w:p>
-      <w:pPr>
-        <w:pStyle w:val="PlainText"/>
-        <w:spacing w:line="276" w:lineRule="auto"/>
-        <w:rPr>
-          <w:rFonts w:ascii="Courier New" w:hAnsi="Courier New" w:cs="Courier New"/>
-          <w:sz w:val="24"/>
-          <w:szCs w:val="24"/>
-        </w:rPr>
-      </w:pPr>
-    </w:p>
-    <w:p>
-      <w:pPr>
-        <w:pStyle w:val="PlainText"/>
-        <w:spacing w:line="276" w:lineRule="auto"/>
-        <w:rPr>
-          <w:rFonts w:ascii="Courier New" w:hAnsi="Courier New" w:cs="Courier New"/>
-        </w:rPr>
-      </w:pPr>
-    </w:p>
-    <w:p>
-      <w:pPr>
-        <w:pStyle w:val="PlainText"/>
-        <w:spacing w:line="276" w:lineRule="auto"/>
-        <w:rPr>
-          <w:rFonts w:ascii="Courier New" w:hAnsi="Courier New" w:cs="Courier New"/>
-          <w:b/>
-          <w:bCs/>
-          <w:sz w:val="24"/>
-          <w:szCs w:val="24"/>
-        </w:rPr>
-      </w:pPr>
-      <w:r>
-        <w:rPr>
-          <w:rFonts w:ascii="Courier New" w:hAnsi="Courier New" w:cs="Courier New"/>
-          <w:b/>
-          <w:bCs/>
-          <w:sz w:val="24"/>
-          <w:szCs w:val="24"/>
-        </w:rPr>
-        <w:t>3. Run the following command to configure the Raspberry Pi</w:t>
-      </w:r>
-    </w:p>
-    <w:p>
-      <w:pPr>
-        <w:pStyle w:val="PlainText"/>
-        <w:spacing w:line="276" w:lineRule="auto"/>
-        <w:ind w:firstLine="720"/>
-        <w:rPr>
-          <w:rFonts w:ascii="Courier New" w:hAnsi="Courier New" w:cs="Courier New"/>
-          <w:i/>
-          <w:iCs/>
-          <w:sz w:val="24"/>
-          <w:szCs w:val="24"/>
-        </w:rPr>
-      </w:pPr>
-      <w:r>
-        <w:rPr>
-          <w:rFonts w:ascii="Courier New" w:hAnsi="Courier New" w:cs="Courier New"/>
-          <w:i/>
-          <w:iCs/>
-          <w:sz w:val="24"/>
-          <w:szCs w:val="24"/>
-        </w:rPr>
-        <w:t xml:space="preserve">&gt; </w:t>
-      </w:r>
-      <w:proofErr w:type="spellStart"/>
-      <w:r>
-        <w:rPr>
-          <w:rFonts w:ascii="Courier New" w:hAnsi="Courier New" w:cs="Courier New"/>
-          <w:i/>
-          <w:iCs/>
-          <w:sz w:val="24"/>
-          <w:szCs w:val="24"/>
-        </w:rPr>
-        <w:t>sudo</w:t>
-      </w:r>
-      <w:proofErr w:type="spellEnd"/>
-      <w:r>
-        <w:rPr>
-          <w:rFonts w:ascii="Courier New" w:hAnsi="Courier New" w:cs="Courier New"/>
-          <w:i/>
-          <w:iCs/>
-          <w:sz w:val="24"/>
-          <w:szCs w:val="24"/>
-        </w:rPr>
-        <w:t xml:space="preserve"> </w:t>
-      </w:r>
-      <w:proofErr w:type="spellStart"/>
-      <w:r>
-        <w:rPr>
-          <w:rFonts w:ascii="Courier New" w:hAnsi="Courier New" w:cs="Courier New"/>
-          <w:i/>
-          <w:iCs/>
-          <w:sz w:val="24"/>
-          <w:szCs w:val="24"/>
-        </w:rPr>
-        <w:t>raspi</w:t>
-      </w:r>
-      <w:proofErr w:type="spellEnd"/>
-      <w:r>
-        <w:rPr>
-          <w:rFonts w:ascii="Courier New" w:hAnsi="Courier New" w:cs="Courier New"/>
-          <w:i/>
-          <w:iCs/>
-          <w:sz w:val="24"/>
-          <w:szCs w:val="24"/>
-        </w:rPr>
-        <w:t>-config</w:t>
-      </w:r>
-    </w:p>
-    <w:p>
-      <w:pPr>
-        <w:pStyle w:val="PlainText"/>
-        <w:spacing w:line="276" w:lineRule="auto"/>
-        <w:rPr>
-          <w:rFonts w:ascii="Courier New" w:hAnsi="Courier New" w:cs="Courier New"/>
-          <w:sz w:val="24"/>
-          <w:szCs w:val="24"/>
-        </w:rPr>
-      </w:pPr>
-    </w:p>
-    <w:p>
-      <w:pPr>
-        <w:pStyle w:val="PlainText"/>
-        <w:spacing w:line="276" w:lineRule="auto"/>
-        <w:rPr>
-          <w:rFonts w:ascii="Courier New" w:hAnsi="Courier New" w:cs="Courier New"/>
-          <w:b/>
-          <w:bCs/>
-          <w:sz w:val="24"/>
-          <w:szCs w:val="24"/>
-        </w:rPr>
-      </w:pPr>
-      <w:r>
-        <w:rPr>
-          <w:rFonts w:ascii="Courier New" w:hAnsi="Courier New" w:cs="Courier New"/>
-          <w:b/>
-          <w:bCs/>
-          <w:sz w:val="24"/>
-          <w:szCs w:val="24"/>
-        </w:rPr>
-        <w:t xml:space="preserve">5. Change the </w:t>
-      </w:r>
-      <w:proofErr w:type="spellStart"/>
-      <w:r>
-        <w:rPr>
-          <w:rFonts w:ascii="Courier New" w:hAnsi="Courier New" w:cs="Courier New"/>
-          <w:b/>
-          <w:bCs/>
-          <w:sz w:val="24"/>
-          <w:szCs w:val="24"/>
-        </w:rPr>
-        <w:t>timezone</w:t>
-      </w:r>
-      <w:proofErr w:type="spellEnd"/>
-      <w:r>
-        <w:rPr>
-          <w:rFonts w:ascii="Courier New" w:hAnsi="Courier New" w:cs="Courier New"/>
-          <w:b/>
-          <w:bCs/>
-          <w:sz w:val="24"/>
-          <w:szCs w:val="24"/>
-        </w:rPr>
-        <w:t xml:space="preserve"> in localization settings</w:t>
-      </w:r>
-    </w:p>
-    <w:p>
-      <w:pPr>
-        <w:pStyle w:val="PlainText"/>
-        <w:spacing w:line="276" w:lineRule="auto"/>
-        <w:rPr>
-          <w:rFonts w:ascii="Courier New" w:hAnsi="Courier New" w:cs="Courier New"/>
-          <w:b/>
-          <w:bCs/>
-          <w:sz w:val="24"/>
-          <w:szCs w:val="24"/>
-        </w:rPr>
-      </w:pPr>
-    </w:p>
-    <w:p>
-      <w:pPr>
-        <w:pStyle w:val="PlainText"/>
-        <w:spacing w:line="276" w:lineRule="auto"/>
-        <w:rPr>
-          <w:rFonts w:ascii="Courier New" w:hAnsi="Courier New" w:cs="Courier New"/>
-          <w:b/>
-          <w:bCs/>
-          <w:sz w:val="24"/>
-          <w:szCs w:val="24"/>
-        </w:rPr>
-      </w:pPr>
-      <w:r>
-        <w:rPr>
-          <w:rFonts w:ascii="Courier New" w:hAnsi="Courier New" w:cs="Courier New"/>
-          <w:b/>
-          <w:bCs/>
-          <w:sz w:val="24"/>
-          <w:szCs w:val="24"/>
-        </w:rPr>
-        <w:t>6. Finish and reboot to save your changes</w:t>
-      </w:r>
-    </w:p>
-    <w:p>
-      <w:pPr>
-        <w:pStyle w:val="PlainText"/>
-        <w:spacing w:line="276" w:lineRule="auto"/>
-        <w:rPr>
-          <w:rFonts w:ascii="Courier New" w:hAnsi="Courier New" w:cs="Courier New"/>
-          <w:b/>
-          <w:bCs/>
-          <w:sz w:val="24"/>
-          <w:szCs w:val="24"/>
-        </w:rPr>
-      </w:pPr>
-    </w:p>
-    <w:p>
-      <w:pPr>
-        <w:pStyle w:val="PlainText"/>
-        <w:spacing w:line="276" w:lineRule="auto"/>
-        <w:rPr>
-          <w:rFonts w:ascii="Courier New" w:hAnsi="Courier New" w:cs="Courier New"/>
-          <w:b/>
-          <w:bCs/>
-          <w:sz w:val="24"/>
-          <w:szCs w:val="24"/>
-        </w:rPr>
-      </w:pPr>
-      <w:r>
-        <w:rPr>
-          <w:rFonts w:ascii="Courier New" w:hAnsi="Courier New" w:cs="Courier New"/>
-          <w:b/>
-          <w:bCs/>
-          <w:sz w:val="24"/>
-          <w:szCs w:val="24"/>
-        </w:rPr>
-        <w:t>7. After rebooting ssh back into the Raspberry Pi.</w:t>
-      </w:r>
-      <w:r>
-        <w:rPr>
-          <w:rFonts w:ascii="Courier New" w:hAnsi="Courier New" w:cs="Courier New"/>
-          <w:b/>
-          <w:bCs/>
-          <w:sz w:val="24"/>
-          <w:szCs w:val="24"/>
-        </w:rPr>
-        <w:t xml:space="preserve"> </w:t>
-      </w:r>
-    </w:p>
-    <w:p>
-      <w:pPr>
-        <w:pStyle w:val="PlainText"/>
-        <w:spacing w:line="276" w:lineRule="auto"/>
-        <w:rPr>
-          <w:rFonts w:ascii="Courier New" w:hAnsi="Courier New" w:cs="Courier New"/>
-          <w:b/>
-          <w:bCs/>
-        </w:rPr>
-      </w:pPr>
-    </w:p>
-    <w:p>
-      <w:pPr>
-        <w:pStyle w:val="PlainText"/>
-        <w:spacing w:line="276" w:lineRule="auto"/>
-        <w:rPr>
-          <w:rFonts w:ascii="Courier New" w:hAnsi="Courier New" w:cs="Courier New"/>
-          <w:b/>
-          <w:bCs/>
-          <w:sz w:val="24"/>
-          <w:szCs w:val="24"/>
-        </w:rPr>
-      </w:pPr>
-      <w:r>
-        <w:rPr>
-          <w:rFonts w:ascii="Courier New" w:hAnsi="Courier New" w:cs="Courier New"/>
-          <w:b/>
-          <w:bCs/>
-          <w:sz w:val="24"/>
-          <w:szCs w:val="24"/>
-        </w:rPr>
-        <w:t xml:space="preserve">8. Check to see if </w:t>
-      </w:r>
-      <w:r>
-        <w:rPr>
-          <w:rFonts w:ascii="Courier New" w:hAnsi="Courier New" w:cs="Courier New"/>
-          <w:b/>
-          <w:bCs/>
-          <w:sz w:val="24"/>
-          <w:szCs w:val="24"/>
-        </w:rPr>
-        <w:t>picamera2</w:t>
-      </w:r>
-      <w:r>
-        <w:rPr>
-          <w:rFonts w:ascii="Courier New" w:hAnsi="Courier New" w:cs="Courier New"/>
-          <w:b/>
-          <w:bCs/>
-          <w:sz w:val="24"/>
-          <w:szCs w:val="24"/>
-        </w:rPr>
-        <w:t xml:space="preserve"> is installed by running the following command</w:t>
-      </w:r>
-    </w:p>
-    <w:p>
-      <w:pPr>
-        <w:pStyle w:val="PlainText"/>
-        <w:spacing w:line="276" w:lineRule="auto"/>
-        <w:rPr>
-          <w:rFonts w:ascii="Courier New" w:hAnsi="Courier New" w:cs="Courier New"/>
-          <w:i/>
-          <w:iCs/>
-          <w:sz w:val="24"/>
-          <w:szCs w:val="24"/>
-        </w:rPr>
-      </w:pPr>
-      <w:r>
-        <w:rPr>
-          <w:rFonts w:ascii="Courier New" w:hAnsi="Courier New" w:cs="Courier New"/>
-          <w:sz w:val="24"/>
-          <w:szCs w:val="24"/>
-        </w:rPr>
-        <w:t xml:space="preserve">   </w:t>
-      </w:r>
-      <w:r>
-        <w:rPr>
-          <w:rFonts w:ascii="Courier New" w:hAnsi="Courier New" w:cs="Courier New"/>
-          <w:i/>
-          <w:iCs/>
-          <w:sz w:val="24"/>
-          <w:szCs w:val="24"/>
-        </w:rPr>
-        <w:t xml:space="preserve">&gt; </w:t>
-      </w:r>
-      <w:proofErr w:type="spellStart"/>
-      <w:r>
-        <w:rPr>
-          <w:rFonts w:ascii="Courier New" w:hAnsi="Courier New" w:cs="Courier New"/>
-          <w:i/>
-          <w:iCs/>
-          <w:sz w:val="24"/>
-          <w:szCs w:val="24"/>
-        </w:rPr>
-        <w:t>rpicam</w:t>
-      </w:r>
-      <w:proofErr w:type="spellEnd"/>
-      <w:r>
-        <w:rPr>
-          <w:rFonts w:ascii="Courier New" w:hAnsi="Courier New" w:cs="Courier New"/>
-          <w:i/>
-          <w:iCs/>
-          <w:sz w:val="24"/>
-          <w:szCs w:val="24"/>
-        </w:rPr>
-        <w:t xml:space="preserve">-jpeg -o test.jpg </w:t>
-      </w:r>
-    </w:p>
-    <w:p>
-      <w:pPr>
-        <w:pStyle w:val="PlainText"/>
-        <w:spacing w:line="276" w:lineRule="auto"/>
+      </w:pPr>
+      <w:r>
         <w:rPr>
           <w:rFonts w:ascii="Courier New" w:hAnsi="Courier New" w:cs="Courier New"/>
           <w:i/>
@@ -1668,7 +1261,8 @@
           <w:sz w:val="20"/>
           <w:szCs w:val="20"/>
         </w:rPr>
-      </w:pPr>
+        <w:t xml:space="preserve">EXAMPLE: </w:t>
+      </w:r>
       <w:r>
         <w:rPr>
           <w:rFonts w:ascii="Courier New" w:hAnsi="Courier New" w:cs="Courier New"/>
@@ -1677,6 +1271,297 @@
           <w:sz w:val="20"/>
           <w:szCs w:val="20"/>
         </w:rPr>
+        <w:t>Aspen2022</w:t>
+      </w:r>
+    </w:p>
+    <w:p>
+      <w:pPr>
+        <w:pStyle w:val="PlainText"/>
+        <w:spacing w:line="276" w:lineRule="auto"/>
+        <w:rPr>
+          <w:rFonts w:ascii="Courier New" w:hAnsi="Courier New" w:cs="Courier New"/>
+          <w:sz w:val="24"/>
+          <w:szCs w:val="24"/>
+        </w:rPr>
+      </w:pPr>
+    </w:p>
+    <w:p>
+      <w:pPr>
+        <w:pStyle w:val="PlainText"/>
+        <w:spacing w:line="276" w:lineRule="auto"/>
+        <w:rPr>
+          <w:rFonts w:ascii="Courier New" w:hAnsi="Courier New" w:cs="Courier New"/>
+        </w:rPr>
+      </w:pPr>
+    </w:p>
+    <w:p>
+      <w:pPr>
+        <w:pStyle w:val="PlainText"/>
+        <w:spacing w:line="276" w:lineRule="auto"/>
+        <w:rPr>
+          <w:rFonts w:ascii="Courier New" w:hAnsi="Courier New" w:cs="Courier New"/>
+          <w:b/>
+          <w:bCs/>
+          <w:sz w:val="24"/>
+          <w:szCs w:val="24"/>
+        </w:rPr>
+      </w:pPr>
+      <w:r>
+        <w:rPr>
+          <w:rFonts w:ascii="Courier New" w:hAnsi="Courier New" w:cs="Courier New"/>
+          <w:b/>
+          <w:bCs/>
+          <w:sz w:val="24"/>
+          <w:szCs w:val="24"/>
+        </w:rPr>
+        <w:t>3. Run the following command to configure the Raspberry Pi</w:t>
+      </w:r>
+    </w:p>
+    <w:p>
+      <w:pPr>
+        <w:pStyle w:val="PlainText"/>
+        <w:spacing w:line="276" w:lineRule="auto"/>
+        <w:ind w:firstLine="720"/>
+        <w:rPr>
+          <w:rFonts w:ascii="Courier New" w:hAnsi="Courier New" w:cs="Courier New"/>
+          <w:i/>
+          <w:iCs/>
+          <w:sz w:val="24"/>
+          <w:szCs w:val="24"/>
+        </w:rPr>
+      </w:pPr>
+      <w:r>
+        <w:rPr>
+          <w:rFonts w:ascii="Courier New" w:hAnsi="Courier New" w:cs="Courier New"/>
+          <w:i/>
+          <w:iCs/>
+          <w:sz w:val="24"/>
+          <w:szCs w:val="24"/>
+        </w:rPr>
+        <w:t>&gt; sudo raspi-config</w:t>
+      </w:r>
+    </w:p>
+    <w:p>
+      <w:pPr>
+        <w:pStyle w:val="PlainText"/>
+        <w:spacing w:line="276" w:lineRule="auto"/>
+        <w:rPr>
+          <w:rFonts w:ascii="Courier New" w:hAnsi="Courier New" w:cs="Courier New"/>
+          <w:sz w:val="24"/>
+          <w:szCs w:val="24"/>
+        </w:rPr>
+      </w:pPr>
+    </w:p>
+    <w:p>
+      <w:pPr>
+        <w:pStyle w:val="PlainText"/>
+        <w:spacing w:line="276" w:lineRule="auto"/>
+        <w:rPr>
+          <w:rFonts w:ascii="Courier New" w:hAnsi="Courier New" w:cs="Courier New"/>
+          <w:b/>
+          <w:bCs/>
+          <w:sz w:val="24"/>
+          <w:szCs w:val="24"/>
+        </w:rPr>
+      </w:pPr>
+      <w:r>
+        <w:rPr>
+          <w:rFonts w:ascii="Courier New" w:hAnsi="Courier New" w:cs="Courier New"/>
+          <w:b/>
+          <w:bCs/>
+          <w:sz w:val="24"/>
+          <w:szCs w:val="24"/>
+        </w:rPr>
+        <w:t>5. Change the timezone in localization settings</w:t>
+      </w:r>
+    </w:p>
+    <w:p>
+      <w:pPr>
+        <w:pStyle w:val="PlainText"/>
+        <w:spacing w:line="276" w:lineRule="auto"/>
+        <w:rPr>
+          <w:rFonts w:ascii="Courier New" w:hAnsi="Courier New" w:cs="Courier New"/>
+          <w:b/>
+          <w:bCs/>
+          <w:sz w:val="24"/>
+          <w:szCs w:val="24"/>
+        </w:rPr>
+      </w:pPr>
+    </w:p>
+    <w:p>
+      <w:pPr>
+        <w:pStyle w:val="PlainText"/>
+        <w:spacing w:line="276" w:lineRule="auto"/>
+        <w:rPr>
+          <w:rFonts w:ascii="Courier New" w:hAnsi="Courier New" w:cs="Courier New"/>
+          <w:b/>
+          <w:bCs/>
+          <w:sz w:val="24"/>
+          <w:szCs w:val="24"/>
+        </w:rPr>
+      </w:pPr>
+      <w:r>
+        <w:rPr>
+          <w:rFonts w:ascii="Courier New" w:hAnsi="Courier New" w:cs="Courier New"/>
+          <w:b/>
+          <w:bCs/>
+          <w:sz w:val="24"/>
+          <w:szCs w:val="24"/>
+        </w:rPr>
+        <w:t>6. Finish and reboot to save your changes</w:t>
+      </w:r>
+    </w:p>
+    <w:p>
+      <w:pPr>
+        <w:pStyle w:val="PlainText"/>
+        <w:spacing w:line="276" w:lineRule="auto"/>
+        <w:rPr>
+          <w:rFonts w:ascii="Courier New" w:hAnsi="Courier New" w:cs="Courier New"/>
+          <w:b/>
+          <w:bCs/>
+          <w:sz w:val="24"/>
+          <w:szCs w:val="24"/>
+        </w:rPr>
+      </w:pPr>
+    </w:p>
+    <w:p>
+      <w:pPr>
+        <w:pStyle w:val="PlainText"/>
+        <w:spacing w:line="276" w:lineRule="auto"/>
+        <w:rPr>
+          <w:rFonts w:ascii="Courier New" w:hAnsi="Courier New" w:cs="Courier New"/>
+          <w:b/>
+          <w:bCs/>
+          <w:sz w:val="24"/>
+          <w:szCs w:val="24"/>
+        </w:rPr>
+      </w:pPr>
+      <w:r>
+        <w:rPr>
+          <w:rFonts w:ascii="Courier New" w:hAnsi="Courier New" w:cs="Courier New"/>
+          <w:b/>
+          <w:bCs/>
+          <w:sz w:val="24"/>
+          <w:szCs w:val="24"/>
+        </w:rPr>
+        <w:t>7. After rebooting ssh back into the Raspberry Pi.</w:t>
+      </w:r>
+      <w:r>
+        <w:rPr>
+          <w:rFonts w:ascii="Courier New" w:hAnsi="Courier New" w:cs="Courier New"/>
+          <w:b/>
+          <w:bCs/>
+          <w:sz w:val="24"/>
+          <w:szCs w:val="24"/>
+        </w:rPr>
+        <w:t xml:space="preserve"> </w:t>
+      </w:r>
+    </w:p>
+    <w:p>
+      <w:pPr>
+        <w:pStyle w:val="PlainText"/>
+        <w:spacing w:line="276" w:lineRule="auto"/>
+        <w:rPr>
+          <w:rFonts w:ascii="Courier New" w:hAnsi="Courier New" w:cs="Courier New"/>
+          <w:b/>
+          <w:bCs/>
+        </w:rPr>
+      </w:pPr>
+    </w:p>
+    <w:p>
+      <w:pPr>
+        <w:pStyle w:val="PlainText"/>
+        <w:spacing w:line="276" w:lineRule="auto"/>
+        <w:rPr>
+          <w:rFonts w:ascii="Courier New" w:hAnsi="Courier New" w:cs="Courier New"/>
+          <w:b/>
+          <w:bCs/>
+          <w:sz w:val="24"/>
+          <w:szCs w:val="24"/>
+        </w:rPr>
+      </w:pPr>
+      <w:r>
+        <w:rPr>
+          <w:rFonts w:ascii="Courier New" w:hAnsi="Courier New" w:cs="Courier New"/>
+          <w:b/>
+          <w:bCs/>
+          <w:sz w:val="24"/>
+          <w:szCs w:val="24"/>
+        </w:rPr>
+        <w:t xml:space="preserve">8. Check to see if </w:t>
+      </w:r>
+      <w:r>
+        <w:rPr>
+          <w:rFonts w:ascii="Courier New" w:hAnsi="Courier New" w:cs="Courier New"/>
+          <w:b/>
+          <w:bCs/>
+          <w:sz w:val="24"/>
+          <w:szCs w:val="24"/>
+        </w:rPr>
+        <w:t>picamera2</w:t>
+      </w:r>
+      <w:r>
+        <w:rPr>
+          <w:rFonts w:ascii="Courier New" w:hAnsi="Courier New" w:cs="Courier New"/>
+          <w:b/>
+          <w:bCs/>
+          <w:sz w:val="24"/>
+          <w:szCs w:val="24"/>
+        </w:rPr>
+        <w:t xml:space="preserve"> is installed by running the following command</w:t>
+      </w:r>
+    </w:p>
+    <w:p>
+      <w:pPr>
+        <w:pStyle w:val="PlainText"/>
+        <w:spacing w:line="276" w:lineRule="auto"/>
+        <w:rPr>
+          <w:rFonts w:ascii="Courier New" w:hAnsi="Courier New" w:cs="Courier New"/>
+          <w:i/>
+          <w:iCs/>
+          <w:sz w:val="24"/>
+          <w:szCs w:val="24"/>
+        </w:rPr>
+      </w:pPr>
+      <w:r>
+        <w:rPr>
+          <w:rFonts w:ascii="Courier New" w:hAnsi="Courier New" w:cs="Courier New"/>
+          <w:sz w:val="24"/>
+          <w:szCs w:val="24"/>
+        </w:rPr>
+        <w:t xml:space="preserve">   </w:t>
+      </w:r>
+      <w:r>
+        <w:rPr>
+          <w:rFonts w:ascii="Courier New" w:hAnsi="Courier New" w:cs="Courier New"/>
+          <w:i/>
+          <w:iCs/>
+          <w:sz w:val="24"/>
+          <w:szCs w:val="24"/>
+        </w:rPr>
+        <w:t xml:space="preserve">&gt; rpicam-jpeg -o test.jpg </w:t>
+      </w:r>
+    </w:p>
+    <w:p>
+      <w:pPr>
+        <w:pStyle w:val="PlainText"/>
+        <w:spacing w:line="276" w:lineRule="auto"/>
+        <w:rPr>
+          <w:rFonts w:ascii="Courier New" w:hAnsi="Courier New" w:cs="Courier New"/>
+          <w:i/>
+          <w:iCs/>
+          <w:sz w:val="20"/>
+          <w:szCs w:val="20"/>
+        </w:rPr>
+      </w:pPr>
+      <w:r>
+        <w:rPr>
+          <w:rFonts w:ascii="Courier New" w:hAnsi="Courier New" w:cs="Courier New"/>
+          <w:i/>
+          <w:iCs/>
+          <w:sz w:val="20"/>
+          <w:szCs w:val="20"/>
+        </w:rPr>
         <w:t>This will take a picture and saves to test.jpg</w:t>
       </w:r>
     </w:p>
@@ -1732,62 +1617,26 @@
           <w:i/>
           <w:iCs/>
         </w:rPr>
-        <w:t xml:space="preserve">   &gt; </w:t>
-      </w:r>
-      <w:proofErr w:type="spellStart"/>
-      <w:r>
-        <w:rPr>
-          <w:rFonts w:ascii="Courier New" w:hAnsi="Courier New" w:cs="Courier New"/>
-          <w:i/>
-          <w:iCs/>
-        </w:rPr>
-        <w:t>sudo</w:t>
-      </w:r>
-      <w:proofErr w:type="spellEnd"/>
-      <w:r>
-        <w:rPr>
-          <w:rFonts w:ascii="Courier New" w:hAnsi="Courier New" w:cs="Courier New"/>
-          <w:i/>
-          <w:iCs/>
-        </w:rPr>
-        <w:t xml:space="preserve"> apt-get update </w:t>
-      </w:r>
-    </w:p>
-    <w:p>
-      <w:pPr>
-        <w:pStyle w:val="PlainText"/>
-        <w:spacing w:line="276" w:lineRule="auto"/>
-        <w:rPr>
-          <w:rFonts w:ascii="Courier New" w:hAnsi="Courier New" w:cs="Courier New"/>
-          <w:i/>
-          <w:iCs/>
-        </w:rPr>
-      </w:pPr>
-      <w:r>
-        <w:rPr>
-          <w:rFonts w:ascii="Courier New" w:hAnsi="Courier New" w:cs="Courier New"/>
-          <w:i/>
-          <w:iCs/>
-        </w:rPr>
-        <w:t xml:space="preserve">   &gt; </w:t>
-      </w:r>
-      <w:proofErr w:type="spellStart"/>
-      <w:r>
-        <w:rPr>
-          <w:rFonts w:ascii="Courier New" w:hAnsi="Courier New" w:cs="Courier New"/>
-          <w:i/>
-          <w:iCs/>
-        </w:rPr>
-        <w:t>sudo</w:t>
-      </w:r>
-      <w:proofErr w:type="spellEnd"/>
-      <w:r>
-        <w:rPr>
-          <w:rFonts w:ascii="Courier New" w:hAnsi="Courier New" w:cs="Courier New"/>
-          <w:i/>
-          <w:iCs/>
-        </w:rPr>
-        <w:t xml:space="preserve"> apt-get install python-picamera2 python3-picamera2</w:t>
+        <w:t xml:space="preserve">   &gt; sudo apt-get update </w:t>
+      </w:r>
+    </w:p>
+    <w:p>
+      <w:pPr>
+        <w:pStyle w:val="PlainText"/>
+        <w:spacing w:line="276" w:lineRule="auto"/>
+        <w:rPr>
+          <w:rFonts w:ascii="Courier New" w:hAnsi="Courier New" w:cs="Courier New"/>
+          <w:i/>
+          <w:iCs/>
+        </w:rPr>
+      </w:pPr>
+      <w:r>
+        <w:rPr>
+          <w:rFonts w:ascii="Courier New" w:hAnsi="Courier New" w:cs="Courier New"/>
+          <w:i/>
+          <w:iCs/>
+        </w:rPr>
+        <w:t xml:space="preserve">   &gt; sudo apt-get install python-picamera2 python3-picamera2</w:t>
       </w:r>
     </w:p>
     <w:p>
@@ -2007,27 +1856,15 @@
         </w:rPr>
         <w:t xml:space="preserve">&gt; </w:t>
       </w:r>
-      <w:proofErr w:type="spellStart"/>
-      <w:r>
-        <w:rPr>
-          <w:rFonts w:ascii="Courier New" w:hAnsi="Courier New" w:cs="Courier New"/>
-          <w:i/>
-          <w:iCs/>
-          <w:sz w:val="24"/>
-          <w:szCs w:val="24"/>
-        </w:rPr>
-        <w:t>scp</w:t>
-      </w:r>
-      <w:proofErr w:type="spellEnd"/>
-      <w:r>
-        <w:rPr>
-          <w:rFonts w:ascii="Courier New" w:hAnsi="Courier New" w:cs="Courier New"/>
-          <w:i/>
-          <w:iCs/>
-          <w:sz w:val="24"/>
-          <w:szCs w:val="24"/>
-        </w:rPr>
-        <w:t xml:space="preserve"> -r {Path to File(s)} {Destination for copy}</w:t>
+      <w:r>
+        <w:rPr>
+          <w:rFonts w:ascii="Courier New" w:hAnsi="Courier New" w:cs="Courier New"/>
+          <w:i/>
+          <w:iCs/>
+          <w:sz w:val="24"/>
+          <w:szCs w:val="24"/>
+        </w:rPr>
+        <w:t>scp -r {Path to File(s)} {Destination for copy}</w:t>
       </w:r>
     </w:p>
     <w:p>
@@ -2089,7 +1926,6 @@
         </w:rPr>
         <w:t xml:space="preserve">&gt; </w:t>
       </w:r>
-      <w:proofErr w:type="spellStart"/>
       <w:r>
         <w:rPr>
           <w:rFonts w:ascii="Courier New" w:hAnsi="Courier New" w:cs="Courier New"/>
@@ -2098,9 +1934,8 @@
           <w:sz w:val="20"/>
           <w:szCs w:val="20"/>
         </w:rPr>
-        <w:t>scp</w:t>
-      </w:r>
-      <w:proofErr w:type="spellEnd"/>
+        <w:t>scp -r C:\Users\alanj\Documents\School\RaspberryPi\dendro-pi-main</w:t>
+      </w:r>
       <w:r>
         <w:rPr>
           <w:rFonts w:ascii="Courier New" w:hAnsi="Courier New" w:cs="Courier New"/>
@@ -2109,7 +1944,7 @@
           <w:sz w:val="20"/>
           <w:szCs w:val="20"/>
         </w:rPr>
-        <w:t xml:space="preserve"> -r C:\Users\alanj\Documents\School\RaspberryPi\dendro-pi-main</w:t>
+        <w:t xml:space="preserve"> </w:t>
       </w:r>
       <w:r>
         <w:rPr>
@@ -2119,22 +1954,24 @@
           <w:sz w:val="20"/>
           <w:szCs w:val="20"/>
         </w:rPr>
-        <w:t xml:space="preserve"> </w:t>
-      </w:r>
-      <w:proofErr w:type="spellStart"/>
-      <w:proofErr w:type="gramStart"/>
-      <w:r>
-        <w:rPr>
-          <w:rFonts w:ascii="Courier New" w:hAnsi="Courier New" w:cs="Courier New"/>
-          <w:i/>
-          <w:iCs/>
+        <w:t>madlab@DorvalTest.local:~/</w:t>
+      </w:r>
+    </w:p>
+    <w:p>
+      <w:pPr>
+        <w:pStyle w:val="PlainText"/>
+        <w:spacing w:line="276" w:lineRule="auto"/>
+        <w:rPr>
+          <w:rFonts w:ascii="Courier New" w:hAnsi="Courier New" w:cs="Courier New"/>
           <w:sz w:val="20"/>
           <w:szCs w:val="20"/>
         </w:rPr>
-        <w:t>madlab@DorvalTest.local</w:t>
-      </w:r>
-      <w:proofErr w:type="spellEnd"/>
-      <w:r>
+      </w:pPr>
+    </w:p>
+    <w:p>
+      <w:pPr>
+        <w:pStyle w:val="PlainText"/>
+        <w:spacing w:line="276" w:lineRule="auto"/>
         <w:rPr>
           <w:rFonts w:ascii="Courier New" w:hAnsi="Courier New" w:cs="Courier New"/>
           <w:i/>
@@ -2142,9 +1979,7 @@
           <w:sz w:val="20"/>
           <w:szCs w:val="20"/>
         </w:rPr>
-        <w:t>:~</w:t>
-      </w:r>
-      <w:proofErr w:type="gramEnd"/>
+      </w:pPr>
       <w:r>
         <w:rPr>
           <w:rFonts w:ascii="Courier New" w:hAnsi="Courier New" w:cs="Courier New"/>
@@ -2153,24 +1988,19 @@
           <w:sz w:val="20"/>
           <w:szCs w:val="20"/>
         </w:rPr>
-        <w:t>/</w:t>
-      </w:r>
-    </w:p>
-    <w:p>
-      <w:pPr>
-        <w:pStyle w:val="PlainText"/>
-        <w:spacing w:line="276" w:lineRule="auto"/>
-        <w:rPr>
-          <w:rFonts w:ascii="Courier New" w:hAnsi="Courier New" w:cs="Courier New"/>
+        <w:t xml:space="preserve">Recursively copies </w:t>
+      </w:r>
+      <w:r>
+        <w:rPr>
+          <w:rFonts w:ascii="Courier New" w:hAnsi="Courier New" w:cs="Courier New"/>
+          <w:i/>
+          <w:iCs/>
           <w:sz w:val="20"/>
           <w:szCs w:val="20"/>
         </w:rPr>
-      </w:pPr>
-    </w:p>
-    <w:p>
-      <w:pPr>
-        <w:pStyle w:val="PlainText"/>
-        <w:spacing w:line="276" w:lineRule="auto"/>
+        <w:t xml:space="preserve">scripts from local computer to </w:t>
+      </w:r>
+      <w:r>
         <w:rPr>
           <w:rFonts w:ascii="Courier New" w:hAnsi="Courier New" w:cs="Courier New"/>
           <w:i/>
@@ -2178,6 +2008,316 @@
           <w:sz w:val="20"/>
           <w:szCs w:val="20"/>
         </w:rPr>
+        <w:t>Pi.</w:t>
+      </w:r>
+    </w:p>
+    <w:p>
+      <w:pPr>
+        <w:pStyle w:val="PlainText"/>
+        <w:spacing w:line="276" w:lineRule="auto"/>
+        <w:rPr>
+          <w:rFonts w:ascii="Courier New" w:hAnsi="Courier New" w:cs="Courier New"/>
+          <w:highlight w:val="green"/>
+        </w:rPr>
+      </w:pPr>
+    </w:p>
+    <w:p>
+      <w:pPr>
+        <w:pStyle w:val="PlainText"/>
+        <w:spacing w:line="276" w:lineRule="auto"/>
+        <w:rPr>
+          <w:rFonts w:ascii="Courier New" w:hAnsi="Courier New" w:cs="Courier New"/>
+          <w:highlight w:val="green"/>
+        </w:rPr>
+      </w:pPr>
+    </w:p>
+    <w:p>
+      <w:pPr>
+        <w:pStyle w:val="PlainText"/>
+        <w:spacing w:line="276" w:lineRule="auto"/>
+        <w:rPr>
+          <w:rFonts w:ascii="Courier New" w:hAnsi="Courier New" w:cs="Courier New"/>
+          <w:b/>
+          <w:bCs/>
+          <w:sz w:val="24"/>
+          <w:szCs w:val="24"/>
+        </w:rPr>
+      </w:pPr>
+      <w:r>
+        <w:rPr>
+          <w:rFonts w:ascii="Courier New" w:hAnsi="Courier New" w:cs="Courier New"/>
+          <w:b/>
+          <w:bCs/>
+          <w:sz w:val="24"/>
+          <w:szCs w:val="24"/>
+        </w:rPr>
+        <w:t xml:space="preserve">3. With PiCamera2 installed and Dropbox files copied, </w:t>
+      </w:r>
+      <w:r>
+        <w:rPr>
+          <w:rFonts w:ascii="Courier New" w:hAnsi="Courier New" w:cs="Courier New"/>
+          <w:b/>
+          <w:bCs/>
+          <w:sz w:val="24"/>
+          <w:szCs w:val="24"/>
+        </w:rPr>
+        <w:t xml:space="preserve">ssh back in, and </w:t>
+      </w:r>
+      <w:r>
+        <w:rPr>
+          <w:rFonts w:ascii="Courier New" w:hAnsi="Courier New" w:cs="Courier New"/>
+          <w:b/>
+          <w:bCs/>
+          <w:sz w:val="24"/>
+          <w:szCs w:val="24"/>
+        </w:rPr>
+        <w:t>enter the dendro-pi</w:t>
+      </w:r>
+      <w:r>
+        <w:rPr>
+          <w:rFonts w:ascii="Courier New" w:hAnsi="Courier New" w:cs="Courier New"/>
+          <w:b/>
+          <w:bCs/>
+          <w:sz w:val="24"/>
+          <w:szCs w:val="24"/>
+        </w:rPr>
+        <w:t>-main</w:t>
+      </w:r>
+      <w:r>
+        <w:rPr>
+          <w:rFonts w:ascii="Courier New" w:hAnsi="Courier New" w:cs="Courier New"/>
+          <w:b/>
+          <w:bCs/>
+          <w:sz w:val="24"/>
+          <w:szCs w:val="24"/>
+        </w:rPr>
+        <w:t xml:space="preserve">/test/ </w:t>
+      </w:r>
+      <w:r>
+        <w:rPr>
+          <w:rFonts w:ascii="Courier New" w:hAnsi="Courier New" w:cs="Courier New"/>
+          <w:b/>
+          <w:bCs/>
+          <w:sz w:val="24"/>
+          <w:szCs w:val="24"/>
+        </w:rPr>
+        <w:t>directory,</w:t>
+      </w:r>
+      <w:r>
+        <w:rPr>
+          <w:rFonts w:ascii="Courier New" w:hAnsi="Courier New" w:cs="Courier New"/>
+          <w:b/>
+          <w:bCs/>
+          <w:sz w:val="24"/>
+          <w:szCs w:val="24"/>
+        </w:rPr>
+        <w:t xml:space="preserve"> and run:</w:t>
+      </w:r>
+    </w:p>
+    <w:p>
+      <w:pPr>
+        <w:pStyle w:val="PlainText"/>
+        <w:spacing w:line="276" w:lineRule="auto"/>
+        <w:rPr>
+          <w:rFonts w:ascii="Courier New" w:hAnsi="Courier New" w:cs="Courier New"/>
+          <w:i/>
+          <w:iCs/>
+        </w:rPr>
+      </w:pPr>
+      <w:r>
+        <w:rPr>
+          <w:rFonts w:ascii="Courier New" w:hAnsi="Courier New" w:cs="Courier New"/>
+          <w:i/>
+          <w:iCs/>
+          <w:sz w:val="24"/>
+          <w:szCs w:val="24"/>
+        </w:rPr>
+        <w:t xml:space="preserve">   &gt; python test_dendro.py</w:t>
+      </w:r>
+      <w:r>
+        <w:rPr>
+          <w:rFonts w:ascii="Courier New" w:hAnsi="Courier New" w:cs="Courier New"/>
+          <w:i/>
+          <w:iCs/>
+        </w:rPr>
+        <w:t xml:space="preserve"> </w:t>
+      </w:r>
+    </w:p>
+    <w:p>
+      <w:pPr>
+        <w:pStyle w:val="PlainText"/>
+        <w:spacing w:line="276" w:lineRule="auto"/>
+        <w:rPr>
+          <w:rFonts w:ascii="Courier New" w:hAnsi="Courier New" w:cs="Courier New"/>
+        </w:rPr>
+      </w:pPr>
+    </w:p>
+    <w:p>
+      <w:pPr>
+        <w:pStyle w:val="PlainText"/>
+        <w:spacing w:line="276" w:lineRule="auto"/>
+        <w:rPr>
+          <w:rFonts w:ascii="Courier New" w:hAnsi="Courier New" w:cs="Courier New"/>
+        </w:rPr>
+      </w:pPr>
+    </w:p>
+    <w:p>
+      <w:pPr>
+        <w:pStyle w:val="PlainText"/>
+        <w:spacing w:line="276" w:lineRule="auto"/>
+        <w:rPr>
+          <w:rFonts w:ascii="Courier New" w:hAnsi="Courier New" w:cs="Courier New"/>
+          <w:b/>
+          <w:bCs/>
+          <w:sz w:val="24"/>
+          <w:szCs w:val="24"/>
+        </w:rPr>
+      </w:pPr>
+      <w:r>
+        <w:rPr>
+          <w:rFonts w:ascii="Courier New" w:hAnsi="Courier New" w:cs="Courier New"/>
+          <w:b/>
+          <w:bCs/>
+          <w:sz w:val="24"/>
+          <w:szCs w:val="24"/>
+        </w:rPr>
+        <w:t xml:space="preserve">4. Open </w:t>
+      </w:r>
+      <w:r>
+        <w:rPr>
+          <w:rFonts w:ascii="Courier New" w:hAnsi="Courier New" w:cs="Courier New"/>
+          <w:b/>
+          <w:bCs/>
+          <w:sz w:val="24"/>
+          <w:szCs w:val="24"/>
+        </w:rPr>
+        <w:t>dendro-pi-main/main/</w:t>
+      </w:r>
+      <w:r>
+        <w:rPr>
+          <w:rFonts w:ascii="Courier New" w:hAnsi="Courier New" w:cs="Courier New"/>
+          <w:b/>
+          <w:bCs/>
+          <w:sz w:val="24"/>
+          <w:szCs w:val="24"/>
+        </w:rPr>
+        <w:t xml:space="preserve">dendro_pictures.py in a text editor </w:t>
+      </w:r>
+    </w:p>
+    <w:p>
+      <w:pPr>
+        <w:pStyle w:val="PlainText"/>
+        <w:spacing w:line="276" w:lineRule="auto"/>
+        <w:rPr>
+          <w:rFonts w:ascii="Courier New" w:hAnsi="Courier New" w:cs="Courier New"/>
+          <w:b/>
+          <w:bCs/>
+          <w:i/>
+          <w:iCs/>
+          <w:sz w:val="24"/>
+          <w:szCs w:val="24"/>
+        </w:rPr>
+      </w:pPr>
+      <w:r>
+        <w:rPr>
+          <w:rFonts w:ascii="Courier New" w:hAnsi="Courier New" w:cs="Courier New"/>
+          <w:sz w:val="24"/>
+          <w:szCs w:val="24"/>
+        </w:rPr>
+        <w:t xml:space="preserve">   </w:t>
+      </w:r>
+      <w:r>
+        <w:rPr>
+          <w:rFonts w:ascii="Courier New" w:hAnsi="Courier New" w:cs="Courier New"/>
+          <w:i/>
+          <w:iCs/>
+          <w:sz w:val="24"/>
+          <w:szCs w:val="24"/>
+        </w:rPr>
+        <w:t xml:space="preserve">&gt; </w:t>
+      </w:r>
+      <w:r>
+        <w:rPr>
+          <w:rFonts w:ascii="Courier New" w:hAnsi="Courier New" w:cs="Courier New"/>
+          <w:i/>
+          <w:iCs/>
+          <w:sz w:val="24"/>
+          <w:szCs w:val="24"/>
+        </w:rPr>
+        <w:t>nano</w:t>
+      </w:r>
+      <w:r>
+        <w:rPr>
+          <w:rFonts w:ascii="Courier New" w:hAnsi="Courier New" w:cs="Courier New"/>
+          <w:i/>
+          <w:iCs/>
+          <w:sz w:val="24"/>
+          <w:szCs w:val="24"/>
+        </w:rPr>
+        <w:t xml:space="preserve"> dendro_pictures.py</w:t>
+      </w:r>
+    </w:p>
+    <w:p>
+      <w:pPr>
+        <w:pStyle w:val="PlainText"/>
+        <w:spacing w:line="276" w:lineRule="auto"/>
+        <w:rPr>
+          <w:rFonts w:ascii="Courier New" w:hAnsi="Courier New" w:cs="Courier New"/>
+          <w:b/>
+          <w:bCs/>
+          <w:sz w:val="24"/>
+          <w:szCs w:val="24"/>
+        </w:rPr>
+      </w:pPr>
+      <w:r>
+        <w:rPr>
+          <w:rFonts w:ascii="Courier New" w:hAnsi="Courier New" w:cs="Courier New"/>
+          <w:b/>
+          <w:bCs/>
+          <w:sz w:val="24"/>
+          <w:szCs w:val="24"/>
+        </w:rPr>
+        <w:t xml:space="preserve">and insert name of camera on </w:t>
+      </w:r>
+      <w:r>
+        <w:rPr>
+          <w:rFonts w:ascii="Courier New" w:hAnsi="Courier New" w:cs="Courier New"/>
+          <w:b/>
+          <w:bCs/>
+          <w:sz w:val="24"/>
+          <w:szCs w:val="24"/>
+        </w:rPr>
+        <w:t>this line:</w:t>
+      </w:r>
+    </w:p>
+    <w:p>
+      <w:pPr>
+        <w:pStyle w:val="PlainText"/>
+        <w:spacing w:line="276" w:lineRule="auto"/>
+        <w:rPr>
+          <w:rFonts w:ascii="Courier New" w:hAnsi="Courier New" w:cs="Courier New"/>
+          <w:sz w:val="24"/>
+          <w:szCs w:val="24"/>
+        </w:rPr>
+      </w:pPr>
+      <w:r>
+        <w:rPr>
+          <w:rFonts w:ascii="Courier New" w:hAnsi="Courier New" w:cs="Courier New"/>
+          <w:sz w:val="24"/>
+          <w:szCs w:val="24"/>
+        </w:rPr>
+        <w:t xml:space="preserve">   &gt; CAMERA_NAME = "ADD NAME HERE"</w:t>
+      </w:r>
+    </w:p>
+    <w:p>
+      <w:pPr>
+        <w:pStyle w:val="PlainText"/>
+        <w:spacing w:line="276" w:lineRule="auto"/>
+        <w:rPr>
+          <w:rFonts w:ascii="Courier New" w:hAnsi="Courier New" w:cs="Courier New"/>
+          <w:sz w:val="24"/>
+          <w:szCs w:val="24"/>
+        </w:rPr>
       </w:pPr>
       <w:r>
         <w:rPr>
@@ -2187,345 +2327,6 @@
           <w:sz w:val="20"/>
           <w:szCs w:val="20"/>
         </w:rPr>
-        <w:t xml:space="preserve">Recursively copies </w:t>
-      </w:r>
-      <w:r>
-        <w:rPr>
-          <w:rFonts w:ascii="Courier New" w:hAnsi="Courier New" w:cs="Courier New"/>
-          <w:i/>
-          <w:iCs/>
-          <w:sz w:val="20"/>
-          <w:szCs w:val="20"/>
-        </w:rPr>
-        <w:t xml:space="preserve">scripts from local computer to </w:t>
-      </w:r>
-      <w:r>
-        <w:rPr>
-          <w:rFonts w:ascii="Courier New" w:hAnsi="Courier New" w:cs="Courier New"/>
-          <w:i/>
-          <w:iCs/>
-          <w:sz w:val="20"/>
-          <w:szCs w:val="20"/>
-        </w:rPr>
-        <w:t>Pi.</w:t>
-      </w:r>
-    </w:p>
-    <w:p>
-      <w:pPr>
-        <w:pStyle w:val="PlainText"/>
-        <w:spacing w:line="276" w:lineRule="auto"/>
-        <w:rPr>
-          <w:rFonts w:ascii="Courier New" w:hAnsi="Courier New" w:cs="Courier New"/>
-          <w:highlight w:val="green"/>
-        </w:rPr>
-      </w:pPr>
-    </w:p>
-    <w:p>
-      <w:pPr>
-        <w:pStyle w:val="PlainText"/>
-        <w:spacing w:line="276" w:lineRule="auto"/>
-        <w:rPr>
-          <w:rFonts w:ascii="Courier New" w:hAnsi="Courier New" w:cs="Courier New"/>
-          <w:highlight w:val="green"/>
-        </w:rPr>
-      </w:pPr>
-    </w:p>
-    <w:p>
-      <w:pPr>
-        <w:pStyle w:val="PlainText"/>
-        <w:spacing w:line="276" w:lineRule="auto"/>
-        <w:rPr>
-          <w:rFonts w:ascii="Courier New" w:hAnsi="Courier New" w:cs="Courier New"/>
-          <w:b/>
-          <w:bCs/>
-          <w:sz w:val="24"/>
-          <w:szCs w:val="24"/>
-        </w:rPr>
-      </w:pPr>
-      <w:r>
-        <w:rPr>
-          <w:rFonts w:ascii="Courier New" w:hAnsi="Courier New" w:cs="Courier New"/>
-          <w:b/>
-          <w:bCs/>
-          <w:sz w:val="24"/>
-          <w:szCs w:val="24"/>
-        </w:rPr>
-        <w:t xml:space="preserve">3. With PiCamera2 installed and Dropbox files copied, </w:t>
-      </w:r>
-      <w:r>
-        <w:rPr>
-          <w:rFonts w:ascii="Courier New" w:hAnsi="Courier New" w:cs="Courier New"/>
-          <w:b/>
-          <w:bCs/>
-          <w:sz w:val="24"/>
-          <w:szCs w:val="24"/>
-        </w:rPr>
-        <w:t xml:space="preserve">ssh back in, and </w:t>
-      </w:r>
-      <w:r>
-        <w:rPr>
-          <w:rFonts w:ascii="Courier New" w:hAnsi="Courier New" w:cs="Courier New"/>
-          <w:b/>
-          <w:bCs/>
-          <w:sz w:val="24"/>
-          <w:szCs w:val="24"/>
-        </w:rPr>
-        <w:t>enter the dendro-pi</w:t>
-      </w:r>
-      <w:r>
-        <w:rPr>
-          <w:rFonts w:ascii="Courier New" w:hAnsi="Courier New" w:cs="Courier New"/>
-          <w:b/>
-          <w:bCs/>
-          <w:sz w:val="24"/>
-          <w:szCs w:val="24"/>
-        </w:rPr>
-        <w:t>-main</w:t>
-      </w:r>
-      <w:r>
-        <w:rPr>
-          <w:rFonts w:ascii="Courier New" w:hAnsi="Courier New" w:cs="Courier New"/>
-          <w:b/>
-          <w:bCs/>
-          <w:sz w:val="24"/>
-          <w:szCs w:val="24"/>
-        </w:rPr>
-        <w:t xml:space="preserve">/test/ </w:t>
-      </w:r>
-      <w:r>
-        <w:rPr>
-          <w:rFonts w:ascii="Courier New" w:hAnsi="Courier New" w:cs="Courier New"/>
-          <w:b/>
-          <w:bCs/>
-          <w:sz w:val="24"/>
-          <w:szCs w:val="24"/>
-        </w:rPr>
-        <w:t>directory,</w:t>
-      </w:r>
-      <w:r>
-        <w:rPr>
-          <w:rFonts w:ascii="Courier New" w:hAnsi="Courier New" w:cs="Courier New"/>
-          <w:b/>
-          <w:bCs/>
-          <w:sz w:val="24"/>
-          <w:szCs w:val="24"/>
-        </w:rPr>
-        <w:t xml:space="preserve"> and run:</w:t>
-      </w:r>
-    </w:p>
-    <w:p>
-      <w:pPr>
-        <w:pStyle w:val="PlainText"/>
-        <w:spacing w:line="276" w:lineRule="auto"/>
-        <w:rPr>
-          <w:rFonts w:ascii="Courier New" w:hAnsi="Courier New" w:cs="Courier New"/>
-          <w:i/>
-          <w:iCs/>
-        </w:rPr>
-      </w:pPr>
-      <w:r>
-        <w:rPr>
-          <w:rFonts w:ascii="Courier New" w:hAnsi="Courier New" w:cs="Courier New"/>
-          <w:i/>
-          <w:iCs/>
-          <w:sz w:val="24"/>
-          <w:szCs w:val="24"/>
-        </w:rPr>
-        <w:t xml:space="preserve">   &gt; python test_dendro.py</w:t>
-      </w:r>
-      <w:r>
-        <w:rPr>
-          <w:rFonts w:ascii="Courier New" w:hAnsi="Courier New" w:cs="Courier New"/>
-          <w:i/>
-          <w:iCs/>
-        </w:rPr>
-        <w:t xml:space="preserve"> </w:t>
-      </w:r>
-    </w:p>
-    <w:p>
-      <w:pPr>
-        <w:pStyle w:val="PlainText"/>
-        <w:spacing w:line="276" w:lineRule="auto"/>
-        <w:rPr>
-          <w:rFonts w:ascii="Courier New" w:hAnsi="Courier New" w:cs="Courier New"/>
-        </w:rPr>
-      </w:pPr>
-    </w:p>
-    <w:p>
-      <w:pPr>
-        <w:pStyle w:val="PlainText"/>
-        <w:spacing w:line="276" w:lineRule="auto"/>
-        <w:rPr>
-          <w:rFonts w:ascii="Courier New" w:hAnsi="Courier New" w:cs="Courier New"/>
-        </w:rPr>
-      </w:pPr>
-    </w:p>
-    <w:p>
-      <w:pPr>
-        <w:pStyle w:val="PlainText"/>
-        <w:spacing w:line="276" w:lineRule="auto"/>
-        <w:rPr>
-          <w:rFonts w:ascii="Courier New" w:hAnsi="Courier New" w:cs="Courier New"/>
-          <w:b/>
-          <w:bCs/>
-          <w:sz w:val="24"/>
-          <w:szCs w:val="24"/>
-        </w:rPr>
-      </w:pPr>
-      <w:r>
-        <w:rPr>
-          <w:rFonts w:ascii="Courier New" w:hAnsi="Courier New" w:cs="Courier New"/>
-          <w:b/>
-          <w:bCs/>
-          <w:sz w:val="24"/>
-          <w:szCs w:val="24"/>
-        </w:rPr>
-        <w:t xml:space="preserve">4. Open </w:t>
-      </w:r>
-      <w:r>
-        <w:rPr>
-          <w:rFonts w:ascii="Courier New" w:hAnsi="Courier New" w:cs="Courier New"/>
-          <w:b/>
-          <w:bCs/>
-          <w:sz w:val="24"/>
-          <w:szCs w:val="24"/>
-        </w:rPr>
-        <w:t>dendro-pi-main/main/</w:t>
-      </w:r>
-      <w:r>
-        <w:rPr>
-          <w:rFonts w:ascii="Courier New" w:hAnsi="Courier New" w:cs="Courier New"/>
-          <w:b/>
-          <w:bCs/>
-          <w:sz w:val="24"/>
-          <w:szCs w:val="24"/>
-        </w:rPr>
-        <w:t xml:space="preserve">dendro_pictures.py in a text editor </w:t>
-      </w:r>
-    </w:p>
-    <w:p>
-      <w:pPr>
-        <w:pStyle w:val="PlainText"/>
-        <w:spacing w:line="276" w:lineRule="auto"/>
-        <w:rPr>
-          <w:rFonts w:ascii="Courier New" w:hAnsi="Courier New" w:cs="Courier New"/>
-          <w:b/>
-          <w:bCs/>
-          <w:i/>
-          <w:iCs/>
-          <w:sz w:val="24"/>
-          <w:szCs w:val="24"/>
-        </w:rPr>
-      </w:pPr>
-      <w:r>
-        <w:rPr>
-          <w:rFonts w:ascii="Courier New" w:hAnsi="Courier New" w:cs="Courier New"/>
-          <w:sz w:val="24"/>
-          <w:szCs w:val="24"/>
-        </w:rPr>
-        <w:t xml:space="preserve">   </w:t>
-      </w:r>
-      <w:r>
-        <w:rPr>
-          <w:rFonts w:ascii="Courier New" w:hAnsi="Courier New" w:cs="Courier New"/>
-          <w:i/>
-          <w:iCs/>
-          <w:sz w:val="24"/>
-          <w:szCs w:val="24"/>
-        </w:rPr>
-        <w:t xml:space="preserve">&gt; </w:t>
-      </w:r>
-      <w:r>
-        <w:rPr>
-          <w:rFonts w:ascii="Courier New" w:hAnsi="Courier New" w:cs="Courier New"/>
-          <w:i/>
-          <w:iCs/>
-          <w:sz w:val="24"/>
-          <w:szCs w:val="24"/>
-        </w:rPr>
-        <w:t>nano</w:t>
-      </w:r>
-      <w:r>
-        <w:rPr>
-          <w:rFonts w:ascii="Courier New" w:hAnsi="Courier New" w:cs="Courier New"/>
-          <w:i/>
-          <w:iCs/>
-          <w:sz w:val="24"/>
-          <w:szCs w:val="24"/>
-        </w:rPr>
-        <w:t xml:space="preserve"> dendro_pictures.py</w:t>
-      </w:r>
-    </w:p>
-    <w:p>
-      <w:pPr>
-        <w:pStyle w:val="PlainText"/>
-        <w:spacing w:line="276" w:lineRule="auto"/>
-        <w:rPr>
-          <w:rFonts w:ascii="Courier New" w:hAnsi="Courier New" w:cs="Courier New"/>
-          <w:b/>
-          <w:bCs/>
-          <w:sz w:val="24"/>
-          <w:szCs w:val="24"/>
-        </w:rPr>
-      </w:pPr>
-      <w:r>
-        <w:rPr>
-          <w:rFonts w:ascii="Courier New" w:hAnsi="Courier New" w:cs="Courier New"/>
-          <w:b/>
-          <w:bCs/>
-          <w:sz w:val="24"/>
-          <w:szCs w:val="24"/>
-        </w:rPr>
-        <w:t xml:space="preserve">and insert name of camera on </w:t>
-      </w:r>
-      <w:r>
-        <w:rPr>
-          <w:rFonts w:ascii="Courier New" w:hAnsi="Courier New" w:cs="Courier New"/>
-          <w:b/>
-          <w:bCs/>
-          <w:sz w:val="24"/>
-          <w:szCs w:val="24"/>
-        </w:rPr>
-        <w:t>this line:</w:t>
-      </w:r>
-    </w:p>
-    <w:p>
-      <w:pPr>
-        <w:pStyle w:val="PlainText"/>
-        <w:spacing w:line="276" w:lineRule="auto"/>
-        <w:rPr>
-          <w:rFonts w:ascii="Courier New" w:hAnsi="Courier New" w:cs="Courier New"/>
-          <w:sz w:val="24"/>
-          <w:szCs w:val="24"/>
-        </w:rPr>
-      </w:pPr>
-      <w:r>
-        <w:rPr>
-          <w:rFonts w:ascii="Courier New" w:hAnsi="Courier New" w:cs="Courier New"/>
-          <w:sz w:val="24"/>
-          <w:szCs w:val="24"/>
-        </w:rPr>
-        <w:t xml:space="preserve">   &gt; CAMERA_NAME = "ADD NAME HERE"</w:t>
-      </w:r>
-    </w:p>
-    <w:p>
-      <w:pPr>
-        <w:pStyle w:val="PlainText"/>
-        <w:spacing w:line="276" w:lineRule="auto"/>
-        <w:rPr>
-          <w:rFonts w:ascii="Courier New" w:hAnsi="Courier New" w:cs="Courier New"/>
-          <w:sz w:val="24"/>
-          <w:szCs w:val="24"/>
-        </w:rPr>
-      </w:pPr>
-      <w:r>
-        <w:rPr>
-          <w:rFonts w:ascii="Courier New" w:hAnsi="Courier New" w:cs="Courier New"/>
-          <w:i/>
-          <w:iCs/>
-          <w:sz w:val="20"/>
-          <w:szCs w:val="20"/>
-        </w:rPr>
         <w:t>&gt; CAMERA_NAME = "DorvalTest2_"</w:t>
       </w:r>
     </w:p>
@@ -2603,31 +2404,7 @@
           <w:szCs w:val="24"/>
           <w:highlight w:val="red"/>
         </w:rPr>
-        <w:t xml:space="preserve">** TODO: Rewrite this guide </w:t>
-      </w:r>
-      <w:proofErr w:type="gramStart"/>
-      <w:r>
-        <w:rPr>
-          <w:rFonts w:ascii="Courier New" w:hAnsi="Courier New" w:cs="Courier New"/>
-          <w:b/>
-          <w:bCs/>
-          <w:sz w:val="24"/>
-          <w:szCs w:val="24"/>
-          <w:highlight w:val="red"/>
-        </w:rPr>
-        <w:t>myself</w:t>
-      </w:r>
-      <w:proofErr w:type="gramEnd"/>
-      <w:r>
-        <w:rPr>
-          <w:rFonts w:ascii="Courier New" w:hAnsi="Courier New" w:cs="Courier New"/>
-          <w:b/>
-          <w:bCs/>
-          <w:sz w:val="24"/>
-          <w:szCs w:val="24"/>
-          <w:highlight w:val="red"/>
-        </w:rPr>
-        <w:t xml:space="preserve"> **</w:t>
+        <w:t>** TODO: Rewrite this guide myself **</w:t>
       </w:r>
     </w:p>
     <w:p>
@@ -2775,39 +2552,17 @@
           <w:sz w:val="24"/>
           <w:szCs w:val="24"/>
         </w:rPr>
-        <w:t>In dendro-pi-main</w:t>
-      </w:r>
-      <w:proofErr w:type="gramStart"/>
-      <w:r>
-        <w:rPr>
-          <w:rFonts w:ascii="Courier New" w:hAnsi="Courier New" w:cs="Courier New"/>
-          <w:b/>
-          <w:bCs/>
-          <w:sz w:val="24"/>
-          <w:szCs w:val="24"/>
-        </w:rPr>
-        <w:t xml:space="preserve">/  </w:t>
-      </w:r>
-      <w:r>
-        <w:rPr>
-          <w:rFonts w:ascii="Courier New" w:hAnsi="Courier New" w:cs="Courier New"/>
-          <w:b/>
-          <w:bCs/>
-          <w:sz w:val="24"/>
-          <w:szCs w:val="24"/>
-        </w:rPr>
-        <w:t>Run</w:t>
-      </w:r>
-      <w:proofErr w:type="gramEnd"/>
-      <w:r>
-        <w:rPr>
-          <w:rFonts w:ascii="Courier New" w:hAnsi="Courier New" w:cs="Courier New"/>
-          <w:b/>
-          <w:bCs/>
-          <w:sz w:val="24"/>
-          <w:szCs w:val="24"/>
-        </w:rPr>
-        <w:t xml:space="preserve"> "crontab -e" and </w:t>
+        <w:t xml:space="preserve">In dendro-pi-main/  </w:t>
+      </w:r>
+      <w:r>
+        <w:rPr>
+          <w:rFonts w:ascii="Courier New" w:hAnsi="Courier New" w:cs="Courier New"/>
+          <w:b/>
+          <w:bCs/>
+          <w:sz w:val="24"/>
+          <w:szCs w:val="24"/>
+        </w:rPr>
+        <w:t xml:space="preserve">Run "crontab -e" and </w:t>
       </w:r>
       <w:r>
         <w:rPr>
@@ -3078,29 +2833,7 @@
           <w:sz w:val="24"/>
           <w:szCs w:val="24"/>
         </w:rPr>
-        <w:t xml:space="preserve">&gt; </w:t>
-      </w:r>
-      <w:proofErr w:type="spellStart"/>
-      <w:r>
-        <w:rPr>
-          <w:rFonts w:ascii="Courier New" w:hAnsi="Courier New" w:cs="Courier New"/>
-          <w:i/>
-          <w:iCs/>
-          <w:sz w:val="24"/>
-          <w:szCs w:val="24"/>
-        </w:rPr>
-        <w:t>sh</w:t>
-      </w:r>
-      <w:proofErr w:type="spellEnd"/>
-      <w:r>
-        <w:rPr>
-          <w:rFonts w:ascii="Courier New" w:hAnsi="Courier New" w:cs="Courier New"/>
-          <w:i/>
-          <w:iCs/>
-          <w:sz w:val="24"/>
-          <w:szCs w:val="24"/>
-        </w:rPr>
-        <w:t xml:space="preserve"> add_cron.sh</w:t>
+        <w:t>&gt; sh add_cron.sh</w:t>
       </w:r>
     </w:p>
     <w:p>
@@ -3267,10 +3000,13 @@
           <w:sz w:val="20"/>
           <w:szCs w:val="20"/>
         </w:rPr>
-        <w:t xml:space="preserve">service </w:t>
-      </w:r>
-      <w:proofErr w:type="spellStart"/>
-      <w:r>
+        <w:t>service cron status (Shows log of tasks)</w:t>
+      </w:r>
+    </w:p>
+    <w:p>
+      <w:pPr>
+        <w:pStyle w:val="PlainText"/>
+        <w:spacing w:line="276" w:lineRule="auto"/>
         <w:rPr>
           <w:rFonts w:ascii="Courier New" w:hAnsi="Courier New" w:cs="Courier New"/>
           <w:i/>
@@ -3278,10 +3014,12 @@
           <w:sz w:val="20"/>
           <w:szCs w:val="20"/>
         </w:rPr>
-        <w:t>cron</w:t>
-      </w:r>
-      <w:proofErr w:type="spellEnd"/>
-      <w:r>
+      </w:pPr>
+    </w:p>
+    <w:p>
+      <w:pPr>
+        <w:pStyle w:val="PlainText"/>
+        <w:spacing w:line="276" w:lineRule="auto"/>
         <w:rPr>
           <w:rFonts w:ascii="Courier New" w:hAnsi="Courier New" w:cs="Courier New"/>
           <w:i/>
@@ -3289,8 +3027,254 @@
           <w:sz w:val="20"/>
           <w:szCs w:val="20"/>
         </w:rPr>
-        <w:t xml:space="preserve"> status (Shows log of tasks)</w:t>
-      </w:r>
+      </w:pPr>
+    </w:p>
+    <w:p>
+      <w:pPr>
+        <w:pStyle w:val="PlainText"/>
+        <w:spacing w:line="276" w:lineRule="auto"/>
+        <w:ind w:left="2160" w:firstLine="720"/>
+        <w:rPr>
+          <w:rFonts w:ascii="Courier New" w:hAnsi="Courier New" w:cs="Courier New"/>
+        </w:rPr>
+      </w:pPr>
+    </w:p>
+    <w:p>
+      <w:pPr>
+        <w:pStyle w:val="PlainText"/>
+        <w:spacing w:line="276" w:lineRule="auto"/>
+        <w:rPr>
+          <w:rFonts w:ascii="Courier New" w:hAnsi="Courier New" w:cs="Courier New"/>
+          <w:b/>
+          <w:bCs/>
+          <w:sz w:val="24"/>
+          <w:szCs w:val="24"/>
+        </w:rPr>
+      </w:pPr>
+      <w:r>
+        <w:rPr>
+          <w:rFonts w:ascii="Courier New" w:hAnsi="Courier New" w:cs="Courier New"/>
+          <w:b/>
+          <w:bCs/>
+          <w:sz w:val="24"/>
+          <w:szCs w:val="24"/>
+        </w:rPr>
+        <w:t>8</w:t>
+      </w:r>
+      <w:r>
+        <w:rPr>
+          <w:rFonts w:ascii="Courier New" w:hAnsi="Courier New" w:cs="Courier New"/>
+          <w:b/>
+          <w:bCs/>
+          <w:sz w:val="24"/>
+          <w:szCs w:val="24"/>
+        </w:rPr>
+        <w:t xml:space="preserve">. </w:t>
+      </w:r>
+      <w:r>
+        <w:rPr>
+          <w:rFonts w:ascii="Courier New" w:hAnsi="Courier New" w:cs="Courier New"/>
+          <w:b/>
+          <w:bCs/>
+          <w:sz w:val="24"/>
+          <w:szCs w:val="24"/>
+        </w:rPr>
+        <w:t>On Dropbox, create</w:t>
+      </w:r>
+      <w:r>
+        <w:rPr>
+          <w:rFonts w:ascii="Courier New" w:hAnsi="Courier New" w:cs="Courier New"/>
+          <w:b/>
+          <w:bCs/>
+          <w:sz w:val="24"/>
+          <w:szCs w:val="24"/>
+        </w:rPr>
+        <w:t xml:space="preserve"> a new </w:t>
+      </w:r>
+      <w:r>
+        <w:rPr>
+          <w:rFonts w:ascii="Courier New" w:hAnsi="Courier New" w:cs="Courier New"/>
+          <w:b/>
+          <w:bCs/>
+          <w:sz w:val="24"/>
+          <w:szCs w:val="24"/>
+        </w:rPr>
+        <w:t>folder</w:t>
+      </w:r>
+      <w:r>
+        <w:rPr>
+          <w:rFonts w:ascii="Courier New" w:hAnsi="Courier New" w:cs="Courier New"/>
+          <w:b/>
+          <w:bCs/>
+          <w:sz w:val="24"/>
+          <w:szCs w:val="24"/>
+        </w:rPr>
+        <w:t xml:space="preserve"> to upload to</w:t>
+      </w:r>
+    </w:p>
+    <w:p>
+      <w:pPr>
+        <w:pStyle w:val="PlainText"/>
+        <w:spacing w:line="276" w:lineRule="auto"/>
+        <w:rPr>
+          <w:rFonts w:ascii="Courier New" w:hAnsi="Courier New" w:cs="Courier New"/>
+          <w:b/>
+          <w:bCs/>
+          <w:sz w:val="24"/>
+          <w:szCs w:val="24"/>
+        </w:rPr>
+      </w:pPr>
+    </w:p>
+    <w:p>
+      <w:pPr>
+        <w:pStyle w:val="PlainText"/>
+        <w:spacing w:line="276" w:lineRule="auto"/>
+        <w:rPr>
+          <w:rFonts w:ascii="Courier New" w:hAnsi="Courier New" w:cs="Courier New"/>
+          <w:b/>
+          <w:bCs/>
+          <w:sz w:val="24"/>
+          <w:szCs w:val="24"/>
+        </w:rPr>
+      </w:pPr>
+      <w:r>
+        <w:rPr>
+          <w:rFonts w:ascii="Courier New" w:hAnsi="Courier New" w:cs="Courier New"/>
+          <w:b/>
+          <w:bCs/>
+          <w:sz w:val="24"/>
+          <w:szCs w:val="24"/>
+        </w:rPr>
+        <w:t>9</w:t>
+      </w:r>
+      <w:r>
+        <w:rPr>
+          <w:rFonts w:ascii="Courier New" w:hAnsi="Courier New" w:cs="Courier New"/>
+          <w:b/>
+          <w:bCs/>
+          <w:sz w:val="24"/>
+          <w:szCs w:val="24"/>
+        </w:rPr>
+        <w:t xml:space="preserve">. Open upload-to-dropbox.sh in a text editor </w:t>
+      </w:r>
+    </w:p>
+    <w:p>
+      <w:pPr>
+        <w:pStyle w:val="PlainText"/>
+        <w:spacing w:line="276" w:lineRule="auto"/>
+        <w:rPr>
+          <w:rFonts w:ascii="Courier New" w:hAnsi="Courier New" w:cs="Courier New"/>
+          <w:i/>
+          <w:iCs/>
+          <w:sz w:val="24"/>
+          <w:szCs w:val="24"/>
+        </w:rPr>
+      </w:pPr>
+      <w:r>
+        <w:rPr>
+          <w:rFonts w:ascii="Courier New" w:hAnsi="Courier New" w:cs="Courier New"/>
+          <w:i/>
+          <w:iCs/>
+          <w:sz w:val="24"/>
+          <w:szCs w:val="24"/>
+        </w:rPr>
+        <w:t xml:space="preserve">   &gt; nano upload-to-dropbox.sh</w:t>
+      </w:r>
+    </w:p>
+    <w:p>
+      <w:pPr>
+        <w:pStyle w:val="PlainText"/>
+        <w:spacing w:line="276" w:lineRule="auto"/>
+        <w:rPr>
+          <w:rFonts w:ascii="Courier New" w:hAnsi="Courier New" w:cs="Courier New"/>
+          <w:b/>
+          <w:bCs/>
+          <w:i/>
+          <w:iCs/>
+          <w:sz w:val="24"/>
+          <w:szCs w:val="24"/>
+        </w:rPr>
+      </w:pPr>
+    </w:p>
+    <w:p>
+      <w:pPr>
+        <w:pStyle w:val="PlainText"/>
+        <w:spacing w:line="276" w:lineRule="auto"/>
+        <w:rPr>
+          <w:rFonts w:ascii="Courier New" w:hAnsi="Courier New" w:cs="Courier New"/>
+          <w:b/>
+          <w:bCs/>
+          <w:sz w:val="24"/>
+          <w:szCs w:val="24"/>
+        </w:rPr>
+      </w:pPr>
+      <w:r>
+        <w:rPr>
+          <w:rFonts w:ascii="Courier New" w:hAnsi="Courier New" w:cs="Courier New"/>
+          <w:b/>
+          <w:bCs/>
+          <w:sz w:val="24"/>
+          <w:szCs w:val="24"/>
+        </w:rPr>
+        <w:t>Insert the directory name in line 3 as shown below</w:t>
+      </w:r>
+      <w:r>
+        <w:rPr>
+          <w:rFonts w:ascii="Courier New" w:hAnsi="Courier New" w:cs="Courier New"/>
+          <w:b/>
+          <w:bCs/>
+          <w:sz w:val="24"/>
+          <w:szCs w:val="24"/>
+        </w:rPr>
+        <w:t>:</w:t>
+      </w:r>
+    </w:p>
+    <w:p>
+      <w:pPr>
+        <w:pStyle w:val="PlainText"/>
+        <w:spacing w:line="276" w:lineRule="auto"/>
+        <w:ind w:firstLine="720"/>
+        <w:rPr>
+          <w:rFonts w:ascii="Courier New" w:hAnsi="Courier New" w:cs="Courier New"/>
+          <w:sz w:val="24"/>
+          <w:szCs w:val="24"/>
+        </w:rPr>
+      </w:pPr>
+      <w:r>
+        <w:rPr>
+          <w:rFonts w:ascii="Courier New" w:hAnsi="Courier New" w:cs="Courier New"/>
+          <w:sz w:val="24"/>
+          <w:szCs w:val="24"/>
+        </w:rPr>
+        <w:t>/dropbox_uploader.sh upload ~/dendro-pi</w:t>
+      </w:r>
+      <w:r>
+        <w:rPr>
+          <w:rFonts w:ascii="Courier New" w:hAnsi="Courier New" w:cs="Courier New"/>
+          <w:sz w:val="24"/>
+          <w:szCs w:val="24"/>
+        </w:rPr>
+        <w:t>-main</w:t>
+      </w:r>
+      <w:r>
+        <w:rPr>
+          <w:rFonts w:ascii="Courier New" w:hAnsi="Courier New" w:cs="Courier New"/>
+          <w:sz w:val="24"/>
+          <w:szCs w:val="24"/>
+        </w:rPr>
+        <w:t>/pictures/* /Directory_Name_Here/ | grep "file exists with the same hash" &gt; already_uploaded.txt</w:t>
+      </w:r>
+    </w:p>
+    <w:p>
+      <w:pPr>
+        <w:pStyle w:val="PlainText"/>
+        <w:spacing w:line="276" w:lineRule="auto"/>
+        <w:rPr>
+          <w:rFonts w:ascii="Courier New" w:hAnsi="Courier New" w:cs="Courier New"/>
+          <w:sz w:val="24"/>
+          <w:szCs w:val="24"/>
+        </w:rPr>
+      </w:pPr>
     </w:p>
     <w:p>
       <w:pPr>
@@ -3304,11 +3288,7 @@
           <w:szCs w:val="20"/>
         </w:rPr>
       </w:pPr>
-    </w:p>
-    <w:p>
-      <w:pPr>
-        <w:pStyle w:val="PlainText"/>
-        <w:spacing w:line="276" w:lineRule="auto"/>
+      <w:r>
         <w:rPr>
           <w:rFonts w:ascii="Courier New" w:hAnsi="Courier New" w:cs="Courier New"/>
           <w:i/>
@@ -3316,272 +3296,8 @@
           <w:sz w:val="20"/>
           <w:szCs w:val="20"/>
         </w:rPr>
-      </w:pPr>
-    </w:p>
-    <w:p>
-      <w:pPr>
-        <w:pStyle w:val="PlainText"/>
-        <w:spacing w:line="276" w:lineRule="auto"/>
-        <w:ind w:left="2160" w:firstLine="720"/>
-        <w:rPr>
-          <w:rFonts w:ascii="Courier New" w:hAnsi="Courier New" w:cs="Courier New"/>
-        </w:rPr>
-      </w:pPr>
-    </w:p>
-    <w:p>
-      <w:pPr>
-        <w:pStyle w:val="PlainText"/>
-        <w:spacing w:line="276" w:lineRule="auto"/>
-        <w:rPr>
-          <w:rFonts w:ascii="Courier New" w:hAnsi="Courier New" w:cs="Courier New"/>
-          <w:b/>
-          <w:bCs/>
-          <w:sz w:val="24"/>
-          <w:szCs w:val="24"/>
-        </w:rPr>
-      </w:pPr>
-      <w:r>
-        <w:rPr>
-          <w:rFonts w:ascii="Courier New" w:hAnsi="Courier New" w:cs="Courier New"/>
-          <w:b/>
-          <w:bCs/>
-          <w:sz w:val="24"/>
-          <w:szCs w:val="24"/>
-        </w:rPr>
-        <w:t>8</w:t>
-      </w:r>
-      <w:r>
-        <w:rPr>
-          <w:rFonts w:ascii="Courier New" w:hAnsi="Courier New" w:cs="Courier New"/>
-          <w:b/>
-          <w:bCs/>
-          <w:sz w:val="24"/>
-          <w:szCs w:val="24"/>
-        </w:rPr>
-        <w:t xml:space="preserve">. </w:t>
-      </w:r>
-      <w:r>
-        <w:rPr>
-          <w:rFonts w:ascii="Courier New" w:hAnsi="Courier New" w:cs="Courier New"/>
-          <w:b/>
-          <w:bCs/>
-          <w:sz w:val="24"/>
-          <w:szCs w:val="24"/>
-        </w:rPr>
-        <w:t>On Dropbox, create</w:t>
-      </w:r>
-      <w:r>
-        <w:rPr>
-          <w:rFonts w:ascii="Courier New" w:hAnsi="Courier New" w:cs="Courier New"/>
-          <w:b/>
-          <w:bCs/>
-          <w:sz w:val="24"/>
-          <w:szCs w:val="24"/>
-        </w:rPr>
-        <w:t xml:space="preserve"> a new </w:t>
-      </w:r>
-      <w:r>
-        <w:rPr>
-          <w:rFonts w:ascii="Courier New" w:hAnsi="Courier New" w:cs="Courier New"/>
-          <w:b/>
-          <w:bCs/>
-          <w:sz w:val="24"/>
-          <w:szCs w:val="24"/>
-        </w:rPr>
-        <w:t>folder</w:t>
-      </w:r>
-      <w:r>
-        <w:rPr>
-          <w:rFonts w:ascii="Courier New" w:hAnsi="Courier New" w:cs="Courier New"/>
-          <w:b/>
-          <w:bCs/>
-          <w:sz w:val="24"/>
-          <w:szCs w:val="24"/>
-        </w:rPr>
-        <w:t xml:space="preserve"> to upload to</w:t>
-      </w:r>
-    </w:p>
-    <w:p>
-      <w:pPr>
-        <w:pStyle w:val="PlainText"/>
-        <w:spacing w:line="276" w:lineRule="auto"/>
-        <w:rPr>
-          <w:rFonts w:ascii="Courier New" w:hAnsi="Courier New" w:cs="Courier New"/>
-          <w:b/>
-          <w:bCs/>
-          <w:sz w:val="24"/>
-          <w:szCs w:val="24"/>
-        </w:rPr>
-      </w:pPr>
-    </w:p>
-    <w:p>
-      <w:pPr>
-        <w:pStyle w:val="PlainText"/>
-        <w:spacing w:line="276" w:lineRule="auto"/>
-        <w:rPr>
-          <w:rFonts w:ascii="Courier New" w:hAnsi="Courier New" w:cs="Courier New"/>
-          <w:b/>
-          <w:bCs/>
-          <w:sz w:val="24"/>
-          <w:szCs w:val="24"/>
-        </w:rPr>
-      </w:pPr>
-      <w:r>
-        <w:rPr>
-          <w:rFonts w:ascii="Courier New" w:hAnsi="Courier New" w:cs="Courier New"/>
-          <w:b/>
-          <w:bCs/>
-          <w:sz w:val="24"/>
-          <w:szCs w:val="24"/>
-        </w:rPr>
-        <w:t>9</w:t>
-      </w:r>
-      <w:r>
-        <w:rPr>
-          <w:rFonts w:ascii="Courier New" w:hAnsi="Courier New" w:cs="Courier New"/>
-          <w:b/>
-          <w:bCs/>
-          <w:sz w:val="24"/>
-          <w:szCs w:val="24"/>
-        </w:rPr>
-        <w:t xml:space="preserve">. Open upload-to-dropbox.sh in a text editor </w:t>
-      </w:r>
-    </w:p>
-    <w:p>
-      <w:pPr>
-        <w:pStyle w:val="PlainText"/>
-        <w:spacing w:line="276" w:lineRule="auto"/>
-        <w:rPr>
-          <w:rFonts w:ascii="Courier New" w:hAnsi="Courier New" w:cs="Courier New"/>
-          <w:i/>
-          <w:iCs/>
-          <w:sz w:val="24"/>
-          <w:szCs w:val="24"/>
-        </w:rPr>
-      </w:pPr>
-      <w:r>
-        <w:rPr>
-          <w:rFonts w:ascii="Courier New" w:hAnsi="Courier New" w:cs="Courier New"/>
-          <w:i/>
-          <w:iCs/>
-          <w:sz w:val="24"/>
-          <w:szCs w:val="24"/>
-        </w:rPr>
-        <w:t xml:space="preserve">   &gt; nano upload-to-dropbox.sh</w:t>
-      </w:r>
-    </w:p>
-    <w:p>
-      <w:pPr>
-        <w:pStyle w:val="PlainText"/>
-        <w:spacing w:line="276" w:lineRule="auto"/>
-        <w:rPr>
-          <w:rFonts w:ascii="Courier New" w:hAnsi="Courier New" w:cs="Courier New"/>
-          <w:b/>
-          <w:bCs/>
-          <w:i/>
-          <w:iCs/>
-          <w:sz w:val="24"/>
-          <w:szCs w:val="24"/>
-        </w:rPr>
-      </w:pPr>
-    </w:p>
-    <w:p>
-      <w:pPr>
-        <w:pStyle w:val="PlainText"/>
-        <w:spacing w:line="276" w:lineRule="auto"/>
-        <w:rPr>
-          <w:rFonts w:ascii="Courier New" w:hAnsi="Courier New" w:cs="Courier New"/>
-          <w:b/>
-          <w:bCs/>
-          <w:sz w:val="24"/>
-          <w:szCs w:val="24"/>
-        </w:rPr>
-      </w:pPr>
-      <w:r>
-        <w:rPr>
-          <w:rFonts w:ascii="Courier New" w:hAnsi="Courier New" w:cs="Courier New"/>
-          <w:b/>
-          <w:bCs/>
-          <w:sz w:val="24"/>
-          <w:szCs w:val="24"/>
-        </w:rPr>
-        <w:t>Insert the directory name in line 3 as shown below</w:t>
-      </w:r>
-      <w:r>
-        <w:rPr>
-          <w:rFonts w:ascii="Courier New" w:hAnsi="Courier New" w:cs="Courier New"/>
-          <w:b/>
-          <w:bCs/>
-          <w:sz w:val="24"/>
-          <w:szCs w:val="24"/>
-        </w:rPr>
-        <w:t>:</w:t>
-      </w:r>
-    </w:p>
-    <w:p>
-      <w:pPr>
-        <w:pStyle w:val="PlainText"/>
-        <w:spacing w:line="276" w:lineRule="auto"/>
-        <w:ind w:firstLine="720"/>
-        <w:rPr>
-          <w:rFonts w:ascii="Courier New" w:hAnsi="Courier New" w:cs="Courier New"/>
-          <w:sz w:val="24"/>
-          <w:szCs w:val="24"/>
-        </w:rPr>
-      </w:pPr>
-      <w:r>
-        <w:rPr>
-          <w:rFonts w:ascii="Courier New" w:hAnsi="Courier New" w:cs="Courier New"/>
-          <w:sz w:val="24"/>
-          <w:szCs w:val="24"/>
-        </w:rPr>
-        <w:t>/dropbox_uploader.sh upload ~/dendro-pi</w:t>
-      </w:r>
-      <w:r>
-        <w:rPr>
-          <w:rFonts w:ascii="Courier New" w:hAnsi="Courier New" w:cs="Courier New"/>
-          <w:sz w:val="24"/>
-          <w:szCs w:val="24"/>
-        </w:rPr>
-        <w:t>-main</w:t>
-      </w:r>
-      <w:r>
-        <w:rPr>
-          <w:rFonts w:ascii="Courier New" w:hAnsi="Courier New" w:cs="Courier New"/>
-          <w:sz w:val="24"/>
-          <w:szCs w:val="24"/>
-        </w:rPr>
-        <w:t>/pictures/* /</w:t>
-      </w:r>
-      <w:proofErr w:type="spellStart"/>
-      <w:r>
-        <w:rPr>
-          <w:rFonts w:ascii="Courier New" w:hAnsi="Courier New" w:cs="Courier New"/>
-          <w:sz w:val="24"/>
-          <w:szCs w:val="24"/>
-        </w:rPr>
-        <w:t>Directory_Name_Here</w:t>
-      </w:r>
-      <w:proofErr w:type="spellEnd"/>
-      <w:r>
-        <w:rPr>
-          <w:rFonts w:ascii="Courier New" w:hAnsi="Courier New" w:cs="Courier New"/>
-          <w:sz w:val="24"/>
-          <w:szCs w:val="24"/>
-        </w:rPr>
-        <w:t>/ | grep "file exists with the same hash" &gt; already_uploaded.txt</w:t>
-      </w:r>
-    </w:p>
-    <w:p>
-      <w:pPr>
-        <w:pStyle w:val="PlainText"/>
-        <w:spacing w:line="276" w:lineRule="auto"/>
-        <w:rPr>
-          <w:rFonts w:ascii="Courier New" w:hAnsi="Courier New" w:cs="Courier New"/>
-          <w:sz w:val="24"/>
-          <w:szCs w:val="24"/>
-        </w:rPr>
-      </w:pPr>
+        <w:t>Example:</w:t>
+      </w:r>
     </w:p>
     <w:p>
       <w:pPr>
@@ -3603,52 +3319,7 @@
           <w:sz w:val="20"/>
           <w:szCs w:val="20"/>
         </w:rPr>
-        <w:t>Example:</w:t>
-      </w:r>
-    </w:p>
-    <w:p>
-      <w:pPr>
-        <w:pStyle w:val="PlainText"/>
-        <w:spacing w:line="276" w:lineRule="auto"/>
-        <w:rPr>
-          <w:rFonts w:ascii="Courier New" w:hAnsi="Courier New" w:cs="Courier New"/>
-          <w:i/>
-          <w:iCs/>
-          <w:sz w:val="20"/>
-          <w:szCs w:val="20"/>
-        </w:rPr>
-      </w:pPr>
-      <w:r>
-        <w:rPr>
-          <w:rFonts w:ascii="Courier New" w:hAnsi="Courier New" w:cs="Courier New"/>
-          <w:i/>
-          <w:iCs/>
-          <w:sz w:val="20"/>
-          <w:szCs w:val="20"/>
-        </w:rPr>
-        <w:t>./dropbox_uploader.sh upload ~/dendro-pi-main/pictures/* /</w:t>
-      </w:r>
-      <w:proofErr w:type="spellStart"/>
-      <w:r>
-        <w:rPr>
-          <w:rFonts w:ascii="Courier New" w:hAnsi="Courier New" w:cs="Courier New"/>
-          <w:i/>
-          <w:iCs/>
-          <w:sz w:val="20"/>
-          <w:szCs w:val="20"/>
-        </w:rPr>
-        <w:t>DorvalTestDB</w:t>
-      </w:r>
-      <w:proofErr w:type="spellEnd"/>
-      <w:r>
-        <w:rPr>
-          <w:rFonts w:ascii="Courier New" w:hAnsi="Courier New" w:cs="Courier New"/>
-          <w:i/>
-          <w:iCs/>
-          <w:sz w:val="20"/>
-          <w:szCs w:val="20"/>
-        </w:rPr>
-        <w:t>/ | grep "file exists with the same hash" &gt; already_uploaded.txt</w:t>
+        <w:t>./dropbox_uploader.sh upload ~/dendro-pi-main/pictures/* /DorvalTestDB/ | grep "file exists with the same hash" &gt; already_uploaded.txt</w:t>
       </w:r>
     </w:p>
     <w:p>
@@ -3832,25 +3503,7 @@
           <w:sz w:val="24"/>
           <w:szCs w:val="24"/>
         </w:rPr>
-        <w:t xml:space="preserve">   &gt; </w:t>
-      </w:r>
-      <w:proofErr w:type="spellStart"/>
-      <w:r>
-        <w:rPr>
-          <w:rFonts w:ascii="Courier New" w:hAnsi="Courier New" w:cs="Courier New"/>
-          <w:sz w:val="24"/>
-          <w:szCs w:val="24"/>
-        </w:rPr>
-        <w:t>sh</w:t>
-      </w:r>
-      <w:proofErr w:type="spellEnd"/>
-      <w:r>
-        <w:rPr>
-          <w:rFonts w:ascii="Courier New" w:hAnsi="Courier New" w:cs="Courier New"/>
-          <w:sz w:val="24"/>
-          <w:szCs w:val="24"/>
-        </w:rPr>
-        <w:t xml:space="preserve"> upload-to-dropbox.sh</w:t>
+        <w:t xml:space="preserve">   &gt; sh upload-to-dropbox.sh</w:t>
       </w:r>
     </w:p>
     <w:p>
@@ -4023,10 +3676,178 @@
           <w:szCs w:val="28"/>
           <w:u w:val="single"/>
         </w:rPr>
-        <w:t xml:space="preserve">Updating </w:t>
-      </w:r>
-      <w:proofErr w:type="spellStart"/>
-      <w:r>
+        <w:t>Updating Wifi SSID and Password</w:t>
+      </w:r>
+    </w:p>
+    <w:p>
+      <w:pPr>
+        <w:pStyle w:val="PlainText"/>
+        <w:spacing w:line="276" w:lineRule="auto"/>
+        <w:rPr>
+          <w:rFonts w:ascii="Courier New" w:hAnsi="Courier New" w:cs="Courier New"/>
+          <w:b/>
+          <w:bCs/>
+        </w:rPr>
+      </w:pPr>
+    </w:p>
+    <w:p>
+      <w:pPr>
+        <w:pStyle w:val="PlainText"/>
+        <w:spacing w:line="276" w:lineRule="auto"/>
+        <w:rPr>
+          <w:rFonts w:ascii="Courier New" w:hAnsi="Courier New" w:cs="Courier New"/>
+          <w:sz w:val="24"/>
+          <w:szCs w:val="24"/>
+        </w:rPr>
+      </w:pPr>
+      <w:r>
+        <w:rPr>
+          <w:rFonts w:ascii="Courier New" w:hAnsi="Courier New" w:cs="Courier New"/>
+          <w:sz w:val="24"/>
+          <w:szCs w:val="24"/>
+        </w:rPr>
+        <w:t xml:space="preserve">   &gt; </w:t>
+      </w:r>
+      <w:r>
+        <w:rPr>
+          <w:rFonts w:ascii="Courier New" w:hAnsi="Courier New" w:cs="Courier New"/>
+          <w:sz w:val="24"/>
+          <w:szCs w:val="24"/>
+        </w:rPr>
+        <w:t xml:space="preserve">sudo </w:t>
+      </w:r>
+      <w:r>
+        <w:rPr>
+          <w:rFonts w:ascii="Courier New" w:hAnsi="Courier New" w:cs="Courier New"/>
+          <w:sz w:val="24"/>
+          <w:szCs w:val="24"/>
+        </w:rPr>
+        <w:t>nmtui</w:t>
+      </w:r>
+    </w:p>
+    <w:p>
+      <w:pPr>
+        <w:pStyle w:val="PlainText"/>
+        <w:spacing w:line="276" w:lineRule="auto"/>
+        <w:rPr>
+          <w:rFonts w:ascii="Courier New" w:hAnsi="Courier New" w:cs="Courier New"/>
+          <w:sz w:val="24"/>
+          <w:szCs w:val="24"/>
+        </w:rPr>
+      </w:pPr>
+      <w:r>
+        <w:rPr>
+          <w:rFonts w:ascii="Courier New" w:hAnsi="Courier New" w:cs="Courier New"/>
+          <w:sz w:val="24"/>
+          <w:szCs w:val="24"/>
+        </w:rPr>
+        <w:t xml:space="preserve">   </w:t>
+      </w:r>
+      <w:r>
+        <w:rPr>
+          <w:rFonts w:ascii="Courier New" w:hAnsi="Courier New" w:cs="Courier New"/>
+          <w:sz w:val="24"/>
+          <w:szCs w:val="24"/>
+        </w:rPr>
+        <w:t>E</w:t>
+      </w:r>
+      <w:r>
+        <w:rPr>
+          <w:rFonts w:ascii="Courier New" w:hAnsi="Courier New" w:cs="Courier New"/>
+          <w:sz w:val="24"/>
+          <w:szCs w:val="24"/>
+        </w:rPr>
+        <w:t>d</w:t>
+      </w:r>
+      <w:r>
+        <w:rPr>
+          <w:rFonts w:ascii="Courier New" w:hAnsi="Courier New" w:cs="Courier New"/>
+          <w:sz w:val="24"/>
+          <w:szCs w:val="24"/>
+        </w:rPr>
+        <w:t>it -&gt; Add</w:t>
+      </w:r>
+      <w:r>
+        <w:rPr>
+          <w:rFonts w:ascii="Courier New" w:hAnsi="Courier New" w:cs="Courier New"/>
+          <w:sz w:val="24"/>
+          <w:szCs w:val="24"/>
+        </w:rPr>
+        <w:t xml:space="preserve"> -&gt; ESC </w:t>
+      </w:r>
+    </w:p>
+    <w:p>
+      <w:pPr>
+        <w:pStyle w:val="PlainText"/>
+        <w:spacing w:line="276" w:lineRule="auto"/>
+        <w:rPr>
+          <w:rFonts w:ascii="Courier New" w:hAnsi="Courier New" w:cs="Courier New"/>
+          <w:sz w:val="24"/>
+          <w:szCs w:val="24"/>
+        </w:rPr>
+      </w:pPr>
+      <w:r>
+        <w:rPr>
+          <w:rFonts w:ascii="Courier New" w:hAnsi="Courier New" w:cs="Courier New"/>
+          <w:sz w:val="24"/>
+          <w:szCs w:val="24"/>
+        </w:rPr>
+        <w:t xml:space="preserve">   Activate -&gt; Deactivate old WiFi</w:t>
+      </w:r>
+    </w:p>
+    <w:p>
+      <w:pPr>
+        <w:pStyle w:val="PlainText"/>
+        <w:spacing w:line="276" w:lineRule="auto"/>
+        <w:rPr>
+          <w:rFonts w:ascii="Courier New" w:hAnsi="Courier New" w:cs="Courier New"/>
+          <w:i/>
+          <w:iCs/>
+          <w:sz w:val="20"/>
+          <w:szCs w:val="20"/>
+        </w:rPr>
+      </w:pPr>
+      <w:r>
+        <w:rPr>
+          <w:rFonts w:ascii="Courier New" w:hAnsi="Courier New" w:cs="Courier New"/>
+          <w:i/>
+          <w:iCs/>
+          <w:sz w:val="20"/>
+          <w:szCs w:val="20"/>
+        </w:rPr>
+        <w:t xml:space="preserve">   Cross fingers and hope it connects to the new WiFi</w:t>
+      </w:r>
+    </w:p>
+    <w:p>
+      <w:pPr>
+        <w:pStyle w:val="PlainText"/>
+        <w:spacing w:line="276" w:lineRule="auto"/>
+        <w:rPr>
+          <w:rFonts w:ascii="Courier New" w:hAnsi="Courier New" w:cs="Courier New"/>
+          <w:b/>
+          <w:bCs/>
+          <w:sz w:val="24"/>
+          <w:szCs w:val="24"/>
+        </w:rPr>
+      </w:pPr>
+    </w:p>
+    <w:p>
+      <w:pPr>
+        <w:pStyle w:val="PlainText"/>
+        <w:spacing w:line="276" w:lineRule="auto"/>
+        <w:rPr>
+          <w:rFonts w:ascii="Courier New" w:hAnsi="Courier New" w:cs="Courier New"/>
+          <w:b/>
+          <w:bCs/>
+          <w:sz w:val="28"/>
+          <w:szCs w:val="28"/>
+        </w:rPr>
+      </w:pPr>
+    </w:p>
+    <w:p>
+      <w:pPr>
+        <w:pStyle w:val="PlainText"/>
+        <w:spacing w:line="276" w:lineRule="auto"/>
         <w:rPr>
           <w:rFonts w:ascii="Courier New" w:hAnsi="Courier New" w:cs="Courier New"/>
           <w:b/>
@@ -4035,9 +3856,7 @@
           <w:szCs w:val="28"/>
           <w:u w:val="single"/>
         </w:rPr>
-        <w:t>Wifi</w:t>
-      </w:r>
-      <w:proofErr w:type="spellEnd"/>
+      </w:pPr>
       <w:r>
         <w:rPr>
           <w:rFonts w:ascii="Courier New" w:hAnsi="Courier New" w:cs="Courier New"/>
@@ -4047,230 +3866,6 @@
           <w:szCs w:val="28"/>
           <w:u w:val="single"/>
         </w:rPr>
-        <w:t xml:space="preserve"> SSID and Password</w:t>
-      </w:r>
-    </w:p>
-    <w:p>
-      <w:pPr>
-        <w:pStyle w:val="PlainText"/>
-        <w:spacing w:line="276" w:lineRule="auto"/>
-        <w:rPr>
-          <w:rFonts w:ascii="Courier New" w:hAnsi="Courier New" w:cs="Courier New"/>
-          <w:b/>
-          <w:bCs/>
-        </w:rPr>
-      </w:pPr>
-    </w:p>
-    <w:p>
-      <w:pPr>
-        <w:pStyle w:val="PlainText"/>
-        <w:spacing w:line="276" w:lineRule="auto"/>
-        <w:rPr>
-          <w:rFonts w:ascii="Courier New" w:hAnsi="Courier New" w:cs="Courier New"/>
-          <w:sz w:val="24"/>
-          <w:szCs w:val="24"/>
-        </w:rPr>
-      </w:pPr>
-      <w:r>
-        <w:rPr>
-          <w:rFonts w:ascii="Courier New" w:hAnsi="Courier New" w:cs="Courier New"/>
-          <w:sz w:val="24"/>
-          <w:szCs w:val="24"/>
-        </w:rPr>
-        <w:t xml:space="preserve">   &gt; </w:t>
-      </w:r>
-      <w:proofErr w:type="spellStart"/>
-      <w:r>
-        <w:rPr>
-          <w:rFonts w:ascii="Courier New" w:hAnsi="Courier New" w:cs="Courier New"/>
-          <w:sz w:val="24"/>
-          <w:szCs w:val="24"/>
-        </w:rPr>
-        <w:t>sudo</w:t>
-      </w:r>
-      <w:proofErr w:type="spellEnd"/>
-      <w:r>
-        <w:rPr>
-          <w:rFonts w:ascii="Courier New" w:hAnsi="Courier New" w:cs="Courier New"/>
-          <w:sz w:val="24"/>
-          <w:szCs w:val="24"/>
-        </w:rPr>
-        <w:t xml:space="preserve"> </w:t>
-      </w:r>
-      <w:proofErr w:type="spellStart"/>
-      <w:r>
-        <w:rPr>
-          <w:rFonts w:ascii="Courier New" w:hAnsi="Courier New" w:cs="Courier New"/>
-          <w:sz w:val="24"/>
-          <w:szCs w:val="24"/>
-        </w:rPr>
-        <w:t>nmtui</w:t>
-      </w:r>
-      <w:proofErr w:type="spellEnd"/>
-    </w:p>
-    <w:p>
-      <w:pPr>
-        <w:pStyle w:val="PlainText"/>
-        <w:spacing w:line="276" w:lineRule="auto"/>
-        <w:rPr>
-          <w:rFonts w:ascii="Courier New" w:hAnsi="Courier New" w:cs="Courier New"/>
-          <w:sz w:val="24"/>
-          <w:szCs w:val="24"/>
-        </w:rPr>
-      </w:pPr>
-      <w:r>
-        <w:rPr>
-          <w:rFonts w:ascii="Courier New" w:hAnsi="Courier New" w:cs="Courier New"/>
-          <w:sz w:val="24"/>
-          <w:szCs w:val="24"/>
-        </w:rPr>
-        <w:t xml:space="preserve">   </w:t>
-      </w:r>
-      <w:r>
-        <w:rPr>
-          <w:rFonts w:ascii="Courier New" w:hAnsi="Courier New" w:cs="Courier New"/>
-          <w:sz w:val="24"/>
-          <w:szCs w:val="24"/>
-        </w:rPr>
-        <w:t>E</w:t>
-      </w:r>
-      <w:r>
-        <w:rPr>
-          <w:rFonts w:ascii="Courier New" w:hAnsi="Courier New" w:cs="Courier New"/>
-          <w:sz w:val="24"/>
-          <w:szCs w:val="24"/>
-        </w:rPr>
-        <w:t>d</w:t>
-      </w:r>
-      <w:r>
-        <w:rPr>
-          <w:rFonts w:ascii="Courier New" w:hAnsi="Courier New" w:cs="Courier New"/>
-          <w:sz w:val="24"/>
-          <w:szCs w:val="24"/>
-        </w:rPr>
-        <w:t>it -&gt; Add</w:t>
-      </w:r>
-      <w:r>
-        <w:rPr>
-          <w:rFonts w:ascii="Courier New" w:hAnsi="Courier New" w:cs="Courier New"/>
-          <w:sz w:val="24"/>
-          <w:szCs w:val="24"/>
-        </w:rPr>
-        <w:t xml:space="preserve"> -&gt; ESC </w:t>
-      </w:r>
-    </w:p>
-    <w:p>
-      <w:pPr>
-        <w:pStyle w:val="PlainText"/>
-        <w:spacing w:line="276" w:lineRule="auto"/>
-        <w:rPr>
-          <w:rFonts w:ascii="Courier New" w:hAnsi="Courier New" w:cs="Courier New"/>
-          <w:sz w:val="24"/>
-          <w:szCs w:val="24"/>
-        </w:rPr>
-      </w:pPr>
-      <w:r>
-        <w:rPr>
-          <w:rFonts w:ascii="Courier New" w:hAnsi="Courier New" w:cs="Courier New"/>
-          <w:sz w:val="24"/>
-          <w:szCs w:val="24"/>
-        </w:rPr>
-        <w:t xml:space="preserve">   Activate -&gt; Deactivate old </w:t>
-      </w:r>
-      <w:proofErr w:type="spellStart"/>
-      <w:r>
-        <w:rPr>
-          <w:rFonts w:ascii="Courier New" w:hAnsi="Courier New" w:cs="Courier New"/>
-          <w:sz w:val="24"/>
-          <w:szCs w:val="24"/>
-        </w:rPr>
-        <w:t>WiFi</w:t>
-      </w:r>
-      <w:proofErr w:type="spellEnd"/>
-    </w:p>
-    <w:p>
-      <w:pPr>
-        <w:pStyle w:val="PlainText"/>
-        <w:spacing w:line="276" w:lineRule="auto"/>
-        <w:rPr>
-          <w:rFonts w:ascii="Courier New" w:hAnsi="Courier New" w:cs="Courier New"/>
-          <w:i/>
-          <w:iCs/>
-          <w:sz w:val="20"/>
-          <w:szCs w:val="20"/>
-        </w:rPr>
-      </w:pPr>
-      <w:r>
-        <w:rPr>
-          <w:rFonts w:ascii="Courier New" w:hAnsi="Courier New" w:cs="Courier New"/>
-          <w:i/>
-          <w:iCs/>
-          <w:sz w:val="20"/>
-          <w:szCs w:val="20"/>
-        </w:rPr>
-        <w:t xml:space="preserve">   Cross fingers and hope it connects to the new </w:t>
-      </w:r>
-      <w:proofErr w:type="spellStart"/>
-      <w:r>
-        <w:rPr>
-          <w:rFonts w:ascii="Courier New" w:hAnsi="Courier New" w:cs="Courier New"/>
-          <w:i/>
-          <w:iCs/>
-          <w:sz w:val="20"/>
-          <w:szCs w:val="20"/>
-        </w:rPr>
-        <w:t>WiFi</w:t>
-      </w:r>
-      <w:proofErr w:type="spellEnd"/>
-    </w:p>
-    <w:p>
-      <w:pPr>
-        <w:pStyle w:val="PlainText"/>
-        <w:spacing w:line="276" w:lineRule="auto"/>
-        <w:rPr>
-          <w:rFonts w:ascii="Courier New" w:hAnsi="Courier New" w:cs="Courier New"/>
-          <w:b/>
-          <w:bCs/>
-          <w:sz w:val="24"/>
-          <w:szCs w:val="24"/>
-        </w:rPr>
-      </w:pPr>
-    </w:p>
-    <w:p>
-      <w:pPr>
-        <w:pStyle w:val="PlainText"/>
-        <w:spacing w:line="276" w:lineRule="auto"/>
-        <w:rPr>
-          <w:rFonts w:ascii="Courier New" w:hAnsi="Courier New" w:cs="Courier New"/>
-          <w:b/>
-          <w:bCs/>
-          <w:sz w:val="28"/>
-          <w:szCs w:val="28"/>
-        </w:rPr>
-      </w:pPr>
-    </w:p>
-    <w:p>
-      <w:pPr>
-        <w:pStyle w:val="PlainText"/>
-        <w:spacing w:line="276" w:lineRule="auto"/>
-        <w:rPr>
-          <w:rFonts w:ascii="Courier New" w:hAnsi="Courier New" w:cs="Courier New"/>
-          <w:b/>
-          <w:bCs/>
-          <w:sz w:val="28"/>
-          <w:szCs w:val="28"/>
-          <w:u w:val="single"/>
-        </w:rPr>
-      </w:pPr>
-      <w:r>
-        <w:rPr>
-          <w:rFonts w:ascii="Courier New" w:hAnsi="Courier New" w:cs="Courier New"/>
-          <w:b/>
-          <w:bCs/>
-          <w:sz w:val="28"/>
-          <w:szCs w:val="28"/>
-          <w:u w:val="single"/>
-        </w:rPr>
         <w:t>Copying pictures from Raspberry Pi storage via ssh</w:t>
       </w:r>
     </w:p>
@@ -4325,62 +3920,26 @@
           <w:sz w:val="24"/>
           <w:szCs w:val="24"/>
         </w:rPr>
-        <w:t xml:space="preserve"> (</w:t>
-      </w:r>
-      <w:proofErr w:type="spellStart"/>
-      <w:r>
-        <w:rPr>
-          <w:rFonts w:ascii="Courier New" w:hAnsi="Courier New" w:cs="Courier New"/>
-          <w:sz w:val="24"/>
-          <w:szCs w:val="24"/>
-        </w:rPr>
-        <w:t>scp</w:t>
-      </w:r>
-      <w:proofErr w:type="spellEnd"/>
-      <w:r>
-        <w:rPr>
-          <w:rFonts w:ascii="Courier New" w:hAnsi="Courier New" w:cs="Courier New"/>
-          <w:sz w:val="24"/>
-          <w:szCs w:val="24"/>
-        </w:rPr>
-        <w:t>)</w:t>
-      </w:r>
-    </w:p>
-    <w:p>
-      <w:pPr>
-        <w:pStyle w:val="PlainText"/>
-        <w:spacing w:line="276" w:lineRule="auto"/>
-        <w:rPr>
-          <w:rFonts w:ascii="Courier New" w:hAnsi="Courier New" w:cs="Courier New"/>
-          <w:sz w:val="24"/>
-          <w:szCs w:val="24"/>
-        </w:rPr>
-      </w:pPr>
-      <w:r>
-        <w:rPr>
-          <w:rFonts w:ascii="Courier New" w:hAnsi="Courier New" w:cs="Courier New"/>
-          <w:sz w:val="24"/>
-          <w:szCs w:val="24"/>
-        </w:rPr>
-        <w:t xml:space="preserve">&gt; </w:t>
-      </w:r>
-      <w:proofErr w:type="spellStart"/>
-      <w:r>
-        <w:rPr>
-          <w:rFonts w:ascii="Courier New" w:hAnsi="Courier New" w:cs="Courier New"/>
-          <w:sz w:val="24"/>
-          <w:szCs w:val="24"/>
-        </w:rPr>
-        <w:t>scp</w:t>
-      </w:r>
-      <w:proofErr w:type="spellEnd"/>
-      <w:r>
-        <w:rPr>
-          <w:rFonts w:ascii="Courier New" w:hAnsi="Courier New" w:cs="Courier New"/>
-          <w:sz w:val="24"/>
-          <w:szCs w:val="24"/>
-        </w:rPr>
-        <w:t xml:space="preserve"> </w:t>
+        <w:t xml:space="preserve"> (scp)</w:t>
+      </w:r>
+    </w:p>
+    <w:p>
+      <w:pPr>
+        <w:pStyle w:val="PlainText"/>
+        <w:spacing w:line="276" w:lineRule="auto"/>
+        <w:rPr>
+          <w:rFonts w:ascii="Courier New" w:hAnsi="Courier New" w:cs="Courier New"/>
+          <w:sz w:val="24"/>
+          <w:szCs w:val="24"/>
+        </w:rPr>
+      </w:pPr>
+      <w:r>
+        <w:rPr>
+          <w:rFonts w:ascii="Courier New" w:hAnsi="Courier New" w:cs="Courier New"/>
+          <w:sz w:val="24"/>
+          <w:szCs w:val="24"/>
+        </w:rPr>
+        <w:t xml:space="preserve">&gt; scp </w:t>
       </w:r>
       <w:hyperlink r:id="rId11" w:history="1">
         <w:r>
@@ -4455,7 +4014,6 @@
         </w:rPr>
         <w:t xml:space="preserve">&gt; </w:t>
       </w:r>
-      <w:proofErr w:type="spellStart"/>
       <w:r>
         <w:rPr>
           <w:rFonts w:ascii="Courier New" w:hAnsi="Courier New" w:cs="Courier New"/>
@@ -4464,62 +4022,7 @@
           <w:sz w:val="20"/>
           <w:szCs w:val="20"/>
         </w:rPr>
-        <w:t>scp</w:t>
-      </w:r>
-      <w:proofErr w:type="spellEnd"/>
-      <w:r>
-        <w:rPr>
-          <w:rFonts w:ascii="Courier New" w:hAnsi="Courier New" w:cs="Courier New"/>
-          <w:i/>
-          <w:iCs/>
-          <w:sz w:val="20"/>
-          <w:szCs w:val="20"/>
-        </w:rPr>
-        <w:t xml:space="preserve"> -r </w:t>
-      </w:r>
-      <w:proofErr w:type="spellStart"/>
-      <w:r>
-        <w:rPr>
-          <w:rFonts w:ascii="Courier New" w:hAnsi="Courier New" w:cs="Courier New"/>
-          <w:i/>
-          <w:iCs/>
-          <w:sz w:val="20"/>
-          <w:szCs w:val="20"/>
-        </w:rPr>
-        <w:t>madlab@</w:t>
-      </w:r>
-      <w:proofErr w:type="gramStart"/>
-      <w:r>
-        <w:rPr>
-          <w:rFonts w:ascii="Courier New" w:hAnsi="Courier New" w:cs="Courier New"/>
-          <w:i/>
-          <w:iCs/>
-          <w:sz w:val="20"/>
-          <w:szCs w:val="20"/>
-        </w:rPr>
-        <w:t>DorvalTest</w:t>
-      </w:r>
-      <w:proofErr w:type="spellEnd"/>
-      <w:r>
-        <w:rPr>
-          <w:rFonts w:ascii="Courier New" w:hAnsi="Courier New" w:cs="Courier New"/>
-          <w:i/>
-          <w:iCs/>
-          <w:sz w:val="20"/>
-          <w:szCs w:val="20"/>
-        </w:rPr>
-        <w:t>:~</w:t>
-      </w:r>
-      <w:proofErr w:type="gramEnd"/>
-      <w:r>
-        <w:rPr>
-          <w:rFonts w:ascii="Courier New" w:hAnsi="Courier New" w:cs="Courier New"/>
-          <w:i/>
-          <w:iCs/>
-          <w:sz w:val="20"/>
-          <w:szCs w:val="20"/>
-        </w:rPr>
-        <w:t>/dendro-pi-main/pictures C:\Users\alanj\Desktop</w:t>
+        <w:t>scp -r madlab@DorvalTest:~/dendro-pi-main/pictures C:\Users\alanj\Desktop</w:t>
       </w:r>
     </w:p>
     <w:p>
@@ -4645,25 +4148,7 @@
             <w:sz w:val="24"/>
             <w:szCs w:val="24"/>
           </w:rPr>
-          <w:t>https://maxbotix.com/blogs/blog</w:t>
-        </w:r>
-        <w:r>
-          <w:rPr>
-            <w:rStyle w:val="Hyperlink"/>
-            <w:rFonts w:ascii="Courier New" w:hAnsi="Courier New" w:cs="Courier New"/>
-            <w:sz w:val="24"/>
-            <w:szCs w:val="24"/>
-          </w:rPr>
-          <w:t>/</w:t>
-        </w:r>
-        <w:r>
-          <w:rPr>
-            <w:rStyle w:val="Hyperlink"/>
-            <w:rFonts w:ascii="Courier New" w:hAnsi="Courier New" w:cs="Courier New"/>
-            <w:sz w:val="24"/>
-            <w:szCs w:val="24"/>
-          </w:rPr>
-          <w:t>setup-raspberry-pi-zero-for-i2c-sensor</w:t>
+          <w:t>https://maxbotix.com/blogs/blog/setup-raspberry-pi-zero-for-i2c-sensor</w:t>
         </w:r>
       </w:hyperlink>
     </w:p>
@@ -4696,25 +4181,7 @@
             <w:sz w:val="24"/>
             <w:szCs w:val="24"/>
           </w:rPr>
-          <w:t>https://www.youtube.com/watch?v=7</w:t>
-        </w:r>
-        <w:r>
-          <w:rPr>
-            <w:rStyle w:val="Hyperlink"/>
-            <w:rFonts w:ascii="Courier New" w:hAnsi="Courier New" w:cs="Courier New"/>
-            <w:sz w:val="24"/>
-            <w:szCs w:val="24"/>
-          </w:rPr>
-          <w:t>E</w:t>
-        </w:r>
-        <w:r>
-          <w:rPr>
-            <w:rStyle w:val="Hyperlink"/>
-            <w:rFonts w:ascii="Courier New" w:hAnsi="Courier New" w:cs="Courier New"/>
-            <w:sz w:val="24"/>
-            <w:szCs w:val="24"/>
-          </w:rPr>
-          <w:t>n4tCMGMiM</w:t>
+          <w:t>https://www.youtube.com/watch?v=7En4tCMGMiM</w:t>
         </w:r>
       </w:hyperlink>
     </w:p>
@@ -4823,29 +4290,7 @@
           <w:sz w:val="24"/>
           <w:szCs w:val="24"/>
         </w:rPr>
-        <w:t xml:space="preserve">&gt; </w:t>
-      </w:r>
-      <w:proofErr w:type="spellStart"/>
-      <w:r>
-        <w:rPr>
-          <w:rFonts w:ascii="Courier New" w:hAnsi="Courier New" w:cs="Courier New"/>
-          <w:i/>
-          <w:iCs/>
-          <w:sz w:val="24"/>
-          <w:szCs w:val="24"/>
-        </w:rPr>
-        <w:t>scp</w:t>
-      </w:r>
-      <w:proofErr w:type="spellEnd"/>
-      <w:r>
-        <w:rPr>
-          <w:rFonts w:ascii="Courier New" w:hAnsi="Courier New" w:cs="Courier New"/>
-          <w:i/>
-          <w:iCs/>
-          <w:sz w:val="24"/>
-          <w:szCs w:val="24"/>
-        </w:rPr>
-        <w:t xml:space="preserve"> -r {Path to File(s)} {Destination for copy}</w:t>
+        <w:t>&gt; scp -r {Path to File(s)} {Destination for copy}</w:t>
       </w:r>
     </w:p>
     <w:p>
@@ -4907,7 +4352,6 @@
         </w:rPr>
         <w:t xml:space="preserve">&gt; </w:t>
       </w:r>
-      <w:proofErr w:type="spellStart"/>
       <w:r>
         <w:rPr>
           <w:rFonts w:ascii="Courier New" w:hAnsi="Courier New" w:cs="Courier New"/>
@@ -4916,18 +4360,7 @@
           <w:sz w:val="20"/>
           <w:szCs w:val="20"/>
         </w:rPr>
-        <w:t>scp</w:t>
-      </w:r>
-      <w:proofErr w:type="spellEnd"/>
-      <w:r>
-        <w:rPr>
-          <w:rFonts w:ascii="Courier New" w:hAnsi="Courier New" w:cs="Courier New"/>
-          <w:i/>
-          <w:iCs/>
-          <w:sz w:val="20"/>
-          <w:szCs w:val="20"/>
-        </w:rPr>
-        <w:t xml:space="preserve"> -r C:\Users\alanj\</w:t>
+        <w:t>scp -r C:\Users\alanj\</w:t>
       </w:r>
       <w:r>
         <w:rPr>
@@ -5093,43 +4526,7 @@
           <w:szCs w:val="24"/>
         </w:rPr>
         <w:tab/>
-        <w:t xml:space="preserve">&gt; </w:t>
-      </w:r>
-      <w:proofErr w:type="spellStart"/>
-      <w:r>
-        <w:rPr>
-          <w:rFonts w:ascii="Courier New" w:hAnsi="Courier New" w:cs="Courier New"/>
-          <w:sz w:val="24"/>
-          <w:szCs w:val="24"/>
-        </w:rPr>
-        <w:t>sudo</w:t>
-      </w:r>
-      <w:proofErr w:type="spellEnd"/>
-      <w:r>
-        <w:rPr>
-          <w:rFonts w:ascii="Courier New" w:hAnsi="Courier New" w:cs="Courier New"/>
-          <w:sz w:val="24"/>
-          <w:szCs w:val="24"/>
-        </w:rPr>
-        <w:t xml:space="preserve"> </w:t>
-      </w:r>
-      <w:proofErr w:type="spellStart"/>
-      <w:r>
-        <w:rPr>
-          <w:rFonts w:ascii="Courier New" w:hAnsi="Courier New" w:cs="Courier New"/>
-          <w:sz w:val="24"/>
-          <w:szCs w:val="24"/>
-        </w:rPr>
-        <w:t>raspi</w:t>
-      </w:r>
-      <w:proofErr w:type="spellEnd"/>
-      <w:r>
-        <w:rPr>
-          <w:rFonts w:ascii="Courier New" w:hAnsi="Courier New" w:cs="Courier New"/>
-          <w:sz w:val="24"/>
-          <w:szCs w:val="24"/>
-        </w:rPr>
-        <w:t>-config</w:t>
+        <w:t>&gt; sudo raspi-config</w:t>
       </w:r>
     </w:p>
     <w:p>
@@ -5245,23 +4642,13 @@
         </w:rPr>
         <w:t xml:space="preserve">&gt; </w:t>
       </w:r>
-      <w:proofErr w:type="spellStart"/>
-      <w:r>
-        <w:rPr>
-          <w:rFonts w:ascii="Courier New" w:hAnsi="Courier New" w:cs="Courier New"/>
-          <w:sz w:val="24"/>
-          <w:szCs w:val="24"/>
-        </w:rPr>
-        <w:t>sudo</w:t>
-      </w:r>
-      <w:proofErr w:type="spellEnd"/>
-      <w:r>
-        <w:rPr>
-          <w:rFonts w:ascii="Courier New" w:hAnsi="Courier New" w:cs="Courier New"/>
-          <w:sz w:val="24"/>
-          <w:szCs w:val="24"/>
-        </w:rPr>
-        <w:t xml:space="preserve"> i2cdetect -y 1</w:t>
+      <w:r>
+        <w:rPr>
+          <w:rFonts w:ascii="Courier New" w:hAnsi="Courier New" w:cs="Courier New"/>
+          <w:sz w:val="24"/>
+          <w:szCs w:val="24"/>
+        </w:rPr>
+        <w:t>sudo i2cdetect -y 1</w:t>
       </w:r>
     </w:p>
     <w:p>
@@ -5406,23 +4793,13 @@
         </w:rPr>
         <w:t xml:space="preserve">&gt; </w:t>
       </w:r>
-      <w:proofErr w:type="spellStart"/>
-      <w:r>
-        <w:rPr>
-          <w:rFonts w:ascii="Courier New" w:hAnsi="Courier New" w:cs="Courier New"/>
-          <w:sz w:val="24"/>
-          <w:szCs w:val="24"/>
-        </w:rPr>
-        <w:t>sudo</w:t>
-      </w:r>
-      <w:proofErr w:type="spellEnd"/>
-      <w:r>
-        <w:rPr>
-          <w:rFonts w:ascii="Courier New" w:hAnsi="Courier New" w:cs="Courier New"/>
-          <w:sz w:val="24"/>
-          <w:szCs w:val="24"/>
-        </w:rPr>
-        <w:t xml:space="preserve"> nano /boot/</w:t>
+      <w:r>
+        <w:rPr>
+          <w:rFonts w:ascii="Courier New" w:hAnsi="Courier New" w:cs="Courier New"/>
+          <w:sz w:val="24"/>
+          <w:szCs w:val="24"/>
+        </w:rPr>
+        <w:t>sudo nano /boot/</w:t>
       </w:r>
       <w:r>
         <w:rPr>
@@ -5538,23 +4915,13 @@
           <w:szCs w:val="24"/>
         </w:rPr>
       </w:pPr>
-      <w:proofErr w:type="spellStart"/>
-      <w:r>
-        <w:rPr>
-          <w:rFonts w:ascii="Courier New" w:hAnsi="Courier New" w:cs="Courier New"/>
-          <w:sz w:val="24"/>
-          <w:szCs w:val="24"/>
-        </w:rPr>
-        <w:t>dtparam</w:t>
-      </w:r>
-      <w:proofErr w:type="spellEnd"/>
-      <w:r>
-        <w:rPr>
-          <w:rFonts w:ascii="Courier New" w:hAnsi="Courier New" w:cs="Courier New"/>
-          <w:sz w:val="24"/>
-          <w:szCs w:val="24"/>
-        </w:rPr>
-        <w:t>=i2c_arm=on</w:t>
+      <w:r>
+        <w:rPr>
+          <w:rFonts w:ascii="Courier New" w:hAnsi="Courier New" w:cs="Courier New"/>
+          <w:sz w:val="24"/>
+          <w:szCs w:val="24"/>
+        </w:rPr>
+        <w:t>dtparam=i2c_arm=on</w:t>
       </w:r>
     </w:p>
     <w:p>
@@ -5568,23 +4935,13 @@
           <w:szCs w:val="24"/>
         </w:rPr>
       </w:pPr>
-      <w:proofErr w:type="spellStart"/>
-      <w:r>
-        <w:rPr>
-          <w:rFonts w:ascii="Courier New" w:hAnsi="Courier New" w:cs="Courier New"/>
-          <w:sz w:val="24"/>
-          <w:szCs w:val="24"/>
-        </w:rPr>
-        <w:t>dtparam</w:t>
-      </w:r>
-      <w:proofErr w:type="spellEnd"/>
-      <w:r>
-        <w:rPr>
-          <w:rFonts w:ascii="Courier New" w:hAnsi="Courier New" w:cs="Courier New"/>
-          <w:sz w:val="24"/>
-          <w:szCs w:val="24"/>
-        </w:rPr>
-        <w:t>=i2c_baudrate=400000</w:t>
+      <w:r>
+        <w:rPr>
+          <w:rFonts w:ascii="Courier New" w:hAnsi="Courier New" w:cs="Courier New"/>
+          <w:sz w:val="24"/>
+          <w:szCs w:val="24"/>
+        </w:rPr>
+        <w:t>dtparam=i2c_baudrate=400000</w:t>
       </w:r>
     </w:p>
     <w:p>
@@ -5798,25 +5155,7 @@
           <w:sz w:val="24"/>
           <w:szCs w:val="24"/>
         </w:rPr>
-        <w:t>&gt; $</w:t>
-      </w:r>
-      <w:proofErr w:type="spellStart"/>
-      <w:r>
-        <w:rPr>
-          <w:rFonts w:ascii="Courier New" w:hAnsi="Courier New" w:cs="Courier New"/>
-          <w:sz w:val="24"/>
-          <w:szCs w:val="24"/>
-        </w:rPr>
-        <w:t>OutputFile</w:t>
-      </w:r>
-      <w:proofErr w:type="spellEnd"/>
-      <w:r>
-        <w:rPr>
-          <w:rFonts w:ascii="Courier New" w:hAnsi="Courier New" w:cs="Courier New"/>
-          <w:sz w:val="24"/>
-          <w:szCs w:val="24"/>
-        </w:rPr>
-        <w:t xml:space="preserve"> = "combined.csv"</w:t>
+        <w:t>&gt; $OutputFile = "combined.csv"</w:t>
       </w:r>
     </w:p>
     <w:p>
@@ -5844,61 +5183,7 @@
           <w:sz w:val="24"/>
           <w:szCs w:val="24"/>
         </w:rPr>
-        <w:t>Get-</w:t>
-      </w:r>
-      <w:proofErr w:type="spellStart"/>
-      <w:r>
-        <w:rPr>
-          <w:rFonts w:ascii="Courier New" w:hAnsi="Courier New" w:cs="Courier New"/>
-          <w:sz w:val="24"/>
-          <w:szCs w:val="24"/>
-        </w:rPr>
-        <w:t>ChildItem</w:t>
-      </w:r>
-      <w:proofErr w:type="spellEnd"/>
-      <w:r>
-        <w:rPr>
-          <w:rFonts w:ascii="Courier New" w:hAnsi="Courier New" w:cs="Courier New"/>
-          <w:sz w:val="24"/>
-          <w:szCs w:val="24"/>
-        </w:rPr>
-        <w:t xml:space="preserve"> -Filter *.csv | Select-Object -First 1 | </w:t>
-      </w:r>
-      <w:proofErr w:type="spellStart"/>
-      <w:r>
-        <w:rPr>
-          <w:rFonts w:ascii="Courier New" w:hAnsi="Courier New" w:cs="Courier New"/>
-          <w:sz w:val="24"/>
-          <w:szCs w:val="24"/>
-        </w:rPr>
-        <w:t>ForEach</w:t>
-      </w:r>
-      <w:proofErr w:type="spellEnd"/>
-      <w:r>
-        <w:rPr>
-          <w:rFonts w:ascii="Courier New" w:hAnsi="Courier New" w:cs="Courier New"/>
-          <w:sz w:val="24"/>
-          <w:szCs w:val="24"/>
-        </w:rPr>
-        <w:t>-Object {Get-Content $_ | Out-File $</w:t>
-      </w:r>
-      <w:proofErr w:type="spellStart"/>
-      <w:r>
-        <w:rPr>
-          <w:rFonts w:ascii="Courier New" w:hAnsi="Courier New" w:cs="Courier New"/>
-          <w:sz w:val="24"/>
-          <w:szCs w:val="24"/>
-        </w:rPr>
-        <w:t>OutputFile</w:t>
-      </w:r>
-      <w:proofErr w:type="spellEnd"/>
-      <w:r>
-        <w:rPr>
-          <w:rFonts w:ascii="Courier New" w:hAnsi="Courier New" w:cs="Courier New"/>
-          <w:sz w:val="24"/>
-          <w:szCs w:val="24"/>
-        </w:rPr>
-        <w:t>}</w:t>
+        <w:t>Get-ChildItem -Filter *.csv | Select-Object -First 1 | ForEach-Object {Get-Content $_ | Out-File $OutputFile}</w:t>
       </w:r>
     </w:p>
     <w:p>
@@ -5926,61 +5211,7 @@
           <w:sz w:val="24"/>
           <w:szCs w:val="24"/>
         </w:rPr>
-        <w:t>Get-</w:t>
-      </w:r>
-      <w:proofErr w:type="spellStart"/>
-      <w:r>
-        <w:rPr>
-          <w:rFonts w:ascii="Courier New" w:hAnsi="Courier New" w:cs="Courier New"/>
-          <w:sz w:val="24"/>
-          <w:szCs w:val="24"/>
-        </w:rPr>
-        <w:t>ChildItem</w:t>
-      </w:r>
-      <w:proofErr w:type="spellEnd"/>
-      <w:r>
-        <w:rPr>
-          <w:rFonts w:ascii="Courier New" w:hAnsi="Courier New" w:cs="Courier New"/>
-          <w:sz w:val="24"/>
-          <w:szCs w:val="24"/>
-        </w:rPr>
-        <w:t xml:space="preserve"> -Filter *.csv | Select-Object -Skip 1 | </w:t>
-      </w:r>
-      <w:proofErr w:type="spellStart"/>
-      <w:r>
-        <w:rPr>
-          <w:rFonts w:ascii="Courier New" w:hAnsi="Courier New" w:cs="Courier New"/>
-          <w:sz w:val="24"/>
-          <w:szCs w:val="24"/>
-        </w:rPr>
-        <w:t>ForEach</w:t>
-      </w:r>
-      <w:proofErr w:type="spellEnd"/>
-      <w:r>
-        <w:rPr>
-          <w:rFonts w:ascii="Courier New" w:hAnsi="Courier New" w:cs="Courier New"/>
-          <w:sz w:val="24"/>
-          <w:szCs w:val="24"/>
-        </w:rPr>
-        <w:t>-Object {Import-Csv $_ -Delimiter ',' | Export-Csv $</w:t>
-      </w:r>
-      <w:proofErr w:type="spellStart"/>
-      <w:r>
-        <w:rPr>
-          <w:rFonts w:ascii="Courier New" w:hAnsi="Courier New" w:cs="Courier New"/>
-          <w:sz w:val="24"/>
-          <w:szCs w:val="24"/>
-        </w:rPr>
-        <w:t>OutputFile</w:t>
-      </w:r>
-      <w:proofErr w:type="spellEnd"/>
-      <w:r>
-        <w:rPr>
-          <w:rFonts w:ascii="Courier New" w:hAnsi="Courier New" w:cs="Courier New"/>
-          <w:sz w:val="24"/>
-          <w:szCs w:val="24"/>
-        </w:rPr>
-        <w:t xml:space="preserve"> -Append </w:t>
+        <w:t xml:space="preserve">Get-ChildItem -Filter *.csv | Select-Object -Skip 1 | ForEach-Object {Import-Csv $_ -Delimiter ',' | Export-Csv $OutputFile -Append </w:t>
       </w:r>
       <w:r>
         <w:rPr>
@@ -5996,25 +5227,7 @@
           <w:sz w:val="24"/>
           <w:szCs w:val="24"/>
         </w:rPr>
-        <w:t>-</w:t>
-      </w:r>
-      <w:proofErr w:type="spellStart"/>
-      <w:r>
-        <w:rPr>
-          <w:rFonts w:ascii="Courier New" w:hAnsi="Courier New" w:cs="Courier New"/>
-          <w:sz w:val="24"/>
-          <w:szCs w:val="24"/>
-        </w:rPr>
-        <w:t>NoTypeInformation</w:t>
-      </w:r>
-      <w:proofErr w:type="spellEnd"/>
-      <w:r>
-        <w:rPr>
-          <w:rFonts w:ascii="Courier New" w:hAnsi="Courier New" w:cs="Courier New"/>
-          <w:sz w:val="24"/>
-          <w:szCs w:val="24"/>
-        </w:rPr>
-        <w:t xml:space="preserve"> -Delimiter ','}</w:t>
+        <w:t>-NoTypeInformation -Delimiter ','}</w:t>
       </w:r>
     </w:p>
     <w:p>

</xml_diff>

<commit_message>
Added solar charge controller setup, added dendrometer data cleaning and visualization
</commit_message>
<xml_diff>
--- a/README2.docx
+++ b/README2.docx
@@ -1,6 +1,6 @@
 
 <file path=word/document.xml><?xml version="1.0" encoding="utf-8"?>
-<w:document xmlns:wpc="http://schemas.microsoft.com/office/word/2010/wordprocessingCanvas" xmlns:cx="http://schemas.microsoft.com/office/drawing/2014/chartex" xmlns:cx1="http://schemas.microsoft.com/office/drawing/2015/9/8/chartex" xmlns:cx2="http://schemas.microsoft.com/office/drawing/2015/10/21/chartex" xmlns:cx3="http://schemas.microsoft.com/office/drawing/2016/5/9/chartex" xmlns:cx4="http://schemas.microsoft.com/office/drawing/2016/5/10/chartex" xmlns:cx5="http://schemas.microsoft.com/office/drawing/2016/5/11/chartex" xmlns:cx6="http://schemas.microsoft.com/office/drawing/2016/5/12/chartex" xmlns:cx7="http://schemas.microsoft.com/office/drawing/2016/5/13/chartex" xmlns:cx8="http://schemas.microsoft.com/office/drawing/2016/5/14/chartex" xmlns:mc="http://schemas.openxmlformats.org/markup-compatibility/2006" xmlns:aink="http://schemas.microsoft.com/office/drawing/2016/ink" xmlns:am3d="http://schemas.microsoft.com/office/drawing/2017/model3d" xmlns:o="urn:schemas-microsoft-com:office:office" xmlns:oel="http://schemas.microsoft.com/office/2019/extlst" xmlns:r="http://schemas.openxmlformats.org/officeDocument/2006/relationships" xmlns:m="http://schemas.openxmlformats.org/officeDocument/2006/math" xmlns:v="urn:schemas-microsoft-com:vml" xmlns:wp14="http://schemas.microsoft.com/office/word/2010/wordprocessingDrawing" xmlns:wp="http://schemas.openxmlformats.org/drawingml/2006/wordprocessingDrawing" xmlns:w10="urn:schemas-microsoft-com:office:word" xmlns:w="http://schemas.openxmlformats.org/wordprocessingml/2006/main" xmlns:w14="http://schemas.microsoft.com/office/word/2010/wordml" xmlns:w15="http://schemas.microsoft.com/office/word/2012/wordml" xmlns:w16cex="http://schemas.microsoft.com/office/word/2018/wordml/cex" xmlns:w16cid="http://schemas.microsoft.com/office/word/2016/wordml/cid" xmlns:w16="http://schemas.microsoft.com/office/word/2018/wordml" xmlns:w16du="http://schemas.microsoft.com/office/word/2023/wordml/word16du" xmlns:w16sdtdh="http://schemas.microsoft.com/office/word/2020/wordml/sdtdatahash" xmlns:w16se="http://schemas.microsoft.com/office/word/2015/wordml/symex" xmlns:wpg="http://schemas.microsoft.com/office/word/2010/wordprocessingGroup" xmlns:wpi="http://schemas.microsoft.com/office/word/2010/wordprocessingInk" xmlns:wne="http://schemas.microsoft.com/office/word/2006/wordml" xmlns:wps="http://schemas.microsoft.com/office/word/2010/wordprocessingShape" mc:Ignorable="w14 w15 w16se w16cid w16 w16cex w16sdtdh w16du wp14">
+<w:document xmlns:wpc="http://schemas.microsoft.com/office/word/2010/wordprocessingCanvas" xmlns:cx="http://schemas.microsoft.com/office/drawing/2014/chartex" xmlns:cx1="http://schemas.microsoft.com/office/drawing/2015/9/8/chartex" xmlns:cx2="http://schemas.microsoft.com/office/drawing/2015/10/21/chartex" xmlns:cx3="http://schemas.microsoft.com/office/drawing/2016/5/9/chartex" xmlns:cx4="http://schemas.microsoft.com/office/drawing/2016/5/10/chartex" xmlns:cx5="http://schemas.microsoft.com/office/drawing/2016/5/11/chartex" xmlns:cx6="http://schemas.microsoft.com/office/drawing/2016/5/12/chartex" xmlns:cx7="http://schemas.microsoft.com/office/drawing/2016/5/13/chartex" xmlns:cx8="http://schemas.microsoft.com/office/drawing/2016/5/14/chartex" xmlns:mc="http://schemas.openxmlformats.org/markup-compatibility/2006" xmlns:aink="http://schemas.microsoft.com/office/drawing/2016/ink" xmlns:am3d="http://schemas.microsoft.com/office/drawing/2017/model3d" xmlns:o="urn:schemas-microsoft-com:office:office" xmlns:oel="http://schemas.microsoft.com/office/2019/extlst" xmlns:r="http://schemas.openxmlformats.org/officeDocument/2006/relationships" xmlns:m="http://schemas.openxmlformats.org/officeDocument/2006/math" xmlns:v="urn:schemas-microsoft-com:vml" xmlns:wp14="http://schemas.microsoft.com/office/word/2010/wordprocessingDrawing" xmlns:wp="http://schemas.openxmlformats.org/drawingml/2006/wordprocessingDrawing" xmlns:w10="urn:schemas-microsoft-com:office:word" xmlns:w="http://schemas.openxmlformats.org/wordprocessingml/2006/main" xmlns:w14="http://schemas.microsoft.com/office/word/2010/wordml" xmlns:w15="http://schemas.microsoft.com/office/word/2012/wordml" xmlns:w16cex="http://schemas.microsoft.com/office/word/2018/wordml/cex" xmlns:w16cid="http://schemas.microsoft.com/office/word/2016/wordml/cid" xmlns:w16="http://schemas.microsoft.com/office/word/2018/wordml" xmlns:w16du="http://schemas.microsoft.com/office/word/2023/wordml/word16du" xmlns:w16sdtdh="http://schemas.microsoft.com/office/word/2020/wordml/sdtdatahash" xmlns:w16sdtfl="http://schemas.microsoft.com/office/word/2024/wordml/sdtformatlock" xmlns:w16se="http://schemas.microsoft.com/office/word/2015/wordml/symex" xmlns:wpg="http://schemas.microsoft.com/office/word/2010/wordprocessingGroup" xmlns:wpi="http://schemas.microsoft.com/office/word/2010/wordprocessingInk" xmlns:wne="http://schemas.microsoft.com/office/word/2006/wordml" xmlns:wps="http://schemas.microsoft.com/office/word/2010/wordprocessingShape" mc:Ignorable="w14 w15 w16se w16cid w16 w16cex w16sdtdh w16sdtfl w16du wp14">
   <w:body>
     <w:p>
       <w:pPr>
@@ -1934,7 +1934,27 @@
           <w:sz w:val="20"/>
           <w:szCs w:val="20"/>
         </w:rPr>
-        <w:t>scp -r C:\Users\alanj\Documents\School\RaspberryPi\dendro-pi-main</w:t>
+        <w:t>scp -r C:\Users\alanj\Documents\School\</w:t>
+      </w:r>
+      <w:r>
+        <w:rPr>
+          <w:rFonts w:ascii="Courier New" w:hAnsi="Courier New" w:cs="Courier New"/>
+          <w:i/>
+          <w:iCs/>
+          <w:sz w:val="20"/>
+          <w:szCs w:val="20"/>
+        </w:rPr>
+        <w:t>Madlab\</w:t>
+      </w:r>
+      <w:r>
+        <w:rPr>
+          <w:rFonts w:ascii="Courier New" w:hAnsi="Courier New" w:cs="Courier New"/>
+          <w:i/>
+          <w:iCs/>
+          <w:sz w:val="20"/>
+          <w:szCs w:val="20"/>
+        </w:rPr>
+        <w:t>RaspberryPi\dendro-pi-main</w:t>
       </w:r>
       <w:r>
         <w:rPr>
@@ -2515,6 +2535,69 @@
     <w:p>
       <w:pPr>
         <w:pStyle w:val="PlainText"/>
+        <w:numPr>
+          <w:ilvl w:val="0"/>
+          <w:numId w:val="9"/>
+        </w:numPr>
+        <w:spacing w:line="276" w:lineRule="auto"/>
+        <w:rPr>
+          <w:rFonts w:ascii="Courier New" w:hAnsi="Courier New" w:cs="Courier New"/>
+        </w:rPr>
+      </w:pPr>
+      <w:r>
+        <w:rPr>
+          <w:rFonts w:ascii="Courier New" w:hAnsi="Courier New" w:cs="Courier New"/>
+          <w:highlight w:val="yellow"/>
+        </w:rPr>
+        <w:t>WHERE?</w:t>
+      </w:r>
+      <w:r>
+        <w:rPr>
+          <w:rFonts w:ascii="Courier New" w:hAnsi="Courier New" w:cs="Courier New"/>
+        </w:rPr>
+        <w:t xml:space="preserve"> </w:t>
+      </w:r>
+      <w:r>
+        <w:rPr>
+          <w:rFonts w:ascii="Courier New" w:hAnsi="Courier New" w:cs="Courier New"/>
+        </w:rPr>
+        <w:t xml:space="preserve">git clone </w:t>
+      </w:r>
+      <w:hyperlink r:id="rId11" w:history="1">
+        <w:r>
+          <w:rPr>
+            <w:rStyle w:val="Hyperlink"/>
+            <w:rFonts w:ascii="Courier New" w:hAnsi="Courier New" w:cs="Courier New"/>
+          </w:rPr>
+          <w:t>https://github.com/andreafabrizi/Dropbox-Uploader.git</w:t>
+        </w:r>
+      </w:hyperlink>
+    </w:p>
+    <w:p>
+      <w:pPr>
+        <w:pStyle w:val="PlainText"/>
+        <w:numPr>
+          <w:ilvl w:val="0"/>
+          <w:numId w:val="9"/>
+        </w:numPr>
+        <w:spacing w:line="276" w:lineRule="auto"/>
+        <w:rPr>
+          <w:rFonts w:ascii="Courier New" w:hAnsi="Courier New" w:cs="Courier New"/>
+        </w:rPr>
+      </w:pPr>
+    </w:p>
+    <w:p>
+      <w:pPr>
+        <w:pStyle w:val="PlainText"/>
+        <w:spacing w:line="276" w:lineRule="auto"/>
+        <w:rPr>
+          <w:rFonts w:ascii="Courier New" w:hAnsi="Courier New" w:cs="Courier New"/>
+        </w:rPr>
+      </w:pPr>
+    </w:p>
+    <w:p>
+      <w:pPr>
+        <w:pStyle w:val="PlainText"/>
         <w:spacing w:line="276" w:lineRule="auto"/>
         <w:rPr>
           <w:rFonts w:ascii="Courier New" w:hAnsi="Courier New" w:cs="Courier New"/>
@@ -2667,6 +2750,7 @@
           <w:sz w:val="24"/>
           <w:szCs w:val="24"/>
         </w:rPr>
+        <w:lastRenderedPageBreak/>
         <w:t>7</w:t>
       </w:r>
       <w:r>
@@ -2791,7 +2875,6 @@
           <w:sz w:val="24"/>
           <w:szCs w:val="24"/>
         </w:rPr>
-        <w:lastRenderedPageBreak/>
         <w:t>Run the script add_cron.sh to schedule hourly pictures and daily file uploads by running the following command</w:t>
       </w:r>
       <w:r>
@@ -3026,269 +3109,272 @@
           <w:iCs/>
           <w:sz w:val="20"/>
           <w:szCs w:val="20"/>
-        </w:rPr>
-      </w:pPr>
-    </w:p>
-    <w:p>
-      <w:pPr>
-        <w:pStyle w:val="PlainText"/>
-        <w:spacing w:line="276" w:lineRule="auto"/>
-        <w:ind w:left="2160" w:firstLine="720"/>
-        <w:rPr>
-          <w:rFonts w:ascii="Courier New" w:hAnsi="Courier New" w:cs="Courier New"/>
-        </w:rPr>
-      </w:pPr>
-    </w:p>
-    <w:p>
-      <w:pPr>
-        <w:pStyle w:val="PlainText"/>
-        <w:spacing w:line="276" w:lineRule="auto"/>
-        <w:rPr>
-          <w:rFonts w:ascii="Courier New" w:hAnsi="Courier New" w:cs="Courier New"/>
-          <w:b/>
-          <w:bCs/>
-          <w:sz w:val="24"/>
-          <w:szCs w:val="24"/>
-        </w:rPr>
-      </w:pPr>
-      <w:r>
-        <w:rPr>
-          <w:rFonts w:ascii="Courier New" w:hAnsi="Courier New" w:cs="Courier New"/>
-          <w:b/>
-          <w:bCs/>
-          <w:sz w:val="24"/>
-          <w:szCs w:val="24"/>
-        </w:rPr>
-        <w:t>8</w:t>
-      </w:r>
-      <w:r>
-        <w:rPr>
-          <w:rFonts w:ascii="Courier New" w:hAnsi="Courier New" w:cs="Courier New"/>
-          <w:b/>
-          <w:bCs/>
-          <w:sz w:val="24"/>
-          <w:szCs w:val="24"/>
-        </w:rPr>
-        <w:t xml:space="preserve">. </w:t>
-      </w:r>
-      <w:r>
-        <w:rPr>
-          <w:rFonts w:ascii="Courier New" w:hAnsi="Courier New" w:cs="Courier New"/>
-          <w:b/>
-          <w:bCs/>
-          <w:sz w:val="24"/>
-          <w:szCs w:val="24"/>
-        </w:rPr>
-        <w:t>On Dropbox, create</w:t>
-      </w:r>
-      <w:r>
-        <w:rPr>
-          <w:rFonts w:ascii="Courier New" w:hAnsi="Courier New" w:cs="Courier New"/>
-          <w:b/>
-          <w:bCs/>
-          <w:sz w:val="24"/>
-          <w:szCs w:val="24"/>
-        </w:rPr>
-        <w:t xml:space="preserve"> a new </w:t>
-      </w:r>
-      <w:r>
-        <w:rPr>
-          <w:rFonts w:ascii="Courier New" w:hAnsi="Courier New" w:cs="Courier New"/>
-          <w:b/>
-          <w:bCs/>
-          <w:sz w:val="24"/>
-          <w:szCs w:val="24"/>
-        </w:rPr>
-        <w:t>folder</w:t>
-      </w:r>
-      <w:r>
-        <w:rPr>
-          <w:rFonts w:ascii="Courier New" w:hAnsi="Courier New" w:cs="Courier New"/>
-          <w:b/>
-          <w:bCs/>
-          <w:sz w:val="24"/>
-          <w:szCs w:val="24"/>
-        </w:rPr>
-        <w:t xml:space="preserve"> to upload to</w:t>
-      </w:r>
-    </w:p>
-    <w:p>
-      <w:pPr>
-        <w:pStyle w:val="PlainText"/>
-        <w:spacing w:line="276" w:lineRule="auto"/>
-        <w:rPr>
-          <w:rFonts w:ascii="Courier New" w:hAnsi="Courier New" w:cs="Courier New"/>
-          <w:b/>
-          <w:bCs/>
-          <w:sz w:val="24"/>
-          <w:szCs w:val="24"/>
-        </w:rPr>
-      </w:pPr>
-    </w:p>
-    <w:p>
-      <w:pPr>
-        <w:pStyle w:val="PlainText"/>
-        <w:spacing w:line="276" w:lineRule="auto"/>
-        <w:rPr>
-          <w:rFonts w:ascii="Courier New" w:hAnsi="Courier New" w:cs="Courier New"/>
-          <w:b/>
-          <w:bCs/>
-          <w:sz w:val="24"/>
-          <w:szCs w:val="24"/>
-        </w:rPr>
-      </w:pPr>
-      <w:r>
-        <w:rPr>
-          <w:rFonts w:ascii="Courier New" w:hAnsi="Courier New" w:cs="Courier New"/>
-          <w:b/>
-          <w:bCs/>
-          <w:sz w:val="24"/>
-          <w:szCs w:val="24"/>
-        </w:rPr>
-        <w:t>9</w:t>
-      </w:r>
-      <w:r>
-        <w:rPr>
-          <w:rFonts w:ascii="Courier New" w:hAnsi="Courier New" w:cs="Courier New"/>
-          <w:b/>
-          <w:bCs/>
-          <w:sz w:val="24"/>
-          <w:szCs w:val="24"/>
-        </w:rPr>
-        <w:t xml:space="preserve">. Open upload-to-dropbox.sh in a text editor </w:t>
-      </w:r>
-    </w:p>
-    <w:p>
-      <w:pPr>
-        <w:pStyle w:val="PlainText"/>
-        <w:spacing w:line="276" w:lineRule="auto"/>
-        <w:rPr>
-          <w:rFonts w:ascii="Courier New" w:hAnsi="Courier New" w:cs="Courier New"/>
-          <w:i/>
-          <w:iCs/>
-          <w:sz w:val="24"/>
-          <w:szCs w:val="24"/>
-        </w:rPr>
-      </w:pPr>
-      <w:r>
-        <w:rPr>
-          <w:rFonts w:ascii="Courier New" w:hAnsi="Courier New" w:cs="Courier New"/>
-          <w:i/>
-          <w:iCs/>
-          <w:sz w:val="24"/>
-          <w:szCs w:val="24"/>
-        </w:rPr>
-        <w:t xml:space="preserve">   &gt; nano upload-to-dropbox.sh</w:t>
-      </w:r>
-    </w:p>
-    <w:p>
-      <w:pPr>
-        <w:pStyle w:val="PlainText"/>
-        <w:spacing w:line="276" w:lineRule="auto"/>
-        <w:rPr>
-          <w:rFonts w:ascii="Courier New" w:hAnsi="Courier New" w:cs="Courier New"/>
-          <w:b/>
-          <w:bCs/>
-          <w:i/>
-          <w:iCs/>
-          <w:sz w:val="24"/>
-          <w:szCs w:val="24"/>
-        </w:rPr>
-      </w:pPr>
-    </w:p>
-    <w:p>
-      <w:pPr>
-        <w:pStyle w:val="PlainText"/>
-        <w:spacing w:line="276" w:lineRule="auto"/>
-        <w:rPr>
-          <w:rFonts w:ascii="Courier New" w:hAnsi="Courier New" w:cs="Courier New"/>
-          <w:b/>
-          <w:bCs/>
-          <w:sz w:val="24"/>
-          <w:szCs w:val="24"/>
-        </w:rPr>
-      </w:pPr>
-      <w:r>
-        <w:rPr>
-          <w:rFonts w:ascii="Courier New" w:hAnsi="Courier New" w:cs="Courier New"/>
-          <w:b/>
-          <w:bCs/>
-          <w:sz w:val="24"/>
-          <w:szCs w:val="24"/>
-        </w:rPr>
-        <w:t>Insert the directory name in line 3 as shown below</w:t>
-      </w:r>
-      <w:r>
-        <w:rPr>
-          <w:rFonts w:ascii="Courier New" w:hAnsi="Courier New" w:cs="Courier New"/>
-          <w:b/>
-          <w:bCs/>
-          <w:sz w:val="24"/>
-          <w:szCs w:val="24"/>
-        </w:rPr>
-        <w:t>:</w:t>
-      </w:r>
-    </w:p>
-    <w:p>
-      <w:pPr>
-        <w:pStyle w:val="PlainText"/>
-        <w:spacing w:line="276" w:lineRule="auto"/>
-        <w:ind w:firstLine="720"/>
-        <w:rPr>
-          <w:rFonts w:ascii="Courier New" w:hAnsi="Courier New" w:cs="Courier New"/>
-          <w:sz w:val="24"/>
-          <w:szCs w:val="24"/>
-        </w:rPr>
-      </w:pPr>
-      <w:r>
-        <w:rPr>
-          <w:rFonts w:ascii="Courier New" w:hAnsi="Courier New" w:cs="Courier New"/>
-          <w:sz w:val="24"/>
-          <w:szCs w:val="24"/>
-        </w:rPr>
-        <w:t>/dropbox_uploader.sh upload ~/dendro-pi</w:t>
-      </w:r>
-      <w:r>
-        <w:rPr>
-          <w:rFonts w:ascii="Courier New" w:hAnsi="Courier New" w:cs="Courier New"/>
-          <w:sz w:val="24"/>
-          <w:szCs w:val="24"/>
-        </w:rPr>
-        <w:t>-main</w:t>
-      </w:r>
-      <w:r>
-        <w:rPr>
-          <w:rFonts w:ascii="Courier New" w:hAnsi="Courier New" w:cs="Courier New"/>
-          <w:sz w:val="24"/>
-          <w:szCs w:val="24"/>
-        </w:rPr>
-        <w:t>/pictures/* /Directory_Name_Here/ | grep "file exists with the same hash" &gt; already_uploaded.txt</w:t>
-      </w:r>
-    </w:p>
-    <w:p>
-      <w:pPr>
-        <w:pStyle w:val="PlainText"/>
-        <w:spacing w:line="276" w:lineRule="auto"/>
-        <w:rPr>
-          <w:rFonts w:ascii="Courier New" w:hAnsi="Courier New" w:cs="Courier New"/>
-          <w:sz w:val="24"/>
-          <w:szCs w:val="24"/>
-        </w:rPr>
-      </w:pPr>
-    </w:p>
-    <w:p>
-      <w:pPr>
-        <w:pStyle w:val="PlainText"/>
-        <w:spacing w:line="276" w:lineRule="auto"/>
+          <w:u w:val="single"/>
+        </w:rPr>
+      </w:pPr>
+      <w:r>
         <w:rPr>
           <w:rFonts w:ascii="Courier New" w:hAnsi="Courier New" w:cs="Courier New"/>
           <w:i/>
           <w:iCs/>
           <w:sz w:val="20"/>
           <w:szCs w:val="20"/>
-        </w:rPr>
-      </w:pPr>
-      <w:r>
+          <w:u w:val="single"/>
+        </w:rPr>
+        <w:t>* Might need to change from sh … to bash *</w:t>
+      </w:r>
+    </w:p>
+    <w:p>
+      <w:pPr>
+        <w:pStyle w:val="PlainText"/>
+        <w:spacing w:line="276" w:lineRule="auto"/>
+        <w:ind w:left="2160" w:firstLine="720"/>
+        <w:rPr>
+          <w:rFonts w:ascii="Courier New" w:hAnsi="Courier New" w:cs="Courier New"/>
+        </w:rPr>
+      </w:pPr>
+    </w:p>
+    <w:p>
+      <w:pPr>
+        <w:pStyle w:val="PlainText"/>
+        <w:spacing w:line="276" w:lineRule="auto"/>
+        <w:rPr>
+          <w:rFonts w:ascii="Courier New" w:hAnsi="Courier New" w:cs="Courier New"/>
+          <w:b/>
+          <w:bCs/>
+          <w:sz w:val="24"/>
+          <w:szCs w:val="24"/>
+        </w:rPr>
+      </w:pPr>
+      <w:r>
+        <w:rPr>
+          <w:rFonts w:ascii="Courier New" w:hAnsi="Courier New" w:cs="Courier New"/>
+          <w:b/>
+          <w:bCs/>
+          <w:sz w:val="24"/>
+          <w:szCs w:val="24"/>
+        </w:rPr>
+        <w:t>8</w:t>
+      </w:r>
+      <w:r>
+        <w:rPr>
+          <w:rFonts w:ascii="Courier New" w:hAnsi="Courier New" w:cs="Courier New"/>
+          <w:b/>
+          <w:bCs/>
+          <w:sz w:val="24"/>
+          <w:szCs w:val="24"/>
+        </w:rPr>
+        <w:t xml:space="preserve">. </w:t>
+      </w:r>
+      <w:r>
+        <w:rPr>
+          <w:rFonts w:ascii="Courier New" w:hAnsi="Courier New" w:cs="Courier New"/>
+          <w:b/>
+          <w:bCs/>
+          <w:sz w:val="24"/>
+          <w:szCs w:val="24"/>
+        </w:rPr>
+        <w:t>On Dropbox, create</w:t>
+      </w:r>
+      <w:r>
+        <w:rPr>
+          <w:rFonts w:ascii="Courier New" w:hAnsi="Courier New" w:cs="Courier New"/>
+          <w:b/>
+          <w:bCs/>
+          <w:sz w:val="24"/>
+          <w:szCs w:val="24"/>
+        </w:rPr>
+        <w:t xml:space="preserve"> a new </w:t>
+      </w:r>
+      <w:r>
+        <w:rPr>
+          <w:rFonts w:ascii="Courier New" w:hAnsi="Courier New" w:cs="Courier New"/>
+          <w:b/>
+          <w:bCs/>
+          <w:sz w:val="24"/>
+          <w:szCs w:val="24"/>
+        </w:rPr>
+        <w:t>folder</w:t>
+      </w:r>
+      <w:r>
+        <w:rPr>
+          <w:rFonts w:ascii="Courier New" w:hAnsi="Courier New" w:cs="Courier New"/>
+          <w:b/>
+          <w:bCs/>
+          <w:sz w:val="24"/>
+          <w:szCs w:val="24"/>
+        </w:rPr>
+        <w:t xml:space="preserve"> to upload to</w:t>
+      </w:r>
+    </w:p>
+    <w:p>
+      <w:pPr>
+        <w:pStyle w:val="PlainText"/>
+        <w:spacing w:line="276" w:lineRule="auto"/>
+        <w:rPr>
+          <w:rFonts w:ascii="Courier New" w:hAnsi="Courier New" w:cs="Courier New"/>
+          <w:b/>
+          <w:bCs/>
+          <w:sz w:val="24"/>
+          <w:szCs w:val="24"/>
+        </w:rPr>
+      </w:pPr>
+    </w:p>
+    <w:p>
+      <w:pPr>
+        <w:pStyle w:val="PlainText"/>
+        <w:spacing w:line="276" w:lineRule="auto"/>
+        <w:rPr>
+          <w:rFonts w:ascii="Courier New" w:hAnsi="Courier New" w:cs="Courier New"/>
+          <w:b/>
+          <w:bCs/>
+          <w:sz w:val="24"/>
+          <w:szCs w:val="24"/>
+        </w:rPr>
+      </w:pPr>
+      <w:r>
+        <w:rPr>
+          <w:rFonts w:ascii="Courier New" w:hAnsi="Courier New" w:cs="Courier New"/>
+          <w:b/>
+          <w:bCs/>
+          <w:sz w:val="24"/>
+          <w:szCs w:val="24"/>
+        </w:rPr>
+        <w:t>9</w:t>
+      </w:r>
+      <w:r>
+        <w:rPr>
+          <w:rFonts w:ascii="Courier New" w:hAnsi="Courier New" w:cs="Courier New"/>
+          <w:b/>
+          <w:bCs/>
+          <w:sz w:val="24"/>
+          <w:szCs w:val="24"/>
+        </w:rPr>
+        <w:t xml:space="preserve">. Open upload-to-dropbox.sh in a text editor </w:t>
+      </w:r>
+    </w:p>
+    <w:p>
+      <w:pPr>
+        <w:pStyle w:val="PlainText"/>
+        <w:spacing w:line="276" w:lineRule="auto"/>
+        <w:rPr>
+          <w:rFonts w:ascii="Courier New" w:hAnsi="Courier New" w:cs="Courier New"/>
+          <w:i/>
+          <w:iCs/>
+          <w:sz w:val="24"/>
+          <w:szCs w:val="24"/>
+        </w:rPr>
+      </w:pPr>
+      <w:r>
+        <w:rPr>
+          <w:rFonts w:ascii="Courier New" w:hAnsi="Courier New" w:cs="Courier New"/>
+          <w:i/>
+          <w:iCs/>
+          <w:sz w:val="24"/>
+          <w:szCs w:val="24"/>
+        </w:rPr>
+        <w:t xml:space="preserve">   &gt; nano upload-to-dropbox.sh</w:t>
+      </w:r>
+    </w:p>
+    <w:p>
+      <w:pPr>
+        <w:pStyle w:val="PlainText"/>
+        <w:spacing w:line="276" w:lineRule="auto"/>
+        <w:rPr>
+          <w:rFonts w:ascii="Courier New" w:hAnsi="Courier New" w:cs="Courier New"/>
+          <w:b/>
+          <w:bCs/>
+          <w:i/>
+          <w:iCs/>
+          <w:sz w:val="24"/>
+          <w:szCs w:val="24"/>
+        </w:rPr>
+      </w:pPr>
+    </w:p>
+    <w:p>
+      <w:pPr>
+        <w:pStyle w:val="PlainText"/>
+        <w:spacing w:line="276" w:lineRule="auto"/>
+        <w:rPr>
+          <w:rFonts w:ascii="Courier New" w:hAnsi="Courier New" w:cs="Courier New"/>
+          <w:b/>
+          <w:bCs/>
+          <w:sz w:val="24"/>
+          <w:szCs w:val="24"/>
+        </w:rPr>
+      </w:pPr>
+      <w:r>
+        <w:rPr>
+          <w:rFonts w:ascii="Courier New" w:hAnsi="Courier New" w:cs="Courier New"/>
+          <w:b/>
+          <w:bCs/>
+          <w:sz w:val="24"/>
+          <w:szCs w:val="24"/>
+        </w:rPr>
+        <w:t>Insert the directory name in line 3 as shown below</w:t>
+      </w:r>
+      <w:r>
+        <w:rPr>
+          <w:rFonts w:ascii="Courier New" w:hAnsi="Courier New" w:cs="Courier New"/>
+          <w:b/>
+          <w:bCs/>
+          <w:sz w:val="24"/>
+          <w:szCs w:val="24"/>
+        </w:rPr>
+        <w:t>:</w:t>
+      </w:r>
+    </w:p>
+    <w:p>
+      <w:pPr>
+        <w:pStyle w:val="PlainText"/>
+        <w:spacing w:line="276" w:lineRule="auto"/>
+        <w:ind w:firstLine="720"/>
+        <w:rPr>
+          <w:rFonts w:ascii="Courier New" w:hAnsi="Courier New" w:cs="Courier New"/>
+          <w:sz w:val="24"/>
+          <w:szCs w:val="24"/>
+        </w:rPr>
+      </w:pPr>
+      <w:r>
+        <w:rPr>
+          <w:rFonts w:ascii="Courier New" w:hAnsi="Courier New" w:cs="Courier New"/>
+          <w:sz w:val="24"/>
+          <w:szCs w:val="24"/>
+        </w:rPr>
+        <w:t>/dropbox_uploader.sh upload ~/dendro-pi</w:t>
+      </w:r>
+      <w:r>
+        <w:rPr>
+          <w:rFonts w:ascii="Courier New" w:hAnsi="Courier New" w:cs="Courier New"/>
+          <w:sz w:val="24"/>
+          <w:szCs w:val="24"/>
+        </w:rPr>
+        <w:t>-main</w:t>
+      </w:r>
+      <w:r>
+        <w:rPr>
+          <w:rFonts w:ascii="Courier New" w:hAnsi="Courier New" w:cs="Courier New"/>
+          <w:sz w:val="24"/>
+          <w:szCs w:val="24"/>
+        </w:rPr>
+        <w:t>/pictures/* /Directory_Name_Here/ | grep "file exists with the same hash" &gt; already_uploaded.txt</w:t>
+      </w:r>
+    </w:p>
+    <w:p>
+      <w:pPr>
+        <w:pStyle w:val="PlainText"/>
+        <w:spacing w:line="276" w:lineRule="auto"/>
+        <w:rPr>
+          <w:rFonts w:ascii="Courier New" w:hAnsi="Courier New" w:cs="Courier New"/>
+          <w:sz w:val="24"/>
+          <w:szCs w:val="24"/>
+        </w:rPr>
+      </w:pPr>
+    </w:p>
+    <w:p>
+      <w:pPr>
+        <w:pStyle w:val="PlainText"/>
+        <w:spacing w:line="276" w:lineRule="auto"/>
         <w:rPr>
           <w:rFonts w:ascii="Courier New" w:hAnsi="Courier New" w:cs="Courier New"/>
           <w:i/>
@@ -3296,13 +3382,8 @@
           <w:sz w:val="20"/>
           <w:szCs w:val="20"/>
         </w:rPr>
-        <w:t>Example:</w:t>
-      </w:r>
-    </w:p>
-    <w:p>
-      <w:pPr>
-        <w:pStyle w:val="PlainText"/>
-        <w:spacing w:line="276" w:lineRule="auto"/>
+      </w:pPr>
+      <w:r>
         <w:rPr>
           <w:rFonts w:ascii="Courier New" w:hAnsi="Courier New" w:cs="Courier New"/>
           <w:i/>
@@ -3310,8 +3391,13 @@
           <w:sz w:val="20"/>
           <w:szCs w:val="20"/>
         </w:rPr>
-      </w:pPr>
-      <w:r>
+        <w:t>Example:</w:t>
+      </w:r>
+    </w:p>
+    <w:p>
+      <w:pPr>
+        <w:pStyle w:val="PlainText"/>
+        <w:spacing w:line="276" w:lineRule="auto"/>
         <w:rPr>
           <w:rFonts w:ascii="Courier New" w:hAnsi="Courier New" w:cs="Courier New"/>
           <w:i/>
@@ -3319,6 +3405,15 @@
           <w:sz w:val="20"/>
           <w:szCs w:val="20"/>
         </w:rPr>
+      </w:pPr>
+      <w:r>
+        <w:rPr>
+          <w:rFonts w:ascii="Courier New" w:hAnsi="Courier New" w:cs="Courier New"/>
+          <w:i/>
+          <w:iCs/>
+          <w:sz w:val="20"/>
+          <w:szCs w:val="20"/>
+        </w:rPr>
         <w:t>./dropbox_uploader.sh upload ~/dendro-pi-main/pictures/* /DorvalTestDB/ | grep "file exists with the same hash" &gt; already_uploaded.txt</w:t>
       </w:r>
     </w:p>
@@ -3339,6 +3434,31 @@
           <w:rFonts w:ascii="Courier New" w:hAnsi="Courier New" w:cs="Courier New"/>
         </w:rPr>
       </w:pPr>
+      <w:r>
+        <w:rPr>
+          <w:rFonts w:ascii="Courier New" w:hAnsi="Courier New" w:cs="Courier New"/>
+          <w:highlight w:val="yellow"/>
+        </w:rPr>
+        <w:t>** Need to convert to UNIX Line endings **</w:t>
+      </w:r>
+      <w:r>
+        <w:rPr>
+          <w:rFonts w:ascii="Courier New" w:hAnsi="Courier New" w:cs="Courier New"/>
+        </w:rPr>
+        <w:t xml:space="preserve"> (</w:t>
+      </w:r>
+      <w:r>
+        <w:rPr>
+          <w:rFonts w:ascii="Courier New" w:hAnsi="Courier New" w:cs="Courier New"/>
+        </w:rPr>
+        <w:t>dos2unix upload-to-dropbox.sh</w:t>
+      </w:r>
+      <w:r>
+        <w:rPr>
+          <w:rFonts w:ascii="Courier New" w:hAnsi="Courier New" w:cs="Courier New"/>
+        </w:rPr>
+        <w:t>)</w:t>
+      </w:r>
     </w:p>
     <w:p>
       <w:pPr>
@@ -3941,7 +4061,7 @@
         </w:rPr>
         <w:t xml:space="preserve">&gt; scp </w:t>
       </w:r>
-      <w:hyperlink r:id="rId11" w:history="1">
+      <w:hyperlink r:id="rId12" w:history="1">
         <w:r>
           <w:rPr>
             <w:rFonts w:ascii="Courier New" w:hAnsi="Courier New" w:cs="Courier New"/>
@@ -4140,7 +4260,7 @@
           <w:szCs w:val="24"/>
         </w:rPr>
       </w:pPr>
-      <w:hyperlink r:id="rId12" w:history="1">
+      <w:hyperlink r:id="rId13" w:history="1">
         <w:r>
           <w:rPr>
             <w:rStyle w:val="Hyperlink"/>
@@ -4173,7 +4293,7 @@
           <w:szCs w:val="24"/>
         </w:rPr>
       </w:pPr>
-      <w:hyperlink r:id="rId13" w:history="1">
+      <w:hyperlink r:id="rId14" w:history="1">
         <w:r>
           <w:rPr>
             <w:rStyle w:val="Hyperlink"/>
@@ -4327,6 +4447,7 @@
           <w:sz w:val="20"/>
           <w:szCs w:val="20"/>
         </w:rPr>
+        <w:lastRenderedPageBreak/>
         <w:t>Example:</w:t>
       </w:r>
     </w:p>
@@ -4382,7 +4503,7 @@
         </w:rPr>
         <w:t xml:space="preserve"> </w:t>
       </w:r>
-      <w:hyperlink r:id="rId14" w:history="1">
+      <w:hyperlink r:id="rId15" w:history="1">
         <w:r>
           <w:rPr>
             <w:rStyle w:val="Hyperlink"/>
@@ -4707,7 +4828,7 @@
                     <pic:cNvPicPr/>
                   </pic:nvPicPr>
                   <pic:blipFill>
-                    <a:blip r:embed="rId15"/>
+                    <a:blip r:embed="rId16"/>
                     <a:stretch>
                       <a:fillRect/>
                     </a:stretch>
@@ -4960,7 +5081,94 @@
       <w:pPr>
         <w:pStyle w:val="PlainText"/>
         <w:spacing w:line="276" w:lineRule="auto"/>
-        <w:ind w:firstLine="720"/>
+        <w:rPr>
+          <w:rFonts w:ascii="Courier New" w:hAnsi="Courier New" w:cs="Courier New"/>
+          <w:sz w:val="24"/>
+          <w:szCs w:val="24"/>
+        </w:rPr>
+      </w:pPr>
+      <w:r>
+        <w:rPr>
+          <w:rFonts w:ascii="Courier New" w:hAnsi="Courier New" w:cs="Courier New"/>
+          <w:sz w:val="24"/>
+          <w:szCs w:val="24"/>
+        </w:rPr>
+        <w:t>git clone https://github.com/jeffspiinthesky/weatherstation.git</w:t>
+      </w:r>
+    </w:p>
+    <w:p>
+      <w:pPr>
+        <w:pStyle w:val="PlainText"/>
+        <w:spacing w:line="276" w:lineRule="auto"/>
+        <w:rPr>
+          <w:rFonts w:ascii="Courier New" w:hAnsi="Courier New" w:cs="Courier New"/>
+          <w:sz w:val="24"/>
+          <w:szCs w:val="24"/>
+        </w:rPr>
+      </w:pPr>
+      <w:r>
+        <w:rPr>
+          <w:rFonts w:ascii="Courier New" w:hAnsi="Courier New" w:cs="Courier New"/>
+          <w:sz w:val="24"/>
+          <w:szCs w:val="24"/>
+        </w:rPr>
+        <w:t>cd weatherstation/zero</w:t>
+      </w:r>
+    </w:p>
+    <w:p>
+      <w:pPr>
+        <w:pStyle w:val="PlainText"/>
+        <w:spacing w:line="276" w:lineRule="auto"/>
+        <w:rPr>
+          <w:rFonts w:ascii="Courier New" w:hAnsi="Courier New" w:cs="Courier New"/>
+          <w:sz w:val="24"/>
+          <w:szCs w:val="24"/>
+        </w:rPr>
+      </w:pPr>
+      <w:r>
+        <w:rPr>
+          <w:rFonts w:ascii="Courier New" w:hAnsi="Courier New" w:cs="Courier New"/>
+          <w:sz w:val="24"/>
+          <w:szCs w:val="24"/>
+        </w:rPr>
+        <w:t>pip3 install -r requirements.txt</w:t>
+      </w:r>
+      <w:r>
+        <w:rPr>
+          <w:rFonts w:ascii="Courier New" w:hAnsi="Courier New" w:cs="Courier New"/>
+          <w:sz w:val="24"/>
+          <w:szCs w:val="24"/>
+        </w:rPr>
+        <w:t xml:space="preserve"> ** Requires a venv **</w:t>
+      </w:r>
+    </w:p>
+    <w:p>
+      <w:pPr>
+        <w:pStyle w:val="PlainText"/>
+        <w:numPr>
+          <w:ilvl w:val="0"/>
+          <w:numId w:val="11"/>
+        </w:numPr>
+        <w:spacing w:line="276" w:lineRule="auto"/>
+        <w:rPr>
+          <w:rFonts w:ascii="Courier New" w:hAnsi="Courier New" w:cs="Courier New"/>
+          <w:sz w:val="24"/>
+          <w:szCs w:val="24"/>
+        </w:rPr>
+      </w:pPr>
+      <w:r>
+        <w:rPr>
+          <w:rFonts w:ascii="Courier New" w:hAnsi="Courier New" w:cs="Courier New"/>
+          <w:sz w:val="24"/>
+          <w:szCs w:val="24"/>
+        </w:rPr>
+        <w:t>Source venv/bin/activate</w:t>
+      </w:r>
+    </w:p>
+    <w:p>
+      <w:pPr>
+        <w:pStyle w:val="PlainText"/>
+        <w:spacing w:line="276" w:lineRule="auto"/>
         <w:rPr>
           <w:rFonts w:ascii="Courier New" w:hAnsi="Courier New" w:cs="Courier New"/>
           <w:sz w:val="24"/>
@@ -4990,6 +5198,7 @@
           <w:szCs w:val="28"/>
           <w:u w:val="single"/>
         </w:rPr>
+        <w:lastRenderedPageBreak/>
         <w:t>Combining .csv Files</w:t>
       </w:r>
     </w:p>
@@ -5124,18 +5333,246 @@
           <w:sz w:val="24"/>
           <w:szCs w:val="24"/>
         </w:rPr>
+        <w:t xml:space="preserve">3. </w:t>
+      </w:r>
+      <w:r>
+        <w:rPr>
+          <w:rFonts w:ascii="Courier New" w:hAnsi="Courier New" w:cs="Courier New"/>
+          <w:b/>
+          <w:bCs/>
+          <w:sz w:val="24"/>
+          <w:szCs w:val="24"/>
+        </w:rPr>
+        <w:t>Combine the .csv files while preserving the header from the first file:</w:t>
+      </w:r>
+    </w:p>
+    <w:p>
+      <w:pPr>
+        <w:pStyle w:val="PlainText"/>
+        <w:spacing w:line="276" w:lineRule="auto"/>
+        <w:ind w:firstLine="720"/>
+        <w:rPr>
+          <w:rFonts w:ascii="Courier New" w:hAnsi="Courier New" w:cs="Courier New"/>
+          <w:sz w:val="24"/>
+          <w:szCs w:val="24"/>
+        </w:rPr>
+      </w:pPr>
+      <w:r>
+        <w:rPr>
+          <w:rFonts w:ascii="Courier New" w:hAnsi="Courier New" w:cs="Courier New"/>
+          <w:sz w:val="24"/>
+          <w:szCs w:val="24"/>
+        </w:rPr>
+        <w:t>&gt; $OutputFile = "combined.csv"</w:t>
+      </w:r>
+    </w:p>
+    <w:p>
+      <w:pPr>
+        <w:pStyle w:val="PlainText"/>
+        <w:spacing w:line="276" w:lineRule="auto"/>
+        <w:ind w:firstLine="720"/>
+        <w:rPr>
+          <w:rFonts w:ascii="Courier New" w:hAnsi="Courier New" w:cs="Courier New"/>
+          <w:sz w:val="24"/>
+          <w:szCs w:val="24"/>
+        </w:rPr>
+      </w:pPr>
+      <w:r>
+        <w:rPr>
+          <w:rFonts w:ascii="Courier New" w:hAnsi="Courier New" w:cs="Courier New"/>
+          <w:sz w:val="24"/>
+          <w:szCs w:val="24"/>
+        </w:rPr>
+        <w:t xml:space="preserve">&gt; </w:t>
+      </w:r>
+      <w:r>
+        <w:rPr>
+          <w:rFonts w:ascii="Courier New" w:hAnsi="Courier New" w:cs="Courier New"/>
+          <w:sz w:val="24"/>
+          <w:szCs w:val="24"/>
+        </w:rPr>
+        <w:t>Get-ChildItem -Filter *.csv | Select-Object -First 1 | ForEach-Object {Get-Content $_ | Out-File $OutputFile}</w:t>
+      </w:r>
+    </w:p>
+    <w:p>
+      <w:pPr>
+        <w:pStyle w:val="PlainText"/>
+        <w:spacing w:line="276" w:lineRule="auto"/>
+        <w:ind w:firstLine="720"/>
+        <w:rPr>
+          <w:rFonts w:ascii="Courier New" w:hAnsi="Courier New" w:cs="Courier New"/>
+          <w:sz w:val="24"/>
+          <w:szCs w:val="24"/>
+        </w:rPr>
+      </w:pPr>
+      <w:r>
+        <w:rPr>
+          <w:rFonts w:ascii="Courier New" w:hAnsi="Courier New" w:cs="Courier New"/>
+          <w:sz w:val="24"/>
+          <w:szCs w:val="24"/>
+        </w:rPr>
+        <w:t xml:space="preserve">&gt; </w:t>
+      </w:r>
+      <w:r>
+        <w:rPr>
+          <w:rFonts w:ascii="Courier New" w:hAnsi="Courier New" w:cs="Courier New"/>
+          <w:sz w:val="24"/>
+          <w:szCs w:val="24"/>
+        </w:rPr>
+        <w:t xml:space="preserve">Get-ChildItem -Filter *.csv | Select-Object -Skip 1 | ForEach-Object {Import-Csv $_ -Delimiter ',' | Export-Csv $OutputFile -Append </w:t>
+      </w:r>
+      <w:r>
+        <w:rPr>
+          <w:rFonts w:ascii="Courier New" w:hAnsi="Courier New" w:cs="Courier New"/>
+          <w:sz w:val="24"/>
+          <w:szCs w:val="24"/>
+        </w:rPr>
+        <w:t xml:space="preserve">-Force </w:t>
+      </w:r>
+      <w:r>
+        <w:rPr>
+          <w:rFonts w:ascii="Courier New" w:hAnsi="Courier New" w:cs="Courier New"/>
+          <w:sz w:val="24"/>
+          <w:szCs w:val="24"/>
+        </w:rPr>
+        <w:t>-NoTypeInformation -Delimiter ','}</w:t>
+      </w:r>
+    </w:p>
+    <w:p>
+      <w:pPr>
+        <w:pStyle w:val="PlainText"/>
+        <w:spacing w:line="276" w:lineRule="auto"/>
+        <w:rPr>
+          <w:rFonts w:ascii="Courier New" w:hAnsi="Courier New" w:cs="Courier New"/>
+          <w:b/>
+          <w:bCs/>
+          <w:sz w:val="24"/>
+          <w:szCs w:val="24"/>
+        </w:rPr>
+      </w:pPr>
+    </w:p>
+    <w:p>
+      <w:pPr>
+        <w:pStyle w:val="PlainText"/>
+        <w:spacing w:line="276" w:lineRule="auto"/>
+        <w:rPr>
+          <w:rFonts w:ascii="Courier New" w:hAnsi="Courier New" w:cs="Courier New"/>
+          <w:b/>
+          <w:bCs/>
+          <w:sz w:val="24"/>
+          <w:szCs w:val="24"/>
+        </w:rPr>
+      </w:pPr>
+      <w:r>
+        <w:rPr>
+          <w:rFonts w:ascii="Courier New" w:hAnsi="Courier New" w:cs="Courier New"/>
+          <w:b/>
+          <w:bCs/>
+          <w:sz w:val="24"/>
+          <w:szCs w:val="24"/>
+        </w:rPr>
+        <w:t>4. Open Excel, Data, Get Data, From File, From Text/CSV: Select combined.csv file.</w:t>
+      </w:r>
+    </w:p>
+    <w:p>
+      <w:pPr>
+        <w:pStyle w:val="PlainText"/>
+        <w:spacing w:line="276" w:lineRule="auto"/>
+        <w:ind w:firstLine="720"/>
+        <w:rPr>
+          <w:rFonts w:ascii="Courier New" w:hAnsi="Courier New" w:cs="Courier New"/>
+          <w:b/>
+          <w:bCs/>
+          <w:sz w:val="24"/>
+          <w:szCs w:val="24"/>
+        </w:rPr>
+      </w:pPr>
+    </w:p>
+    <w:p>
+      <w:pPr>
+        <w:pStyle w:val="PlainText"/>
+        <w:spacing w:line="276" w:lineRule="auto"/>
+        <w:ind w:firstLine="720"/>
+        <w:rPr>
+          <w:rFonts w:ascii="Courier New" w:hAnsi="Courier New" w:cs="Courier New"/>
+          <w:b/>
+          <w:bCs/>
+          <w:sz w:val="24"/>
+          <w:szCs w:val="24"/>
+        </w:rPr>
+      </w:pPr>
+    </w:p>
+    <w:p>
+      <w:pPr>
+        <w:pStyle w:val="PlainText"/>
+        <w:spacing w:line="276" w:lineRule="auto"/>
+        <w:ind w:firstLine="720"/>
+        <w:rPr>
+          <w:rFonts w:ascii="Courier New" w:hAnsi="Courier New" w:cs="Courier New"/>
+          <w:b/>
+          <w:bCs/>
+          <w:sz w:val="24"/>
+          <w:szCs w:val="24"/>
+        </w:rPr>
+      </w:pPr>
+    </w:p>
+    <w:p>
+      <w:pPr>
+        <w:pStyle w:val="PlainText"/>
+        <w:spacing w:line="276" w:lineRule="auto"/>
+        <w:ind w:firstLine="720"/>
+        <w:rPr>
+          <w:rFonts w:ascii="Courier New" w:hAnsi="Courier New" w:cs="Courier New"/>
+          <w:b/>
+          <w:bCs/>
+          <w:sz w:val="24"/>
+          <w:szCs w:val="24"/>
+        </w:rPr>
+      </w:pPr>
+    </w:p>
+    <w:p>
+      <w:pPr>
+        <w:rPr>
+          <w:rFonts w:ascii="Courier New" w:hAnsi="Courier New" w:cs="Courier New"/>
+          <w:b/>
+          <w:bCs/>
+          <w:sz w:val="24"/>
+          <w:szCs w:val="24"/>
+        </w:rPr>
+      </w:pPr>
+      <w:r>
+        <w:rPr>
+          <w:rFonts w:ascii="Courier New" w:hAnsi="Courier New" w:cs="Courier New"/>
+          <w:b/>
+          <w:bCs/>
+          <w:sz w:val="24"/>
+          <w:szCs w:val="24"/>
+        </w:rPr>
+        <w:br w:type="page"/>
+      </w:r>
+    </w:p>
+    <w:p>
+      <w:pPr>
+        <w:pStyle w:val="PlainText"/>
+        <w:spacing w:line="276" w:lineRule="auto"/>
+        <w:rPr>
+          <w:rFonts w:ascii="Courier New" w:hAnsi="Courier New" w:cs="Courier New"/>
+          <w:b/>
+          <w:bCs/>
+          <w:sz w:val="24"/>
+          <w:szCs w:val="24"/>
+        </w:rPr>
+      </w:pPr>
+      <w:r>
+        <w:rPr>
+          <w:rFonts w:ascii="Courier New" w:hAnsi="Courier New" w:cs="Courier New"/>
+          <w:b/>
+          <w:bCs/>
+          <w:sz w:val="24"/>
+          <w:szCs w:val="24"/>
+        </w:rPr>
         <w:lastRenderedPageBreak/>
-        <w:t xml:space="preserve">3. </w:t>
-      </w:r>
-      <w:r>
-        <w:rPr>
-          <w:rFonts w:ascii="Courier New" w:hAnsi="Courier New" w:cs="Courier New"/>
-          <w:b/>
-          <w:bCs/>
-          <w:sz w:val="24"/>
-          <w:szCs w:val="24"/>
-        </w:rPr>
-        <w:t>Combine the .csv files while preserving the header from the first file:</w:t>
+        <w:t>Pi Solar Monitor</w:t>
       </w:r>
     </w:p>
     <w:p>
@@ -5145,18 +5582,12 @@
         <w:ind w:firstLine="720"/>
         <w:rPr>
           <w:rFonts w:ascii="Courier New" w:hAnsi="Courier New" w:cs="Courier New"/>
-          <w:sz w:val="24"/>
-          <w:szCs w:val="24"/>
-        </w:rPr>
-      </w:pPr>
-      <w:r>
-        <w:rPr>
-          <w:rFonts w:ascii="Courier New" w:hAnsi="Courier New" w:cs="Courier New"/>
-          <w:sz w:val="24"/>
-          <w:szCs w:val="24"/>
-        </w:rPr>
-        <w:t>&gt; $OutputFile = "combined.csv"</w:t>
-      </w:r>
+          <w:b/>
+          <w:bCs/>
+          <w:sz w:val="24"/>
+          <w:szCs w:val="24"/>
+        </w:rPr>
+      </w:pPr>
     </w:p>
     <w:p>
       <w:pPr>
@@ -5165,6 +5596,296 @@
         <w:ind w:firstLine="720"/>
         <w:rPr>
           <w:rFonts w:ascii="Courier New" w:hAnsi="Courier New" w:cs="Courier New"/>
+          <w:b/>
+          <w:bCs/>
+          <w:sz w:val="24"/>
+          <w:szCs w:val="24"/>
+        </w:rPr>
+      </w:pPr>
+      <w:hyperlink r:id="rId17" w:history="1">
+        <w:r>
+          <w:rPr>
+            <w:rStyle w:val="Hyperlink"/>
+            <w:rFonts w:ascii="Courier New" w:hAnsi="Courier New" w:cs="Courier New"/>
+            <w:b/>
+            <w:bCs/>
+            <w:sz w:val="24"/>
+            <w:szCs w:val="24"/>
+          </w:rPr>
+          <w:t>https://www.youtube.com/shorts/s6DtEMxQv3A</w:t>
+        </w:r>
+      </w:hyperlink>
+    </w:p>
+    <w:p>
+      <w:pPr>
+        <w:pStyle w:val="PlainText"/>
+        <w:spacing w:line="276" w:lineRule="auto"/>
+        <w:ind w:firstLine="720"/>
+        <w:rPr>
+          <w:rFonts w:ascii="Courier New" w:hAnsi="Courier New" w:cs="Courier New"/>
+          <w:b/>
+          <w:bCs/>
+          <w:sz w:val="24"/>
+          <w:szCs w:val="24"/>
+        </w:rPr>
+      </w:pPr>
+      <w:r>
+        <w:rPr>
+          <w:rFonts w:ascii="Courier New" w:hAnsi="Courier New" w:cs="Courier New"/>
+          <w:b/>
+          <w:bCs/>
+          <w:sz w:val="24"/>
+          <w:szCs w:val="24"/>
+        </w:rPr>
+        <w:br/>
+        <w:t>Activate venv:</w:t>
+      </w:r>
+    </w:p>
+    <w:p>
+      <w:pPr>
+        <w:pStyle w:val="PlainText"/>
+        <w:spacing w:line="276" w:lineRule="auto"/>
+        <w:ind w:firstLine="720"/>
+        <w:rPr>
+          <w:rFonts w:ascii="Courier New" w:hAnsi="Courier New" w:cs="Courier New"/>
+          <w:sz w:val="24"/>
+          <w:szCs w:val="24"/>
+        </w:rPr>
+      </w:pPr>
+      <w:r>
+        <w:rPr>
+          <w:rFonts w:ascii="Courier New" w:hAnsi="Courier New" w:cs="Courier New"/>
+          <w:sz w:val="24"/>
+          <w:szCs w:val="24"/>
+        </w:rPr>
+        <w:t>&gt; cd to weather/weatherstation/zero</w:t>
+      </w:r>
+    </w:p>
+    <w:p>
+      <w:pPr>
+        <w:pStyle w:val="PlainText"/>
+        <w:spacing w:line="276" w:lineRule="auto"/>
+        <w:ind w:firstLine="720"/>
+        <w:rPr>
+          <w:rFonts w:ascii="Courier New" w:hAnsi="Courier New" w:cs="Courier New"/>
+          <w:sz w:val="24"/>
+          <w:szCs w:val="24"/>
+        </w:rPr>
+      </w:pPr>
+      <w:r>
+        <w:rPr>
+          <w:rFonts w:ascii="Courier New" w:hAnsi="Courier New" w:cs="Courier New"/>
+          <w:sz w:val="24"/>
+          <w:szCs w:val="24"/>
+        </w:rPr>
+        <w:t>&gt; source venv/bin/activate</w:t>
+      </w:r>
+    </w:p>
+    <w:p>
+      <w:pPr>
+        <w:pStyle w:val="PlainText"/>
+        <w:spacing w:line="276" w:lineRule="auto"/>
+        <w:ind w:firstLine="720"/>
+        <w:rPr>
+          <w:rFonts w:ascii="Courier New" w:hAnsi="Courier New" w:cs="Courier New"/>
+          <w:sz w:val="24"/>
+          <w:szCs w:val="24"/>
+        </w:rPr>
+      </w:pPr>
+      <w:r>
+        <w:rPr>
+          <w:rFonts w:ascii="Courier New" w:hAnsi="Courier New" w:cs="Courier New"/>
+          <w:sz w:val="24"/>
+          <w:szCs w:val="24"/>
+        </w:rPr>
+        <w:t>&gt; pip install renogymodbus</w:t>
+      </w:r>
+    </w:p>
+    <w:p>
+      <w:pPr>
+        <w:pStyle w:val="PlainText"/>
+        <w:spacing w:line="276" w:lineRule="auto"/>
+        <w:rPr>
+          <w:rFonts w:ascii="Courier New" w:hAnsi="Courier New" w:cs="Courier New"/>
+          <w:b/>
+          <w:bCs/>
+          <w:sz w:val="24"/>
+          <w:szCs w:val="24"/>
+        </w:rPr>
+      </w:pPr>
+    </w:p>
+    <w:p>
+      <w:pPr>
+        <w:pStyle w:val="PlainText"/>
+        <w:spacing w:line="276" w:lineRule="auto"/>
+        <w:rPr>
+          <w:rFonts w:ascii="Courier New" w:hAnsi="Courier New" w:cs="Courier New"/>
+          <w:b/>
+          <w:bCs/>
+          <w:sz w:val="24"/>
+          <w:szCs w:val="24"/>
+        </w:rPr>
+      </w:pPr>
+      <w:r>
+        <w:rPr>
+          <w:rFonts w:ascii="Courier New" w:hAnsi="Courier New" w:cs="Courier New"/>
+          <w:b/>
+          <w:bCs/>
+          <w:sz w:val="24"/>
+          <w:szCs w:val="24"/>
+        </w:rPr>
+        <w:t>Update upload-to-dropbox.sh script to upload .csv file</w:t>
+      </w:r>
+      <w:r>
+        <w:rPr>
+          <w:rFonts w:ascii="Courier New" w:hAnsi="Courier New" w:cs="Courier New"/>
+          <w:b/>
+          <w:bCs/>
+          <w:sz w:val="24"/>
+          <w:szCs w:val="24"/>
+        </w:rPr>
+        <w:br/>
+      </w:r>
+      <w:r>
+        <w:rPr>
+          <w:rFonts w:ascii="Courier New" w:hAnsi="Courier New" w:cs="Courier New"/>
+          <w:b/>
+          <w:bCs/>
+          <w:sz w:val="24"/>
+          <w:szCs w:val="24"/>
+        </w:rPr>
+        <w:t>Update</w:t>
+      </w:r>
+      <w:r>
+        <w:rPr>
+          <w:rFonts w:ascii="Courier New" w:hAnsi="Courier New" w:cs="Courier New"/>
+          <w:b/>
+          <w:bCs/>
+          <w:sz w:val="24"/>
+          <w:szCs w:val="24"/>
+        </w:rPr>
+        <w:t xml:space="preserve"> </w:t>
+      </w:r>
+      <w:r>
+        <w:rPr>
+          <w:rFonts w:ascii="Courier New" w:hAnsi="Courier New" w:cs="Courier New"/>
+          <w:b/>
+          <w:bCs/>
+          <w:sz w:val="24"/>
+          <w:szCs w:val="24"/>
+        </w:rPr>
+        <w:t>command_line.py</w:t>
+      </w:r>
+      <w:r>
+        <w:rPr>
+          <w:rFonts w:ascii="Courier New" w:hAnsi="Courier New" w:cs="Courier New"/>
+          <w:b/>
+          <w:bCs/>
+          <w:sz w:val="24"/>
+          <w:szCs w:val="24"/>
+        </w:rPr>
+        <w:t xml:space="preserve"> – Found at: </w:t>
+      </w:r>
+      <w:hyperlink r:id="rId18" w:history="1">
+        <w:r>
+          <w:rPr>
+            <w:rStyle w:val="Hyperlink"/>
+            <w:rFonts w:ascii="Courier New" w:hAnsi="Courier New" w:cs="Courier New"/>
+            <w:b/>
+            <w:bCs/>
+            <w:sz w:val="24"/>
+            <w:szCs w:val="24"/>
+          </w:rPr>
+          <w:t>madlab@Dorval-1:~/weather/weatherstation/zero/venv/lib/python3.11/site-packages/renogymodbus</w:t>
+        </w:r>
+      </w:hyperlink>
+    </w:p>
+    <w:p>
+      <w:pPr>
+        <w:pStyle w:val="PlainText"/>
+        <w:spacing w:line="276" w:lineRule="auto"/>
+        <w:rPr>
+          <w:rFonts w:ascii="Courier New" w:hAnsi="Courier New" w:cs="Courier New"/>
+          <w:b/>
+          <w:bCs/>
+          <w:sz w:val="24"/>
+          <w:szCs w:val="24"/>
+        </w:rPr>
+      </w:pPr>
+    </w:p>
+    <w:p>
+      <w:pPr>
+        <w:pStyle w:val="PlainText"/>
+        <w:spacing w:line="276" w:lineRule="auto"/>
+        <w:rPr>
+          <w:rFonts w:ascii="Courier New" w:hAnsi="Courier New" w:cs="Courier New"/>
+          <w:b/>
+          <w:bCs/>
+          <w:sz w:val="24"/>
+          <w:szCs w:val="24"/>
+        </w:rPr>
+      </w:pPr>
+      <w:r>
+        <w:rPr>
+          <w:rFonts w:ascii="Courier New" w:hAnsi="Courier New" w:cs="Courier New"/>
+          <w:b/>
+          <w:bCs/>
+          <w:sz w:val="24"/>
+          <w:szCs w:val="24"/>
+        </w:rPr>
+        <w:br/>
+        <w:t>New Restore Instructions for solar monitor:</w:t>
+      </w:r>
+    </w:p>
+    <w:p>
+      <w:pPr>
+        <w:pStyle w:val="PlainText"/>
+        <w:spacing w:line="276" w:lineRule="auto"/>
+        <w:rPr>
+          <w:rFonts w:ascii="Courier New" w:hAnsi="Courier New" w:cs="Courier New"/>
+          <w:b/>
+          <w:bCs/>
+          <w:sz w:val="24"/>
+          <w:szCs w:val="24"/>
+        </w:rPr>
+      </w:pPr>
+      <w:r>
+        <w:rPr>
+          <w:rFonts w:ascii="Courier New" w:hAnsi="Courier New" w:cs="Courier New"/>
+          <w:b/>
+          <w:bCs/>
+          <w:sz w:val="24"/>
+          <w:szCs w:val="24"/>
+        </w:rPr>
+        <w:t>1. Transfer Backup Files from Local to Pi</w:t>
+      </w:r>
+    </w:p>
+    <w:p>
+      <w:pPr>
+        <w:pStyle w:val="PlainText"/>
+        <w:spacing w:line="276" w:lineRule="auto"/>
+        <w:rPr>
+          <w:rFonts w:ascii="Courier New" w:hAnsi="Courier New" w:cs="Courier New"/>
+          <w:sz w:val="24"/>
+          <w:szCs w:val="24"/>
+        </w:rPr>
+      </w:pPr>
+      <w:r>
+        <w:rPr>
+          <w:rFonts w:ascii="Courier New" w:hAnsi="Courier New" w:cs="Courier New"/>
+          <w:sz w:val="24"/>
+          <w:szCs w:val="24"/>
+        </w:rPr>
+        <w:t>On your Windows machine, in PowerShell:</w:t>
+      </w:r>
+    </w:p>
+    <w:p>
+      <w:pPr>
+        <w:pStyle w:val="PlainText"/>
+        <w:spacing w:line="276" w:lineRule="auto"/>
+        <w:ind w:firstLine="720"/>
+        <w:rPr>
+          <w:rFonts w:ascii="Courier New" w:hAnsi="Courier New" w:cs="Courier New"/>
           <w:sz w:val="24"/>
           <w:szCs w:val="24"/>
         </w:rPr>
@@ -5183,8 +5904,161 @@
           <w:sz w:val="24"/>
           <w:szCs w:val="24"/>
         </w:rPr>
-        <w:t>Get-ChildItem -Filter *.csv | Select-Object -First 1 | ForEach-Object {Get-Content $_ | Out-File $OutputFile}</w:t>
-      </w:r>
+        <w:t>scp</w:t>
+      </w:r>
+      <w:r>
+        <w:rPr>
+          <w:rFonts w:ascii="Courier New" w:hAnsi="Courier New" w:cs="Courier New"/>
+          <w:sz w:val="24"/>
+          <w:szCs w:val="24"/>
+        </w:rPr>
+        <w:t xml:space="preserve"> </w:t>
+      </w:r>
+      <w:r>
+        <w:rPr>
+          <w:rFonts w:ascii="Courier New" w:hAnsi="Courier New" w:cs="Courier New"/>
+          <w:sz w:val="24"/>
+          <w:szCs w:val="24"/>
+        </w:rPr>
+        <w:t>C:\Users\alanj\Documents\School\MadLab\RaspberryPi\charge_controller\* madlab@&lt;PI-IP&gt;:/home/madlab/charge_controller/</w:t>
+      </w:r>
+    </w:p>
+    <w:p>
+      <w:pPr>
+        <w:pStyle w:val="PlainText"/>
+        <w:spacing w:line="276" w:lineRule="auto"/>
+        <w:rPr>
+          <w:rFonts w:ascii="Courier New" w:hAnsi="Courier New" w:cs="Courier New"/>
+          <w:sz w:val="24"/>
+          <w:szCs w:val="24"/>
+        </w:rPr>
+      </w:pPr>
+    </w:p>
+    <w:p>
+      <w:pPr>
+        <w:pStyle w:val="PlainText"/>
+        <w:spacing w:line="276" w:lineRule="auto"/>
+        <w:rPr>
+          <w:rFonts w:ascii="Courier New" w:hAnsi="Courier New" w:cs="Courier New"/>
+          <w:sz w:val="24"/>
+          <w:szCs w:val="24"/>
+        </w:rPr>
+      </w:pPr>
+      <w:r>
+        <w:rPr>
+          <w:rFonts w:ascii="Courier New" w:hAnsi="Courier New" w:cs="Courier New"/>
+          <w:sz w:val="24"/>
+          <w:szCs w:val="24"/>
+        </w:rPr>
+        <w:t xml:space="preserve">Might need to make the folder </w:t>
+      </w:r>
+      <w:r>
+        <w:rPr>
+          <w:rFonts w:ascii="Courier New" w:hAnsi="Courier New" w:cs="Courier New"/>
+          <w:sz w:val="24"/>
+          <w:szCs w:val="24"/>
+        </w:rPr>
+        <w:t>first</w:t>
+      </w:r>
+      <w:r>
+        <w:rPr>
+          <w:rFonts w:ascii="Courier New" w:hAnsi="Courier New" w:cs="Courier New"/>
+          <w:sz w:val="24"/>
+          <w:szCs w:val="24"/>
+        </w:rPr>
+        <w:t xml:space="preserve"> if it doesn’t exist.</w:t>
+      </w:r>
+    </w:p>
+    <w:p>
+      <w:pPr>
+        <w:pStyle w:val="PlainText"/>
+        <w:spacing w:line="276" w:lineRule="auto"/>
+        <w:rPr>
+          <w:rFonts w:ascii="Courier New" w:hAnsi="Courier New" w:cs="Courier New"/>
+          <w:sz w:val="24"/>
+          <w:szCs w:val="24"/>
+        </w:rPr>
+      </w:pPr>
+      <w:r>
+        <w:rPr>
+          <w:rFonts w:ascii="Courier New" w:hAnsi="Courier New" w:cs="Courier New"/>
+          <w:sz w:val="24"/>
+          <w:szCs w:val="24"/>
+        </w:rPr>
+        <w:t xml:space="preserve">&gt; </w:t>
+      </w:r>
+      <w:r>
+        <w:rPr>
+          <w:rFonts w:ascii="Courier New" w:hAnsi="Courier New" w:cs="Courier New"/>
+          <w:sz w:val="24"/>
+          <w:szCs w:val="24"/>
+        </w:rPr>
+        <w:t>mkdir -p /home/madlab/charge_controller/</w:t>
+      </w:r>
+    </w:p>
+    <w:p>
+      <w:pPr>
+        <w:pStyle w:val="PlainText"/>
+        <w:spacing w:line="276" w:lineRule="auto"/>
+        <w:rPr>
+          <w:rFonts w:ascii="Courier New" w:hAnsi="Courier New" w:cs="Courier New"/>
+          <w:sz w:val="24"/>
+          <w:szCs w:val="24"/>
+        </w:rPr>
+      </w:pPr>
+    </w:p>
+    <w:p>
+      <w:pPr>
+        <w:pStyle w:val="PlainText"/>
+        <w:spacing w:line="276" w:lineRule="auto"/>
+        <w:rPr>
+          <w:rFonts w:ascii="Courier New" w:hAnsi="Courier New" w:cs="Courier New"/>
+          <w:b/>
+          <w:bCs/>
+          <w:sz w:val="24"/>
+          <w:szCs w:val="24"/>
+        </w:rPr>
+      </w:pPr>
+      <w:r>
+        <w:rPr>
+          <w:rFonts w:ascii="Courier New" w:hAnsi="Courier New" w:cs="Courier New"/>
+          <w:b/>
+          <w:bCs/>
+          <w:sz w:val="24"/>
+          <w:szCs w:val="24"/>
+        </w:rPr>
+        <w:t>2. On the Pi: Create Virtual Environment &amp; Install Dependencies</w:t>
+      </w:r>
+    </w:p>
+    <w:p>
+      <w:pPr>
+        <w:pStyle w:val="PlainText"/>
+        <w:spacing w:line="276" w:lineRule="auto"/>
+        <w:rPr>
+          <w:rFonts w:ascii="Courier New" w:hAnsi="Courier New" w:cs="Courier New"/>
+          <w:sz w:val="24"/>
+          <w:szCs w:val="24"/>
+        </w:rPr>
+      </w:pPr>
+      <w:r>
+        <w:rPr>
+          <w:rFonts w:ascii="Courier New" w:hAnsi="Courier New" w:cs="Courier New"/>
+          <w:sz w:val="24"/>
+          <w:szCs w:val="24"/>
+        </w:rPr>
+        <w:t>SSH into the Pi:</w:t>
+      </w:r>
+    </w:p>
+    <w:p>
+      <w:pPr>
+        <w:pStyle w:val="PlainText"/>
+        <w:spacing w:line="276" w:lineRule="auto"/>
+        <w:rPr>
+          <w:rFonts w:ascii="Courier New" w:hAnsi="Courier New" w:cs="Courier New"/>
+          <w:sz w:val="24"/>
+          <w:szCs w:val="24"/>
+        </w:rPr>
+      </w:pPr>
     </w:p>
     <w:p>
       <w:pPr>
@@ -5211,59 +6085,7 @@
           <w:sz w:val="24"/>
           <w:szCs w:val="24"/>
         </w:rPr>
-        <w:t xml:space="preserve">Get-ChildItem -Filter *.csv | Select-Object -Skip 1 | ForEach-Object {Import-Csv $_ -Delimiter ',' | Export-Csv $OutputFile -Append </w:t>
-      </w:r>
-      <w:r>
-        <w:rPr>
-          <w:rFonts w:ascii="Courier New" w:hAnsi="Courier New" w:cs="Courier New"/>
-          <w:sz w:val="24"/>
-          <w:szCs w:val="24"/>
-        </w:rPr>
-        <w:t xml:space="preserve">-Force </w:t>
-      </w:r>
-      <w:r>
-        <w:rPr>
-          <w:rFonts w:ascii="Courier New" w:hAnsi="Courier New" w:cs="Courier New"/>
-          <w:sz w:val="24"/>
-          <w:szCs w:val="24"/>
-        </w:rPr>
-        <w:t>-NoTypeInformation -Delimiter ','}</w:t>
-      </w:r>
-    </w:p>
-    <w:p>
-      <w:pPr>
-        <w:pStyle w:val="PlainText"/>
-        <w:spacing w:line="276" w:lineRule="auto"/>
-        <w:rPr>
-          <w:rFonts w:ascii="Courier New" w:hAnsi="Courier New" w:cs="Courier New"/>
-          <w:b/>
-          <w:bCs/>
-          <w:sz w:val="24"/>
-          <w:szCs w:val="24"/>
-        </w:rPr>
-      </w:pPr>
-    </w:p>
-    <w:p>
-      <w:pPr>
-        <w:pStyle w:val="PlainText"/>
-        <w:spacing w:line="276" w:lineRule="auto"/>
-        <w:rPr>
-          <w:rFonts w:ascii="Courier New" w:hAnsi="Courier New" w:cs="Courier New"/>
-          <w:b/>
-          <w:bCs/>
-          <w:sz w:val="24"/>
-          <w:szCs w:val="24"/>
-        </w:rPr>
-      </w:pPr>
-      <w:r>
-        <w:rPr>
-          <w:rFonts w:ascii="Courier New" w:hAnsi="Courier New" w:cs="Courier New"/>
-          <w:b/>
-          <w:bCs/>
-          <w:sz w:val="24"/>
-          <w:szCs w:val="24"/>
-        </w:rPr>
-        <w:t>4. Open Excel, Data, Get Data, From File, From Text/CSV: Select combined.csv file.</w:t>
+        <w:t>ssh madlab@&lt;PI-IP&gt;</w:t>
       </w:r>
     </w:p>
     <w:p>
@@ -5273,12 +6095,591 @@
         <w:ind w:firstLine="720"/>
         <w:rPr>
           <w:rFonts w:ascii="Courier New" w:hAnsi="Courier New" w:cs="Courier New"/>
-          <w:b/>
-          <w:bCs/>
-          <w:sz w:val="24"/>
-          <w:szCs w:val="24"/>
-        </w:rPr>
-      </w:pPr>
+          <w:sz w:val="24"/>
+          <w:szCs w:val="24"/>
+        </w:rPr>
+      </w:pPr>
+      <w:r>
+        <w:rPr>
+          <w:rFonts w:ascii="Courier New" w:hAnsi="Courier New" w:cs="Courier New"/>
+          <w:sz w:val="24"/>
+          <w:szCs w:val="24"/>
+        </w:rPr>
+        <w:t xml:space="preserve">&gt; </w:t>
+      </w:r>
+      <w:r>
+        <w:rPr>
+          <w:rFonts w:ascii="Courier New" w:hAnsi="Courier New" w:cs="Courier New"/>
+          <w:sz w:val="24"/>
+          <w:szCs w:val="24"/>
+        </w:rPr>
+        <w:t>cd /home/madlab/charge_controller/</w:t>
+      </w:r>
+    </w:p>
+    <w:p>
+      <w:pPr>
+        <w:pStyle w:val="PlainText"/>
+        <w:spacing w:line="276" w:lineRule="auto"/>
+        <w:ind w:firstLine="720"/>
+        <w:rPr>
+          <w:rFonts w:ascii="Courier New" w:hAnsi="Courier New" w:cs="Courier New"/>
+          <w:sz w:val="24"/>
+          <w:szCs w:val="24"/>
+        </w:rPr>
+      </w:pPr>
+      <w:r>
+        <w:rPr>
+          <w:rFonts w:ascii="Courier New" w:hAnsi="Courier New" w:cs="Courier New"/>
+          <w:sz w:val="24"/>
+          <w:szCs w:val="24"/>
+        </w:rPr>
+        <w:t xml:space="preserve">&gt; </w:t>
+      </w:r>
+      <w:r>
+        <w:rPr>
+          <w:rFonts w:ascii="Courier New" w:hAnsi="Courier New" w:cs="Courier New"/>
+          <w:sz w:val="24"/>
+          <w:szCs w:val="24"/>
+        </w:rPr>
+        <w:t>python3 -m venv venv</w:t>
+      </w:r>
+    </w:p>
+    <w:p>
+      <w:pPr>
+        <w:pStyle w:val="PlainText"/>
+        <w:spacing w:line="276" w:lineRule="auto"/>
+        <w:ind w:firstLine="720"/>
+        <w:rPr>
+          <w:rFonts w:ascii="Courier New" w:hAnsi="Courier New" w:cs="Courier New"/>
+          <w:sz w:val="24"/>
+          <w:szCs w:val="24"/>
+        </w:rPr>
+      </w:pPr>
+      <w:r>
+        <w:rPr>
+          <w:rFonts w:ascii="Courier New" w:hAnsi="Courier New" w:cs="Courier New"/>
+          <w:sz w:val="24"/>
+          <w:szCs w:val="24"/>
+        </w:rPr>
+        <w:t xml:space="preserve">&gt; </w:t>
+      </w:r>
+      <w:r>
+        <w:rPr>
+          <w:rFonts w:ascii="Courier New" w:hAnsi="Courier New" w:cs="Courier New"/>
+          <w:sz w:val="24"/>
+          <w:szCs w:val="24"/>
+        </w:rPr>
+        <w:t>source venv/bin/activate</w:t>
+      </w:r>
+    </w:p>
+    <w:p>
+      <w:pPr>
+        <w:pStyle w:val="PlainText"/>
+        <w:spacing w:line="276" w:lineRule="auto"/>
+        <w:ind w:firstLine="720"/>
+        <w:rPr>
+          <w:rFonts w:ascii="Courier New" w:hAnsi="Courier New" w:cs="Courier New"/>
+          <w:sz w:val="24"/>
+          <w:szCs w:val="24"/>
+        </w:rPr>
+      </w:pPr>
+      <w:r>
+        <w:rPr>
+          <w:rFonts w:ascii="Courier New" w:hAnsi="Courier New" w:cs="Courier New"/>
+          <w:sz w:val="24"/>
+          <w:szCs w:val="24"/>
+        </w:rPr>
+        <w:t xml:space="preserve">&gt; </w:t>
+      </w:r>
+      <w:r>
+        <w:rPr>
+          <w:rFonts w:ascii="Courier New" w:hAnsi="Courier New" w:cs="Courier New"/>
+          <w:sz w:val="24"/>
+          <w:szCs w:val="24"/>
+        </w:rPr>
+        <w:t>pip install -r requirements.txt</w:t>
+      </w:r>
+    </w:p>
+    <w:p>
+      <w:pPr>
+        <w:pStyle w:val="PlainText"/>
+        <w:spacing w:line="276" w:lineRule="auto"/>
+        <w:rPr>
+          <w:rFonts w:ascii="Courier New" w:hAnsi="Courier New" w:cs="Courier New"/>
+          <w:sz w:val="24"/>
+          <w:szCs w:val="24"/>
+        </w:rPr>
+      </w:pPr>
+    </w:p>
+    <w:p>
+      <w:pPr>
+        <w:pStyle w:val="PlainText"/>
+        <w:spacing w:line="276" w:lineRule="auto"/>
+        <w:rPr>
+          <w:rFonts w:ascii="Courier New" w:hAnsi="Courier New" w:cs="Courier New"/>
+          <w:b/>
+          <w:bCs/>
+          <w:sz w:val="24"/>
+          <w:szCs w:val="24"/>
+        </w:rPr>
+      </w:pPr>
+      <w:r>
+        <w:rPr>
+          <w:rFonts w:ascii="Courier New" w:hAnsi="Courier New" w:cs="Courier New"/>
+          <w:b/>
+          <w:bCs/>
+          <w:sz w:val="24"/>
+          <w:szCs w:val="24"/>
+        </w:rPr>
+        <w:t xml:space="preserve">3. Overwrite the </w:t>
+      </w:r>
+      <w:r>
+        <w:rPr>
+          <w:rFonts w:ascii="Courier New" w:hAnsi="Courier New" w:cs="Courier New"/>
+          <w:b/>
+          <w:bCs/>
+          <w:sz w:val="24"/>
+          <w:szCs w:val="24"/>
+        </w:rPr>
+        <w:t>i</w:t>
+      </w:r>
+      <w:r>
+        <w:rPr>
+          <w:rFonts w:ascii="Courier New" w:hAnsi="Courier New" w:cs="Courier New"/>
+          <w:b/>
+          <w:bCs/>
+          <w:sz w:val="24"/>
+          <w:szCs w:val="24"/>
+        </w:rPr>
+        <w:t xml:space="preserve">nstalled command_line.py with </w:t>
+      </w:r>
+      <w:r>
+        <w:rPr>
+          <w:rFonts w:ascii="Courier New" w:hAnsi="Courier New" w:cs="Courier New"/>
+          <w:b/>
+          <w:bCs/>
+          <w:sz w:val="24"/>
+          <w:szCs w:val="24"/>
+        </w:rPr>
+        <w:t>the</w:t>
+      </w:r>
+      <w:r>
+        <w:rPr>
+          <w:rFonts w:ascii="Courier New" w:hAnsi="Courier New" w:cs="Courier New"/>
+          <w:b/>
+          <w:bCs/>
+          <w:sz w:val="24"/>
+          <w:szCs w:val="24"/>
+        </w:rPr>
+        <w:t xml:space="preserve"> </w:t>
+      </w:r>
+      <w:r>
+        <w:rPr>
+          <w:rFonts w:ascii="Courier New" w:hAnsi="Courier New" w:cs="Courier New"/>
+          <w:b/>
+          <w:bCs/>
+          <w:sz w:val="24"/>
+          <w:szCs w:val="24"/>
+        </w:rPr>
+        <w:t>m</w:t>
+      </w:r>
+      <w:r>
+        <w:rPr>
+          <w:rFonts w:ascii="Courier New" w:hAnsi="Courier New" w:cs="Courier New"/>
+          <w:b/>
+          <w:bCs/>
+          <w:sz w:val="24"/>
+          <w:szCs w:val="24"/>
+        </w:rPr>
+        <w:t xml:space="preserve">odified </w:t>
+      </w:r>
+      <w:r>
+        <w:rPr>
+          <w:rFonts w:ascii="Courier New" w:hAnsi="Courier New" w:cs="Courier New"/>
+          <w:b/>
+          <w:bCs/>
+          <w:sz w:val="24"/>
+          <w:szCs w:val="24"/>
+        </w:rPr>
+        <w:t>v</w:t>
+      </w:r>
+      <w:r>
+        <w:rPr>
+          <w:rFonts w:ascii="Courier New" w:hAnsi="Courier New" w:cs="Courier New"/>
+          <w:b/>
+          <w:bCs/>
+          <w:sz w:val="24"/>
+          <w:szCs w:val="24"/>
+        </w:rPr>
+        <w:t>ersion</w:t>
+      </w:r>
+    </w:p>
+    <w:p>
+      <w:pPr>
+        <w:pStyle w:val="PlainText"/>
+        <w:spacing w:line="276" w:lineRule="auto"/>
+        <w:rPr>
+          <w:rFonts w:ascii="Courier New" w:hAnsi="Courier New" w:cs="Courier New"/>
+          <w:sz w:val="24"/>
+          <w:szCs w:val="24"/>
+        </w:rPr>
+      </w:pPr>
+      <w:r>
+        <w:rPr>
+          <w:rFonts w:ascii="Courier New" w:hAnsi="Courier New" w:cs="Courier New"/>
+          <w:b/>
+          <w:bCs/>
+          <w:sz w:val="24"/>
+          <w:szCs w:val="24"/>
+        </w:rPr>
+        <w:tab/>
+      </w:r>
+      <w:r>
+        <w:rPr>
+          <w:rFonts w:ascii="Courier New" w:hAnsi="Courier New" w:cs="Courier New"/>
+          <w:sz w:val="24"/>
+          <w:szCs w:val="24"/>
+        </w:rPr>
+        <w:t xml:space="preserve">&gt; </w:t>
+      </w:r>
+      <w:r>
+        <w:rPr>
+          <w:rFonts w:ascii="Courier New" w:hAnsi="Courier New" w:cs="Courier New"/>
+          <w:sz w:val="24"/>
+          <w:szCs w:val="24"/>
+        </w:rPr>
+        <w:t>cp command_line.py venv/lib/python3.11/site-packages/renogymodbus/command_line.py</w:t>
+      </w:r>
+    </w:p>
+    <w:p>
+      <w:pPr>
+        <w:pStyle w:val="PlainText"/>
+        <w:spacing w:line="276" w:lineRule="auto"/>
+        <w:rPr>
+          <w:rFonts w:ascii="Courier New" w:hAnsi="Courier New" w:cs="Courier New"/>
+          <w:sz w:val="24"/>
+          <w:szCs w:val="24"/>
+        </w:rPr>
+      </w:pPr>
+    </w:p>
+    <w:p>
+      <w:pPr>
+        <w:pStyle w:val="PlainText"/>
+        <w:spacing w:line="276" w:lineRule="auto"/>
+        <w:rPr>
+          <w:rFonts w:ascii="Courier New" w:hAnsi="Courier New" w:cs="Courier New"/>
+          <w:b/>
+          <w:bCs/>
+          <w:sz w:val="24"/>
+          <w:szCs w:val="24"/>
+        </w:rPr>
+      </w:pPr>
+      <w:r>
+        <w:rPr>
+          <w:rFonts w:ascii="Courier New" w:hAnsi="Courier New" w:cs="Courier New"/>
+          <w:b/>
+          <w:bCs/>
+          <w:sz w:val="24"/>
+          <w:szCs w:val="24"/>
+        </w:rPr>
+        <w:t>4. Install the Dropbox Upload Script</w:t>
+      </w:r>
+    </w:p>
+    <w:p>
+      <w:pPr>
+        <w:pStyle w:val="PlainText"/>
+        <w:spacing w:line="276" w:lineRule="auto"/>
+        <w:rPr>
+          <w:rFonts w:ascii="Courier New" w:hAnsi="Courier New" w:cs="Courier New"/>
+          <w:sz w:val="24"/>
+          <w:szCs w:val="24"/>
+        </w:rPr>
+      </w:pPr>
+      <w:r>
+        <w:rPr>
+          <w:rFonts w:ascii="Courier New" w:hAnsi="Courier New" w:cs="Courier New"/>
+          <w:sz w:val="24"/>
+          <w:szCs w:val="24"/>
+        </w:rPr>
+        <w:t>Move the script and make it executable:</w:t>
+      </w:r>
+    </w:p>
+    <w:p>
+      <w:pPr>
+        <w:pStyle w:val="PlainText"/>
+        <w:spacing w:line="276" w:lineRule="auto"/>
+        <w:ind w:firstLine="720"/>
+        <w:rPr>
+          <w:rFonts w:ascii="Courier New" w:hAnsi="Courier New" w:cs="Courier New"/>
+          <w:sz w:val="24"/>
+          <w:szCs w:val="24"/>
+        </w:rPr>
+      </w:pPr>
+      <w:r>
+        <w:rPr>
+          <w:rFonts w:ascii="Courier New" w:hAnsi="Courier New" w:cs="Courier New"/>
+          <w:sz w:val="24"/>
+          <w:szCs w:val="24"/>
+        </w:rPr>
+        <w:lastRenderedPageBreak/>
+        <w:t>&gt;</w:t>
+      </w:r>
+      <w:r>
+        <w:rPr>
+          <w:rFonts w:ascii="Courier New" w:hAnsi="Courier New" w:cs="Courier New"/>
+          <w:sz w:val="24"/>
+          <w:szCs w:val="24"/>
+        </w:rPr>
+        <w:t xml:space="preserve"> </w:t>
+      </w:r>
+      <w:r>
+        <w:rPr>
+          <w:rFonts w:ascii="Courier New" w:hAnsi="Courier New" w:cs="Courier New"/>
+          <w:sz w:val="24"/>
+          <w:szCs w:val="24"/>
+        </w:rPr>
+        <w:t>cp upload-to-dropbox_SOLAR.sh /home/madlab/dendro-pi-main/upload-to-dropbox.sh</w:t>
+      </w:r>
+    </w:p>
+    <w:p>
+      <w:pPr>
+        <w:pStyle w:val="PlainText"/>
+        <w:spacing w:line="276" w:lineRule="auto"/>
+        <w:ind w:firstLine="720"/>
+        <w:rPr>
+          <w:rFonts w:ascii="Courier New" w:hAnsi="Courier New" w:cs="Courier New"/>
+          <w:sz w:val="24"/>
+          <w:szCs w:val="24"/>
+        </w:rPr>
+      </w:pPr>
+      <w:r>
+        <w:rPr>
+          <w:rFonts w:ascii="Courier New" w:hAnsi="Courier New" w:cs="Courier New"/>
+          <w:sz w:val="24"/>
+          <w:szCs w:val="24"/>
+        </w:rPr>
+        <w:t xml:space="preserve">&gt; </w:t>
+      </w:r>
+      <w:r>
+        <w:rPr>
+          <w:rFonts w:ascii="Courier New" w:hAnsi="Courier New" w:cs="Courier New"/>
+          <w:sz w:val="24"/>
+          <w:szCs w:val="24"/>
+        </w:rPr>
+        <w:t>chmod +x /home/madlab/dendro-pi-main/upload-to-dropbox.sh</w:t>
+      </w:r>
+    </w:p>
+    <w:p>
+      <w:pPr>
+        <w:pStyle w:val="PlainText"/>
+        <w:spacing w:line="276" w:lineRule="auto"/>
+        <w:rPr>
+          <w:rFonts w:ascii="Courier New" w:hAnsi="Courier New" w:cs="Courier New"/>
+          <w:sz w:val="24"/>
+          <w:szCs w:val="24"/>
+        </w:rPr>
+      </w:pPr>
+    </w:p>
+    <w:p>
+      <w:pPr>
+        <w:pStyle w:val="PlainText"/>
+        <w:spacing w:line="276" w:lineRule="auto"/>
+        <w:rPr>
+          <w:rFonts w:ascii="Courier New" w:hAnsi="Courier New" w:cs="Courier New"/>
+          <w:b/>
+          <w:bCs/>
+          <w:sz w:val="24"/>
+          <w:szCs w:val="24"/>
+        </w:rPr>
+      </w:pPr>
+      <w:r>
+        <w:rPr>
+          <w:rFonts w:ascii="Courier New" w:hAnsi="Courier New" w:cs="Courier New"/>
+          <w:b/>
+          <w:bCs/>
+          <w:sz w:val="24"/>
+          <w:szCs w:val="24"/>
+        </w:rPr>
+        <w:t>5. Restore the Crontab</w:t>
+      </w:r>
+    </w:p>
+    <w:p>
+      <w:pPr>
+        <w:pStyle w:val="PlainText"/>
+        <w:spacing w:line="276" w:lineRule="auto"/>
+        <w:ind w:firstLine="720"/>
+        <w:rPr>
+          <w:rFonts w:ascii="Courier New" w:hAnsi="Courier New" w:cs="Courier New"/>
+          <w:sz w:val="24"/>
+          <w:szCs w:val="24"/>
+        </w:rPr>
+      </w:pPr>
+      <w:r>
+        <w:rPr>
+          <w:rFonts w:ascii="Courier New" w:hAnsi="Courier New" w:cs="Courier New"/>
+          <w:sz w:val="24"/>
+          <w:szCs w:val="24"/>
+        </w:rPr>
+        <w:t xml:space="preserve">&gt; </w:t>
+      </w:r>
+      <w:r>
+        <w:rPr>
+          <w:rFonts w:ascii="Courier New" w:hAnsi="Courier New" w:cs="Courier New"/>
+          <w:sz w:val="24"/>
+          <w:szCs w:val="24"/>
+        </w:rPr>
+        <w:t>crontab my_crontab_backup.txt</w:t>
+      </w:r>
+    </w:p>
+    <w:p>
+      <w:pPr>
+        <w:pStyle w:val="PlainText"/>
+        <w:spacing w:line="276" w:lineRule="auto"/>
+        <w:rPr>
+          <w:rFonts w:ascii="Courier New" w:hAnsi="Courier New" w:cs="Courier New"/>
+          <w:sz w:val="24"/>
+          <w:szCs w:val="24"/>
+        </w:rPr>
+      </w:pPr>
+      <w:r>
+        <w:rPr>
+          <w:rFonts w:ascii="Courier New" w:hAnsi="Courier New" w:cs="Courier New"/>
+          <w:sz w:val="24"/>
+          <w:szCs w:val="24"/>
+        </w:rPr>
+        <w:t>If you want to confirm:</w:t>
+      </w:r>
+    </w:p>
+    <w:p>
+      <w:pPr>
+        <w:pStyle w:val="PlainText"/>
+        <w:spacing w:line="276" w:lineRule="auto"/>
+        <w:ind w:firstLine="720"/>
+        <w:rPr>
+          <w:rFonts w:ascii="Courier New" w:hAnsi="Courier New" w:cs="Courier New"/>
+          <w:sz w:val="24"/>
+          <w:szCs w:val="24"/>
+        </w:rPr>
+      </w:pPr>
+      <w:r>
+        <w:rPr>
+          <w:rFonts w:ascii="Courier New" w:hAnsi="Courier New" w:cs="Courier New"/>
+          <w:sz w:val="24"/>
+          <w:szCs w:val="24"/>
+        </w:rPr>
+        <w:t xml:space="preserve">&gt; </w:t>
+      </w:r>
+      <w:r>
+        <w:rPr>
+          <w:rFonts w:ascii="Courier New" w:hAnsi="Courier New" w:cs="Courier New"/>
+          <w:sz w:val="24"/>
+          <w:szCs w:val="24"/>
+        </w:rPr>
+        <w:t>crontab -l</w:t>
+      </w:r>
+    </w:p>
+    <w:p>
+      <w:pPr>
+        <w:pStyle w:val="PlainText"/>
+        <w:spacing w:line="276" w:lineRule="auto"/>
+        <w:rPr>
+          <w:rFonts w:ascii="Courier New" w:hAnsi="Courier New" w:cs="Courier New"/>
+          <w:sz w:val="24"/>
+          <w:szCs w:val="24"/>
+        </w:rPr>
+      </w:pPr>
+      <w:r>
+        <w:rPr>
+          <w:rFonts w:ascii="Courier New" w:hAnsi="Courier New" w:cs="Courier New"/>
+          <w:sz w:val="24"/>
+          <w:szCs w:val="24"/>
+        </w:rPr>
+        <w:t>Should look like this:</w:t>
+      </w:r>
+      <w:r>
+        <w:rPr>
+          <w:rFonts w:ascii="Courier New" w:hAnsi="Courier New" w:cs="Courier New"/>
+          <w:sz w:val="24"/>
+          <w:szCs w:val="24"/>
+        </w:rPr>
+        <w:br/>
+      </w:r>
+      <w:r>
+        <w:rPr>
+          <w:rFonts w:ascii="Courier New" w:hAnsi="Courier New" w:cs="Courier New"/>
+          <w:sz w:val="24"/>
+          <w:szCs w:val="24"/>
+        </w:rPr>
+        <w:t># Upload Charge Controller Data every day (3am)</w:t>
+      </w:r>
+    </w:p>
+    <w:p>
+      <w:pPr>
+        <w:pStyle w:val="PlainText"/>
+        <w:spacing w:line="276" w:lineRule="auto"/>
+        <w:rPr>
+          <w:rFonts w:ascii="Courier New" w:hAnsi="Courier New" w:cs="Courier New"/>
+          <w:sz w:val="24"/>
+          <w:szCs w:val="24"/>
+        </w:rPr>
+      </w:pPr>
+      <w:r>
+        <w:rPr>
+          <w:rFonts w:ascii="Courier New" w:hAnsi="Courier New" w:cs="Courier New"/>
+          <w:sz w:val="24"/>
+          <w:szCs w:val="24"/>
+        </w:rPr>
+        <w:t>3 0 * * * sh /home/madlab/dendro-pi-main/upload-to-dropbox.sh</w:t>
+      </w:r>
+    </w:p>
+    <w:p>
+      <w:pPr>
+        <w:pStyle w:val="PlainText"/>
+        <w:spacing w:line="276" w:lineRule="auto"/>
+        <w:rPr>
+          <w:rFonts w:ascii="Courier New" w:hAnsi="Courier New" w:cs="Courier New"/>
+          <w:sz w:val="24"/>
+          <w:szCs w:val="24"/>
+        </w:rPr>
+      </w:pPr>
+    </w:p>
+    <w:p>
+      <w:pPr>
+        <w:pStyle w:val="PlainText"/>
+        <w:spacing w:line="276" w:lineRule="auto"/>
+        <w:rPr>
+          <w:rFonts w:ascii="Courier New" w:hAnsi="Courier New" w:cs="Courier New"/>
+          <w:sz w:val="24"/>
+          <w:szCs w:val="24"/>
+        </w:rPr>
+      </w:pPr>
+      <w:r>
+        <w:rPr>
+          <w:rFonts w:ascii="Courier New" w:hAnsi="Courier New" w:cs="Courier New"/>
+          <w:sz w:val="24"/>
+          <w:szCs w:val="24"/>
+        </w:rPr>
+        <w:t># Take Solar Charge Controller measurements every 5 minutes</w:t>
+      </w:r>
+    </w:p>
+    <w:p>
+      <w:pPr>
+        <w:pStyle w:val="PlainText"/>
+        <w:spacing w:line="276" w:lineRule="auto"/>
+        <w:rPr>
+          <w:rFonts w:ascii="Courier New" w:hAnsi="Courier New" w:cs="Courier New"/>
+          <w:sz w:val="24"/>
+          <w:szCs w:val="24"/>
+        </w:rPr>
+      </w:pPr>
+      <w:r>
+        <w:rPr>
+          <w:rFonts w:ascii="Courier New" w:hAnsi="Courier New" w:cs="Courier New"/>
+          <w:sz w:val="24"/>
+          <w:szCs w:val="24"/>
+        </w:rPr>
+        <w:t>*/5 * * * * /home/madlab/charge_controller/venv/bin/renogymodbus --device charge_controller --portname /dev/ttyUSB0 --slaveaddress 17</w:t>
+      </w:r>
     </w:p>
     <w:sectPr>
       <w:pgSz w:w="12240" w:h="15840"/>
@@ -5291,7 +6692,7 @@
 </file>
 
 <file path=word/numbering.xml><?xml version="1.0" encoding="utf-8"?>
-<w:numbering xmlns:wpc="http://schemas.microsoft.com/office/word/2010/wordprocessingCanvas" xmlns:cx="http://schemas.microsoft.com/office/drawing/2014/chartex" xmlns:cx1="http://schemas.microsoft.com/office/drawing/2015/9/8/chartex" xmlns:cx2="http://schemas.microsoft.com/office/drawing/2015/10/21/chartex" xmlns:cx3="http://schemas.microsoft.com/office/drawing/2016/5/9/chartex" xmlns:cx4="http://schemas.microsoft.com/office/drawing/2016/5/10/chartex" xmlns:cx5="http://schemas.microsoft.com/office/drawing/2016/5/11/chartex" xmlns:cx6="http://schemas.microsoft.com/office/drawing/2016/5/12/chartex" xmlns:cx7="http://schemas.microsoft.com/office/drawing/2016/5/13/chartex" xmlns:cx8="http://schemas.microsoft.com/office/drawing/2016/5/14/chartex" xmlns:mc="http://schemas.openxmlformats.org/markup-compatibility/2006" xmlns:aink="http://schemas.microsoft.com/office/drawing/2016/ink" xmlns:am3d="http://schemas.microsoft.com/office/drawing/2017/model3d" xmlns:o="urn:schemas-microsoft-com:office:office" xmlns:oel="http://schemas.microsoft.com/office/2019/extlst" xmlns:r="http://schemas.openxmlformats.org/officeDocument/2006/relationships" xmlns:m="http://schemas.openxmlformats.org/officeDocument/2006/math" xmlns:v="urn:schemas-microsoft-com:vml" xmlns:wp14="http://schemas.microsoft.com/office/word/2010/wordprocessingDrawing" xmlns:wp="http://schemas.openxmlformats.org/drawingml/2006/wordprocessingDrawing" xmlns:w10="urn:schemas-microsoft-com:office:word" xmlns:w="http://schemas.openxmlformats.org/wordprocessingml/2006/main" xmlns:w14="http://schemas.microsoft.com/office/word/2010/wordml" xmlns:w15="http://schemas.microsoft.com/office/word/2012/wordml" xmlns:w16cex="http://schemas.microsoft.com/office/word/2018/wordml/cex" xmlns:w16cid="http://schemas.microsoft.com/office/word/2016/wordml/cid" xmlns:w16="http://schemas.microsoft.com/office/word/2018/wordml" xmlns:w16du="http://schemas.microsoft.com/office/word/2023/wordml/word16du" xmlns:w16sdtdh="http://schemas.microsoft.com/office/word/2020/wordml/sdtdatahash" xmlns:w16se="http://schemas.microsoft.com/office/word/2015/wordml/symex" xmlns:wpg="http://schemas.microsoft.com/office/word/2010/wordprocessingGroup" xmlns:wpi="http://schemas.microsoft.com/office/word/2010/wordprocessingInk" xmlns:wne="http://schemas.microsoft.com/office/word/2006/wordml" xmlns:wps="http://schemas.microsoft.com/office/word/2010/wordprocessingShape" mc:Ignorable="w14 w15 w16se w16cid w16 w16cex w16sdtdh w16du wp14">
+<w:numbering xmlns:wpc="http://schemas.microsoft.com/office/word/2010/wordprocessingCanvas" xmlns:cx="http://schemas.microsoft.com/office/drawing/2014/chartex" xmlns:cx1="http://schemas.microsoft.com/office/drawing/2015/9/8/chartex" xmlns:cx2="http://schemas.microsoft.com/office/drawing/2015/10/21/chartex" xmlns:cx3="http://schemas.microsoft.com/office/drawing/2016/5/9/chartex" xmlns:cx4="http://schemas.microsoft.com/office/drawing/2016/5/10/chartex" xmlns:cx5="http://schemas.microsoft.com/office/drawing/2016/5/11/chartex" xmlns:cx6="http://schemas.microsoft.com/office/drawing/2016/5/12/chartex" xmlns:cx7="http://schemas.microsoft.com/office/drawing/2016/5/13/chartex" xmlns:cx8="http://schemas.microsoft.com/office/drawing/2016/5/14/chartex" xmlns:mc="http://schemas.openxmlformats.org/markup-compatibility/2006" xmlns:aink="http://schemas.microsoft.com/office/drawing/2016/ink" xmlns:am3d="http://schemas.microsoft.com/office/drawing/2017/model3d" xmlns:o="urn:schemas-microsoft-com:office:office" xmlns:oel="http://schemas.microsoft.com/office/2019/extlst" xmlns:r="http://schemas.openxmlformats.org/officeDocument/2006/relationships" xmlns:m="http://schemas.openxmlformats.org/officeDocument/2006/math" xmlns:v="urn:schemas-microsoft-com:vml" xmlns:wp14="http://schemas.microsoft.com/office/word/2010/wordprocessingDrawing" xmlns:wp="http://schemas.openxmlformats.org/drawingml/2006/wordprocessingDrawing" xmlns:w10="urn:schemas-microsoft-com:office:word" xmlns:w="http://schemas.openxmlformats.org/wordprocessingml/2006/main" xmlns:w14="http://schemas.microsoft.com/office/word/2010/wordml" xmlns:w15="http://schemas.microsoft.com/office/word/2012/wordml" xmlns:w16cex="http://schemas.microsoft.com/office/word/2018/wordml/cex" xmlns:w16cid="http://schemas.microsoft.com/office/word/2016/wordml/cid" xmlns:w16="http://schemas.microsoft.com/office/word/2018/wordml" xmlns:w16du="http://schemas.microsoft.com/office/word/2023/wordml/word16du" xmlns:w16sdtdh="http://schemas.microsoft.com/office/word/2020/wordml/sdtdatahash" xmlns:w16sdtfl="http://schemas.microsoft.com/office/word/2024/wordml/sdtformatlock" xmlns:w16se="http://schemas.microsoft.com/office/word/2015/wordml/symex" xmlns:wpg="http://schemas.microsoft.com/office/word/2010/wordprocessingGroup" xmlns:wpi="http://schemas.microsoft.com/office/word/2010/wordprocessingInk" xmlns:wne="http://schemas.microsoft.com/office/word/2006/wordml" xmlns:wps="http://schemas.microsoft.com/office/word/2010/wordprocessingShape" mc:Ignorable="w14 w15 w16se w16cid w16 w16cex w16sdtdh w16sdtfl w16du wp14">
   <w:abstractNum w:abstractNumId="0" w15:restartNumberingAfterBreak="0">
     <w:nsid w:val="052B7655"/>
     <w:multiLevelType w:val="hybridMultilevel"/>
@@ -5519,6 +6920,95 @@
     </w:lvl>
   </w:abstractNum>
   <w:abstractNum w:abstractNumId="2" w15:restartNumberingAfterBreak="0">
+    <w:nsid w:val="07FC6FAA"/>
+    <w:multiLevelType w:val="hybridMultilevel"/>
+    <w:tmpl w:val="632E4FB2"/>
+    <w:lvl w:ilvl="0" w:tplc="10090017">
+      <w:start w:val="1"/>
+      <w:numFmt w:val="lowerLetter"/>
+      <w:lvlText w:val="%1)"/>
+      <w:lvlJc w:val="left"/>
+      <w:pPr>
+        <w:ind w:left="720" w:hanging="360"/>
+      </w:pPr>
+      <w:rPr>
+        <w:rFonts w:hint="default"/>
+      </w:rPr>
+    </w:lvl>
+    <w:lvl w:ilvl="1" w:tplc="10090019" w:tentative="1">
+      <w:start w:val="1"/>
+      <w:numFmt w:val="lowerLetter"/>
+      <w:lvlText w:val="%2."/>
+      <w:lvlJc w:val="left"/>
+      <w:pPr>
+        <w:ind w:left="1440" w:hanging="360"/>
+      </w:pPr>
+    </w:lvl>
+    <w:lvl w:ilvl="2" w:tplc="1009001B" w:tentative="1">
+      <w:start w:val="1"/>
+      <w:numFmt w:val="lowerRoman"/>
+      <w:lvlText w:val="%3."/>
+      <w:lvlJc w:val="right"/>
+      <w:pPr>
+        <w:ind w:left="2160" w:hanging="180"/>
+      </w:pPr>
+    </w:lvl>
+    <w:lvl w:ilvl="3" w:tplc="1009000F" w:tentative="1">
+      <w:start w:val="1"/>
+      <w:numFmt w:val="decimal"/>
+      <w:lvlText w:val="%4."/>
+      <w:lvlJc w:val="left"/>
+      <w:pPr>
+        <w:ind w:left="2880" w:hanging="360"/>
+      </w:pPr>
+    </w:lvl>
+    <w:lvl w:ilvl="4" w:tplc="10090019" w:tentative="1">
+      <w:start w:val="1"/>
+      <w:numFmt w:val="lowerLetter"/>
+      <w:lvlText w:val="%5."/>
+      <w:lvlJc w:val="left"/>
+      <w:pPr>
+        <w:ind w:left="3600" w:hanging="360"/>
+      </w:pPr>
+    </w:lvl>
+    <w:lvl w:ilvl="5" w:tplc="1009001B" w:tentative="1">
+      <w:start w:val="1"/>
+      <w:numFmt w:val="lowerRoman"/>
+      <w:lvlText w:val="%6."/>
+      <w:lvlJc w:val="right"/>
+      <w:pPr>
+        <w:ind w:left="4320" w:hanging="180"/>
+      </w:pPr>
+    </w:lvl>
+    <w:lvl w:ilvl="6" w:tplc="1009000F" w:tentative="1">
+      <w:start w:val="1"/>
+      <w:numFmt w:val="decimal"/>
+      <w:lvlText w:val="%7."/>
+      <w:lvlJc w:val="left"/>
+      <w:pPr>
+        <w:ind w:left="5040" w:hanging="360"/>
+      </w:pPr>
+    </w:lvl>
+    <w:lvl w:ilvl="7" w:tplc="10090019" w:tentative="1">
+      <w:start w:val="1"/>
+      <w:numFmt w:val="lowerLetter"/>
+      <w:lvlText w:val="%8."/>
+      <w:lvlJc w:val="left"/>
+      <w:pPr>
+        <w:ind w:left="5760" w:hanging="360"/>
+      </w:pPr>
+    </w:lvl>
+    <w:lvl w:ilvl="8" w:tplc="1009001B" w:tentative="1">
+      <w:start w:val="1"/>
+      <w:numFmt w:val="lowerRoman"/>
+      <w:lvlText w:val="%9."/>
+      <w:lvlJc w:val="right"/>
+      <w:pPr>
+        <w:ind w:left="6480" w:hanging="180"/>
+      </w:pPr>
+    </w:lvl>
+  </w:abstractNum>
+  <w:abstractNum w:abstractNumId="3" w15:restartNumberingAfterBreak="0">
     <w:nsid w:val="2FBE4DDC"/>
     <w:multiLevelType w:val="hybridMultilevel"/>
     <w:tmpl w:val="E3C826B8"/>
@@ -5607,7 +7097,231 @@
       </w:pPr>
     </w:lvl>
   </w:abstractNum>
-  <w:abstractNum w:abstractNumId="3" w15:restartNumberingAfterBreak="0">
+  <w:abstractNum w:abstractNumId="4" w15:restartNumberingAfterBreak="0">
+    <w:nsid w:val="3D327653"/>
+    <w:multiLevelType w:val="hybridMultilevel"/>
+    <w:tmpl w:val="6F9E7E6E"/>
+    <w:lvl w:ilvl="0" w:tplc="1A023DE8">
+      <w:numFmt w:val="bullet"/>
+      <w:lvlText w:val=""/>
+      <w:lvlJc w:val="left"/>
+      <w:pPr>
+        <w:ind w:left="720" w:hanging="360"/>
+      </w:pPr>
+      <w:rPr>
+        <w:rFonts w:ascii="Wingdings" w:eastAsiaTheme="minorHAnsi" w:hAnsi="Wingdings" w:cs="Courier New" w:hint="default"/>
+      </w:rPr>
+    </w:lvl>
+    <w:lvl w:ilvl="1" w:tplc="10090003" w:tentative="1">
+      <w:start w:val="1"/>
+      <w:numFmt w:val="bullet"/>
+      <w:lvlText w:val="o"/>
+      <w:lvlJc w:val="left"/>
+      <w:pPr>
+        <w:ind w:left="1440" w:hanging="360"/>
+      </w:pPr>
+      <w:rPr>
+        <w:rFonts w:ascii="Courier New" w:hAnsi="Courier New" w:cs="Courier New" w:hint="default"/>
+      </w:rPr>
+    </w:lvl>
+    <w:lvl w:ilvl="2" w:tplc="10090005" w:tentative="1">
+      <w:start w:val="1"/>
+      <w:numFmt w:val="bullet"/>
+      <w:lvlText w:val=""/>
+      <w:lvlJc w:val="left"/>
+      <w:pPr>
+        <w:ind w:left="2160" w:hanging="360"/>
+      </w:pPr>
+      <w:rPr>
+        <w:rFonts w:ascii="Wingdings" w:hAnsi="Wingdings" w:hint="default"/>
+      </w:rPr>
+    </w:lvl>
+    <w:lvl w:ilvl="3" w:tplc="10090001" w:tentative="1">
+      <w:start w:val="1"/>
+      <w:numFmt w:val="bullet"/>
+      <w:lvlText w:val=""/>
+      <w:lvlJc w:val="left"/>
+      <w:pPr>
+        <w:ind w:left="2880" w:hanging="360"/>
+      </w:pPr>
+      <w:rPr>
+        <w:rFonts w:ascii="Symbol" w:hAnsi="Symbol" w:hint="default"/>
+      </w:rPr>
+    </w:lvl>
+    <w:lvl w:ilvl="4" w:tplc="10090003" w:tentative="1">
+      <w:start w:val="1"/>
+      <w:numFmt w:val="bullet"/>
+      <w:lvlText w:val="o"/>
+      <w:lvlJc w:val="left"/>
+      <w:pPr>
+        <w:ind w:left="3600" w:hanging="360"/>
+      </w:pPr>
+      <w:rPr>
+        <w:rFonts w:ascii="Courier New" w:hAnsi="Courier New" w:cs="Courier New" w:hint="default"/>
+      </w:rPr>
+    </w:lvl>
+    <w:lvl w:ilvl="5" w:tplc="10090005" w:tentative="1">
+      <w:start w:val="1"/>
+      <w:numFmt w:val="bullet"/>
+      <w:lvlText w:val=""/>
+      <w:lvlJc w:val="left"/>
+      <w:pPr>
+        <w:ind w:left="4320" w:hanging="360"/>
+      </w:pPr>
+      <w:rPr>
+        <w:rFonts w:ascii="Wingdings" w:hAnsi="Wingdings" w:hint="default"/>
+      </w:rPr>
+    </w:lvl>
+    <w:lvl w:ilvl="6" w:tplc="10090001" w:tentative="1">
+      <w:start w:val="1"/>
+      <w:numFmt w:val="bullet"/>
+      <w:lvlText w:val=""/>
+      <w:lvlJc w:val="left"/>
+      <w:pPr>
+        <w:ind w:left="5040" w:hanging="360"/>
+      </w:pPr>
+      <w:rPr>
+        <w:rFonts w:ascii="Symbol" w:hAnsi="Symbol" w:hint="default"/>
+      </w:rPr>
+    </w:lvl>
+    <w:lvl w:ilvl="7" w:tplc="10090003" w:tentative="1">
+      <w:start w:val="1"/>
+      <w:numFmt w:val="bullet"/>
+      <w:lvlText w:val="o"/>
+      <w:lvlJc w:val="left"/>
+      <w:pPr>
+        <w:ind w:left="5760" w:hanging="360"/>
+      </w:pPr>
+      <w:rPr>
+        <w:rFonts w:ascii="Courier New" w:hAnsi="Courier New" w:cs="Courier New" w:hint="default"/>
+      </w:rPr>
+    </w:lvl>
+    <w:lvl w:ilvl="8" w:tplc="10090005" w:tentative="1">
+      <w:start w:val="1"/>
+      <w:numFmt w:val="bullet"/>
+      <w:lvlText w:val=""/>
+      <w:lvlJc w:val="left"/>
+      <w:pPr>
+        <w:ind w:left="6480" w:hanging="360"/>
+      </w:pPr>
+      <w:rPr>
+        <w:rFonts w:ascii="Wingdings" w:hAnsi="Wingdings" w:hint="default"/>
+      </w:rPr>
+    </w:lvl>
+  </w:abstractNum>
+  <w:abstractNum w:abstractNumId="5" w15:restartNumberingAfterBreak="0">
+    <w:nsid w:val="3F5558E5"/>
+    <w:multiLevelType w:val="hybridMultilevel"/>
+    <w:tmpl w:val="AEE400AA"/>
+    <w:lvl w:ilvl="0" w:tplc="E326AC8A">
+      <w:numFmt w:val="bullet"/>
+      <w:lvlText w:val="-"/>
+      <w:lvlJc w:val="left"/>
+      <w:pPr>
+        <w:ind w:left="720" w:hanging="360"/>
+      </w:pPr>
+      <w:rPr>
+        <w:rFonts w:ascii="Courier New" w:eastAsiaTheme="minorHAnsi" w:hAnsi="Courier New" w:cs="Courier New" w:hint="default"/>
+      </w:rPr>
+    </w:lvl>
+    <w:lvl w:ilvl="1" w:tplc="10090003" w:tentative="1">
+      <w:start w:val="1"/>
+      <w:numFmt w:val="bullet"/>
+      <w:lvlText w:val="o"/>
+      <w:lvlJc w:val="left"/>
+      <w:pPr>
+        <w:ind w:left="1440" w:hanging="360"/>
+      </w:pPr>
+      <w:rPr>
+        <w:rFonts w:ascii="Courier New" w:hAnsi="Courier New" w:cs="Courier New" w:hint="default"/>
+      </w:rPr>
+    </w:lvl>
+    <w:lvl w:ilvl="2" w:tplc="10090005" w:tentative="1">
+      <w:start w:val="1"/>
+      <w:numFmt w:val="bullet"/>
+      <w:lvlText w:val=""/>
+      <w:lvlJc w:val="left"/>
+      <w:pPr>
+        <w:ind w:left="2160" w:hanging="360"/>
+      </w:pPr>
+      <w:rPr>
+        <w:rFonts w:ascii="Wingdings" w:hAnsi="Wingdings" w:hint="default"/>
+      </w:rPr>
+    </w:lvl>
+    <w:lvl w:ilvl="3" w:tplc="10090001" w:tentative="1">
+      <w:start w:val="1"/>
+      <w:numFmt w:val="bullet"/>
+      <w:lvlText w:val=""/>
+      <w:lvlJc w:val="left"/>
+      <w:pPr>
+        <w:ind w:left="2880" w:hanging="360"/>
+      </w:pPr>
+      <w:rPr>
+        <w:rFonts w:ascii="Symbol" w:hAnsi="Symbol" w:hint="default"/>
+      </w:rPr>
+    </w:lvl>
+    <w:lvl w:ilvl="4" w:tplc="10090003" w:tentative="1">
+      <w:start w:val="1"/>
+      <w:numFmt w:val="bullet"/>
+      <w:lvlText w:val="o"/>
+      <w:lvlJc w:val="left"/>
+      <w:pPr>
+        <w:ind w:left="3600" w:hanging="360"/>
+      </w:pPr>
+      <w:rPr>
+        <w:rFonts w:ascii="Courier New" w:hAnsi="Courier New" w:cs="Courier New" w:hint="default"/>
+      </w:rPr>
+    </w:lvl>
+    <w:lvl w:ilvl="5" w:tplc="10090005" w:tentative="1">
+      <w:start w:val="1"/>
+      <w:numFmt w:val="bullet"/>
+      <w:lvlText w:val=""/>
+      <w:lvlJc w:val="left"/>
+      <w:pPr>
+        <w:ind w:left="4320" w:hanging="360"/>
+      </w:pPr>
+      <w:rPr>
+        <w:rFonts w:ascii="Wingdings" w:hAnsi="Wingdings" w:hint="default"/>
+      </w:rPr>
+    </w:lvl>
+    <w:lvl w:ilvl="6" w:tplc="10090001" w:tentative="1">
+      <w:start w:val="1"/>
+      <w:numFmt w:val="bullet"/>
+      <w:lvlText w:val=""/>
+      <w:lvlJc w:val="left"/>
+      <w:pPr>
+        <w:ind w:left="5040" w:hanging="360"/>
+      </w:pPr>
+      <w:rPr>
+        <w:rFonts w:ascii="Symbol" w:hAnsi="Symbol" w:hint="default"/>
+      </w:rPr>
+    </w:lvl>
+    <w:lvl w:ilvl="7" w:tplc="10090003" w:tentative="1">
+      <w:start w:val="1"/>
+      <w:numFmt w:val="bullet"/>
+      <w:lvlText w:val="o"/>
+      <w:lvlJc w:val="left"/>
+      <w:pPr>
+        <w:ind w:left="5760" w:hanging="360"/>
+      </w:pPr>
+      <w:rPr>
+        <w:rFonts w:ascii="Courier New" w:hAnsi="Courier New" w:cs="Courier New" w:hint="default"/>
+      </w:rPr>
+    </w:lvl>
+    <w:lvl w:ilvl="8" w:tplc="10090005" w:tentative="1">
+      <w:start w:val="1"/>
+      <w:numFmt w:val="bullet"/>
+      <w:lvlText w:val=""/>
+      <w:lvlJc w:val="left"/>
+      <w:pPr>
+        <w:ind w:left="6480" w:hanging="360"/>
+      </w:pPr>
+      <w:rPr>
+        <w:rFonts w:ascii="Wingdings" w:hAnsi="Wingdings" w:hint="default"/>
+      </w:rPr>
+    </w:lvl>
+  </w:abstractNum>
+  <w:abstractNum w:abstractNumId="6" w15:restartNumberingAfterBreak="0">
     <w:nsid w:val="477C2DB9"/>
     <w:multiLevelType w:val="hybridMultilevel"/>
     <w:tmpl w:val="EA323B6A"/>
@@ -5696,7 +7410,7 @@
       </w:pPr>
     </w:lvl>
   </w:abstractNum>
-  <w:abstractNum w:abstractNumId="4" w15:restartNumberingAfterBreak="0">
+  <w:abstractNum w:abstractNumId="7" w15:restartNumberingAfterBreak="0">
     <w:nsid w:val="5217766C"/>
     <w:multiLevelType w:val="hybridMultilevel"/>
     <w:tmpl w:val="69EA9398"/>
@@ -5809,7 +7523,7 @@
       </w:rPr>
     </w:lvl>
   </w:abstractNum>
-  <w:abstractNum w:abstractNumId="5" w15:restartNumberingAfterBreak="0">
+  <w:abstractNum w:abstractNumId="8" w15:restartNumberingAfterBreak="0">
     <w:nsid w:val="558A69DA"/>
     <w:multiLevelType w:val="hybridMultilevel"/>
     <w:tmpl w:val="120A638E"/>
@@ -5898,7 +7612,7 @@
       </w:pPr>
     </w:lvl>
   </w:abstractNum>
-  <w:abstractNum w:abstractNumId="6" w15:restartNumberingAfterBreak="0">
+  <w:abstractNum w:abstractNumId="9" w15:restartNumberingAfterBreak="0">
     <w:nsid w:val="58B96768"/>
     <w:multiLevelType w:val="hybridMultilevel"/>
     <w:tmpl w:val="990A9E8C"/>
@@ -6010,7 +7724,7 @@
       </w:rPr>
     </w:lvl>
   </w:abstractNum>
-  <w:abstractNum w:abstractNumId="7" w15:restartNumberingAfterBreak="0">
+  <w:abstractNum w:abstractNumId="10" w15:restartNumberingAfterBreak="0">
     <w:nsid w:val="60AF65F0"/>
     <w:multiLevelType w:val="hybridMultilevel"/>
     <w:tmpl w:val="FD9A8FF2"/>
@@ -6125,34 +7839,43 @@
     </w:lvl>
   </w:abstractNum>
   <w:num w:numId="1" w16cid:durableId="1013336777">
-    <w:abstractNumId w:val="5"/>
+    <w:abstractNumId w:val="8"/>
   </w:num>
   <w:num w:numId="2" w16cid:durableId="1693455750">
-    <w:abstractNumId w:val="2"/>
+    <w:abstractNumId w:val="3"/>
   </w:num>
   <w:num w:numId="3" w16cid:durableId="1217474465">
     <w:abstractNumId w:val="1"/>
   </w:num>
   <w:num w:numId="4" w16cid:durableId="1718242253">
-    <w:abstractNumId w:val="7"/>
+    <w:abstractNumId w:val="10"/>
   </w:num>
   <w:num w:numId="5" w16cid:durableId="1475752335">
-    <w:abstractNumId w:val="4"/>
+    <w:abstractNumId w:val="7"/>
   </w:num>
   <w:num w:numId="6" w16cid:durableId="1386176470">
     <w:abstractNumId w:val="0"/>
   </w:num>
   <w:num w:numId="7" w16cid:durableId="1583760861">
+    <w:abstractNumId w:val="9"/>
+  </w:num>
+  <w:num w:numId="8" w16cid:durableId="815536956">
     <w:abstractNumId w:val="6"/>
   </w:num>
-  <w:num w:numId="8" w16cid:durableId="815536956">
-    <w:abstractNumId w:val="3"/>
+  <w:num w:numId="9" w16cid:durableId="2111701796">
+    <w:abstractNumId w:val="2"/>
+  </w:num>
+  <w:num w:numId="10" w16cid:durableId="1132409751">
+    <w:abstractNumId w:val="5"/>
+  </w:num>
+  <w:num w:numId="11" w16cid:durableId="73548700">
+    <w:abstractNumId w:val="4"/>
   </w:num>
 </w:numbering>
 </file>
 
 <file path=word/styles.xml><?xml version="1.0" encoding="utf-8"?>
-<w:styles xmlns:mc="http://schemas.openxmlformats.org/markup-compatibility/2006" xmlns:r="http://schemas.openxmlformats.org/officeDocument/2006/relationships" xmlns:w="http://schemas.openxmlformats.org/wordprocessingml/2006/main" xmlns:w14="http://schemas.microsoft.com/office/word/2010/wordml" xmlns:w15="http://schemas.microsoft.com/office/word/2012/wordml" xmlns:w16cex="http://schemas.microsoft.com/office/word/2018/wordml/cex" xmlns:w16cid="http://schemas.microsoft.com/office/word/2016/wordml/cid" xmlns:w16="http://schemas.microsoft.com/office/word/2018/wordml" xmlns:w16du="http://schemas.microsoft.com/office/word/2023/wordml/word16du" xmlns:w16sdtdh="http://schemas.microsoft.com/office/word/2020/wordml/sdtdatahash" xmlns:w16se="http://schemas.microsoft.com/office/word/2015/wordml/symex" mc:Ignorable="w14 w15 w16se w16cid w16 w16cex w16sdtdh w16du">
+<w:styles xmlns:mc="http://schemas.openxmlformats.org/markup-compatibility/2006" xmlns:r="http://schemas.openxmlformats.org/officeDocument/2006/relationships" xmlns:w="http://schemas.openxmlformats.org/wordprocessingml/2006/main" xmlns:w14="http://schemas.microsoft.com/office/word/2010/wordml" xmlns:w15="http://schemas.microsoft.com/office/word/2012/wordml" xmlns:w16cex="http://schemas.microsoft.com/office/word/2018/wordml/cex" xmlns:w16cid="http://schemas.microsoft.com/office/word/2016/wordml/cid" xmlns:w16="http://schemas.microsoft.com/office/word/2018/wordml" xmlns:w16du="http://schemas.microsoft.com/office/word/2023/wordml/word16du" xmlns:w16sdtdh="http://schemas.microsoft.com/office/word/2020/wordml/sdtdatahash" xmlns:w16sdtfl="http://schemas.microsoft.com/office/word/2024/wordml/sdtformatlock" xmlns:w16se="http://schemas.microsoft.com/office/word/2015/wordml/symex" mc:Ignorable="w14 w15 w16se w16cid w16 w16cex w16sdtdh w16sdtfl w16du">
   <w:docDefaults>
     <w:rPrDefault>
       <w:rPr>
@@ -6571,10 +8294,32 @@
       <w:lang w:eastAsia="en-CA"/>
     </w:rPr>
   </w:style>
+  <w:style w:type="paragraph" w:styleId="Heading3">
+    <w:name w:val="heading 3"/>
+    <w:basedOn w:val="Normal"/>
+    <w:next w:val="Normal"/>
+    <w:link w:val="Heading3Char"/>
+    <w:uiPriority w:val="9"/>
+    <w:semiHidden/>
+    <w:unhideWhenUsed/>
+    <w:qFormat/>
+    <w:rsid w:val="0013653D"/>
+    <w:pPr>
+      <w:keepNext/>
+      <w:keepLines/>
+      <w:spacing w:before="40" w:after="0"/>
+      <w:outlineLvl w:val="2"/>
+    </w:pPr>
+    <w:rPr>
+      <w:rFonts w:asciiTheme="majorHAnsi" w:eastAsiaTheme="majorEastAsia" w:hAnsiTheme="majorHAnsi" w:cstheme="majorBidi"/>
+      <w:color w:val="0A2F40" w:themeColor="accent1" w:themeShade="7F"/>
+      <w:sz w:val="24"/>
+      <w:szCs w:val="24"/>
+    </w:rPr>
+  </w:style>
   <w:style w:type="character" w:default="1" w:styleId="DefaultParagraphFont">
     <w:name w:val="Default Paragraph Font"/>
     <w:uiPriority w:val="1"/>
-    <w:semiHidden/>
     <w:unhideWhenUsed/>
   </w:style>
   <w:style w:type="table" w:default="1" w:styleId="TableNormal">
@@ -6738,6 +8483,20 @@
       <w:sz w:val="48"/>
       <w:szCs w:val="48"/>
       <w:lang w:eastAsia="en-CA"/>
+    </w:rPr>
+  </w:style>
+  <w:style w:type="character" w:customStyle="1" w:styleId="Heading3Char">
+    <w:name w:val="Heading 3 Char"/>
+    <w:basedOn w:val="DefaultParagraphFont"/>
+    <w:link w:val="Heading3"/>
+    <w:uiPriority w:val="9"/>
+    <w:semiHidden/>
+    <w:rsid w:val="0013653D"/>
+    <w:rPr>
+      <w:rFonts w:asciiTheme="majorHAnsi" w:eastAsiaTheme="majorEastAsia" w:hAnsiTheme="majorHAnsi" w:cstheme="majorBidi"/>
+      <w:color w:val="0A2F40" w:themeColor="accent1" w:themeShade="7F"/>
+      <w:sz w:val="24"/>
+      <w:szCs w:val="24"/>
     </w:rPr>
   </w:style>
 </w:styles>

</xml_diff>